<commit_message>
revision 2 sent back
</commit_message>
<xml_diff>
--- a/Paper/CCO-2014-CTGE-01-Review comments-MCS-reply-2014-12-15.docx
+++ b/Paper/CCO-2014-CTGE-01-Review comments-MCS-reply-2014-12-15.docx
@@ -20,8 +20,9 @@
       </w:pPr>
       <w:r>
         <w:rPr>
-          <w:rFonts w:ascii="Times" w:hAnsi="Times"/>
-          <w:color w:val="000000"/>
+          <w:rFonts w:ascii="Times New Roman" w:hAnsi="Times New Roman"/>
+          <w:color w:val="000000"/>
+          <w:rPrChange w:id="0" w:author="Unknown Author" w:date="2014-12-17T13:56:00Z"/>
         </w:rPr>
         <w:t>Statistical Principles for Omics-based Clinical Trials</w:t>
       </w:r>
@@ -34,24 +35,27 @@
       </w:pPr>
       <w:r>
         <w:rPr>
-          <w:rFonts w:ascii="Times" w:hAnsi="Times"/>
-          <w:color w:val="000000"/>
+          <w:rFonts w:ascii="Times New Roman" w:hAnsi="Times New Roman"/>
+          <w:color w:val="000000"/>
+          <w:rPrChange w:id="0" w:author="Unknown Author" w:date="2014-12-17T13:56:00Z"/>
         </w:rPr>
         <w:t>Michael C Sachs</w:t>
         <w:br/>
       </w:r>
       <w:r>
         <w:rPr>
-          <w:rFonts w:ascii="Times" w:hAnsi="Times"/>
+          <w:rFonts w:ascii="Times New Roman" w:hAnsi="Times New Roman"/>
           <w:i/>
           <w:color w:val="000000"/>
+          <w:rPrChange w:id="0" w:author="Unknown Author" w:date="2014-12-17T13:56:00Z"/>
         </w:rPr>
         <w:t>National Cancer Institute, Biometric Research Branch</w:t>
       </w:r>
       <w:r>
         <w:rPr>
-          <w:rFonts w:ascii="Times" w:hAnsi="Times"/>
-          <w:color w:val="000000"/>
+          <w:rFonts w:ascii="Times New Roman" w:hAnsi="Times New Roman"/>
+          <w:color w:val="000000"/>
+          <w:rPrChange w:id="0" w:author="Unknown Author" w:date="2014-12-17T13:56:00Z"/>
         </w:rPr>
         <w:br/>
         <w:t>9609 Medical Center Drive, Room 5W114, MSC 9735, Bethesda, MD 20892-9735</w:t>
@@ -65,13 +69,16 @@
         <w:r>
           <w:rPr>
             <w:rStyle w:val="Link"/>
+            <w:rFonts w:ascii="Times New Roman" w:hAnsi="Times New Roman"/>
+            <w:rPrChange w:id="0" w:author="Unknown Author" w:date="2014-12-17T13:56:00Z"/>
           </w:rPr>
           <w:t>mai</w:t>
         </w:r>
-        <w:ins w:id="0" w:author="Unknown Author" w:date="2014-12-16T09:32:00Z">
+        <w:ins w:id="5" w:author="Unknown Author" w:date="2014-12-16T09:32:00Z">
           <w:r>
             <w:rPr>
               <w:rStyle w:val="Link"/>
+              <w:rFonts w:ascii="Times New Roman" w:hAnsi="Times New Roman"/>
             </w:rPr>
             <w:t>l</w:t>
           </w:r>
@@ -79,6 +86,8 @@
         <w:r>
           <w:rPr>
             <w:rStyle w:val="Link"/>
+            <w:rFonts w:ascii="Times New Roman" w:hAnsi="Times New Roman"/>
+            <w:rPrChange w:id="0" w:author="Unknown Author" w:date="2014-12-17T13:56:00Z"/>
           </w:rPr>
           <w:t>to:</w:t>
         </w:r>
@@ -87,7 +96,8 @@
         <w:r>
           <w:rPr>
             <w:rStyle w:val="Link"/>
-            <w:rPrChange w:id="0" w:author="Unknown Author" w:date="2014-12-08T14:12:00Z"/>
+            <w:rFonts w:ascii="Times New Roman" w:hAnsi="Times New Roman"/>
+            <w:rPrChange w:id="0" w:author="Unknown Author" w:date="2014-12-17T13:56:00Z"/>
           </w:rPr>
           <w:t>michael.sachs@nih.gov</w:t>
         </w:r>
@@ -99,21 +109,21 @@
         <w:pStyle w:val="Author"/>
         <w:spacing w:lineRule="auto" w:line="480"/>
       </w:pPr>
-      <w:ins w:id="2" w:author="Unknown Author" w:date="2014-12-08T14:12:00Z">
+      <w:ins w:id="8" w:author="Unknown Author" w:date="2014-12-08T14:12:00Z">
         <w:r>
           <w:rPr>
             <w:rStyle w:val="Link"/>
-            <w:rFonts w:ascii="Times" w:hAnsi="Times"/>
+            <w:rFonts w:ascii="Times New Roman" w:hAnsi="Times New Roman"/>
             <w:color w:val="000000"/>
           </w:rPr>
           <w:t>Running title: Stats for Omics-</w:t>
         </w:r>
       </w:ins>
-      <w:ins w:id="3" w:author="Unknown Author" w:date="2014-12-08T14:13:00Z">
+      <w:ins w:id="9" w:author="Unknown Author" w:date="2014-12-08T14:13:00Z">
         <w:r>
           <w:rPr>
             <w:rStyle w:val="Link"/>
-            <w:rFonts w:ascii="Times" w:hAnsi="Times"/>
+            <w:rFonts w:ascii="Times New Roman" w:hAnsi="Times New Roman"/>
             <w:color w:val="000000"/>
           </w:rPr>
           <w:t>based Trials</w:t>
@@ -219,7 +229,7 @@
         </w:rPr>
         <w:t xml:space="preserve">Omics technologies that generate a large amount of molecular data about </w:t>
       </w:r>
-      <w:del w:id="4" w:author="Unknown Author" w:date="2014-12-08T14:14:00Z">
+      <w:del w:id="10" w:author="Unknown Author" w:date="2014-12-08T14:14:00Z">
         <w:r>
           <w:rPr>
             <w:rFonts w:ascii="Times" w:hAnsi="Times"/>
@@ -228,7 +238,7 @@
           <w:delText xml:space="preserve">a cancerous tumor </w:delText>
         </w:r>
       </w:del>
-      <w:ins w:id="5" w:author="Unknown Author" w:date="2014-12-08T14:14:00Z">
+      <w:ins w:id="11" w:author="Unknown Author" w:date="2014-12-08T14:14:00Z">
         <w:commentRangeStart w:id="1"/>
         <w:r>
           <w:rPr>
@@ -255,7 +265,7 @@
         </w:rPr>
         <w:t xml:space="preserve">have the potential to provide accurate predictions of a patient’s prognosis and predictions of their response to a specific treatment regime. The idea of omics-based </w:t>
       </w:r>
-      <w:del w:id="6" w:author="Unknown Author" w:date="2014-12-16T15:47:00Z">
+      <w:del w:id="12" w:author="Unknown Author" w:date="2014-12-16T15:47:00Z">
         <w:r>
           <w:rPr>
             <w:rFonts w:ascii="Times" w:hAnsi="Times"/>
@@ -264,7 +274,7 @@
           <w:delText>biomarker</w:delText>
         </w:r>
       </w:del>
-      <w:ins w:id="7" w:author="Unknown Author" w:date="2014-12-16T15:47:00Z">
+      <w:ins w:id="13" w:author="Unknown Author" w:date="2014-12-16T15:47:00Z">
         <w:r>
           <w:rPr>
             <w:rFonts w:ascii="Times" w:hAnsi="Times"/>
@@ -288,7 +298,7 @@
         </w:rPr>
         <w:t xml:space="preserve">distinct </w:t>
       </w:r>
-      <w:del w:id="8" w:author="Unknown Author" w:date="2014-12-08T14:13:00Z">
+      <w:del w:id="14" w:author="Unknown Author" w:date="2014-12-08T14:13:00Z">
         <w:r>
           <w:rPr>
             <w:rFonts w:ascii="Times" w:hAnsi="Times"/>
@@ -297,7 +307,7 @@
           <w:delText xml:space="preserve">tumor types </w:delText>
         </w:r>
       </w:del>
-      <w:ins w:id="9" w:author="Unknown Author" w:date="2014-12-08T14:13:00Z">
+      <w:ins w:id="15" w:author="Unknown Author" w:date="2014-12-08T14:13:00Z">
         <w:r>
           <w:rPr>
             <w:rFonts w:ascii="Times" w:hAnsi="Times"/>
@@ -323,7 +333,7 @@
         </w:rPr>
         <w:t xml:space="preserve">can be identified using multi-dimensional molecular data and therefore treatment decisions can be personalized to that </w:t>
       </w:r>
-      <w:del w:id="10" w:author="Unknown Author" w:date="2014-12-08T14:13:00Z">
+      <w:del w:id="16" w:author="Unknown Author" w:date="2014-12-08T14:13:00Z">
         <w:r>
           <w:rPr>
             <w:rFonts w:ascii="Times" w:hAnsi="Times"/>
@@ -332,7 +342,7 @@
           <w:delText>tumor type</w:delText>
         </w:r>
       </w:del>
-      <w:ins w:id="11" w:author="Unknown Author" w:date="2014-12-08T14:13:00Z">
+      <w:ins w:id="17" w:author="Unknown Author" w:date="2014-12-08T14:13:00Z">
         <w:r>
           <w:rPr>
             <w:rFonts w:ascii="Times" w:hAnsi="Times"/>
@@ -362,7 +372,7 @@
         </w:rPr>
         <w:t>An omics-based test can be used to predict a patient’s prognosis, which is their expected clinical outcome. A test that provides accurate predictions of prognosis, regardless of treatment, is referred to as</w:t>
       </w:r>
-      <w:del w:id="12" w:author="Unknown Author" w:date="2014-12-08T14:14:00Z">
+      <w:del w:id="18" w:author="Unknown Author" w:date="2014-12-08T14:14:00Z">
         <w:r>
           <w:rPr>
             <w:rFonts w:ascii="Times" w:hAnsi="Times"/>
@@ -378,7 +388,7 @@
         </w:rPr>
         <w:t xml:space="preserve"> prognostic</w:t>
       </w:r>
-      <w:del w:id="13" w:author="Unknown Author" w:date="2014-12-08T14:15:00Z">
+      <w:del w:id="19" w:author="Unknown Author" w:date="2014-12-08T14:15:00Z">
         <w:r>
           <w:rPr>
             <w:rFonts w:ascii="Times" w:hAnsi="Times"/>
@@ -394,7 +404,7 @@
         </w:rPr>
         <w:t>. A predictive omics</w:t>
       </w:r>
-      <w:ins w:id="14" w:author="Unknown Author" w:date="2014-12-08T14:15:00Z">
+      <w:ins w:id="20" w:author="Unknown Author" w:date="2014-12-08T14:15:00Z">
         <w:r>
           <w:rPr>
             <w:rFonts w:ascii="Times" w:hAnsi="Times"/>
@@ -418,7 +428,7 @@
         </w:rPr>
         <w:t xml:space="preserve">prognostic </w:t>
       </w:r>
-      <w:ins w:id="15" w:author="Unknown Author" w:date="2014-12-08T14:14:00Z">
+      <w:ins w:id="21" w:author="Unknown Author" w:date="2014-12-08T14:14:00Z">
         <w:r>
           <w:rPr>
             <w:rFonts w:ascii="Times" w:hAnsi="Times"/>
@@ -451,7 +461,7 @@
         </w:rPr>
         <w:t xml:space="preserve">is strongly associated with clinical outcome and a predictive </w:t>
       </w:r>
-      <w:ins w:id="16" w:author="Unknown Author" w:date="2014-12-08T14:14:00Z">
+      <w:ins w:id="22" w:author="Unknown Author" w:date="2014-12-08T14:14:00Z">
         <w:r>
           <w:rPr>
             <w:rFonts w:ascii="Times" w:hAnsi="Times"/>
@@ -481,7 +491,7 @@
         </w:rPr>
         <w:t xml:space="preserve">The path from development to definitively evaluating an omics-based test for prognosis or prediction of treatment response is long and arduous. Often, the end goal is to develop a test suitable for use in a clinical trial for guiding treatment. The oncology literature is full of reports that develop and/or evaluate omics-based tools for prognosis and prediction. Developing a simple test based on high-dimensional omics data can be complex and </w:t>
       </w:r>
-      <w:del w:id="17" w:author="Sumithra J Mandrekar" w:date="2014-11-10T14:38:00Z">
+      <w:del w:id="23" w:author="Sumithra J Mandrekar" w:date="2014-11-10T14:38:00Z">
         <w:r>
           <w:rPr>
             <w:rFonts w:ascii="Times" w:hAnsi="Times"/>
@@ -490,7 +500,7 @@
           <w:delText xml:space="preserve">uses </w:delText>
         </w:r>
       </w:del>
-      <w:del w:id="18" w:author="Unknown Author" w:date="2014-12-08T14:17:00Z">
+      <w:del w:id="24" w:author="Unknown Author" w:date="2014-12-08T14:17:00Z">
         <w:r>
           <w:rPr>
             <w:rFonts w:ascii="Times" w:hAnsi="Times"/>
@@ -499,7 +509,7 @@
           <w:delText xml:space="preserve">often </w:delText>
         </w:r>
       </w:del>
-      <w:ins w:id="19" w:author="Sumithra J Mandrekar" w:date="2014-11-10T14:38:00Z">
+      <w:ins w:id="25" w:author="Sumithra J Mandrekar" w:date="2014-11-10T14:38:00Z">
         <w:r>
           <w:rPr>
             <w:rFonts w:ascii="Times" w:hAnsi="Times"/>
@@ -508,7 +518,7 @@
           <w:t>requires</w:t>
         </w:r>
       </w:ins>
-      <w:del w:id="20" w:author="Unknown Author" w:date="2014-12-08T14:16:00Z">
+      <w:del w:id="26" w:author="Unknown Author" w:date="2014-12-08T14:16:00Z">
         <w:r>
           <w:rPr>
             <w:rFonts w:ascii="Times" w:hAnsi="Times"/>
@@ -517,7 +527,7 @@
           <w:delText>?</w:delText>
         </w:r>
       </w:del>
-      <w:ins w:id="21" w:author="Unknown Author" w:date="2014-12-08T14:16:00Z">
+      <w:ins w:id="27" w:author="Unknown Author" w:date="2014-12-08T14:16:00Z">
         <w:r>
           <w:rPr>
             <w:rFonts w:ascii="Times" w:hAnsi="Times"/>
@@ -526,7 +536,7 @@
           <w:t xml:space="preserve"> careful application and interpretation of</w:t>
         </w:r>
       </w:ins>
-      <w:del w:id="22" w:author="Unknown Author" w:date="2014-12-08T14:16:00Z">
+      <w:del w:id="28" w:author="Unknown Author" w:date="2014-12-08T14:16:00Z">
         <w:r>
           <w:rPr>
             <w:rFonts w:ascii="Times" w:hAnsi="Times"/>
@@ -542,7 +552,7 @@
         </w:rPr>
         <w:t xml:space="preserve"> statistical methods. Definitive evaluation of a prognostic or predictive </w:t>
       </w:r>
-      <w:ins w:id="23" w:author="Unknown Author" w:date="2014-12-08T14:16:00Z">
+      <w:ins w:id="29" w:author="Unknown Author" w:date="2014-12-08T14:16:00Z">
         <w:r>
           <w:rPr>
             <w:rFonts w:ascii="Times" w:hAnsi="Times"/>
@@ -558,7 +568,7 @@
         </w:rPr>
         <w:t xml:space="preserve">test is costly and rife with methodological pitfalls. We aim to review the relevant issues, </w:t>
       </w:r>
-      <w:del w:id="24" w:author="Larsen, Rhonda R." w:date="2014-11-10T13:19:00Z">
+      <w:del w:id="30" w:author="Larsen, Rhonda R." w:date="2014-11-10T13:19:00Z">
         <w:r>
           <w:rPr>
             <w:rFonts w:ascii="Times" w:hAnsi="Times"/>
@@ -567,7 +577,7 @@
           <w:delText>giving you</w:delText>
         </w:r>
       </w:del>
-      <w:ins w:id="25" w:author="Larsen, Rhonda R." w:date="2014-11-10T13:19:00Z">
+      <w:ins w:id="31" w:author="Larsen, Rhonda R." w:date="2014-11-10T13:19:00Z">
         <w:r>
           <w:rPr>
             <w:rFonts w:ascii="Times" w:hAnsi="Times"/>
@@ -591,7 +601,7 @@
         </w:rPr>
         <w:t xml:space="preserve">Ultimately, </w:t>
       </w:r>
-      <w:del w:id="26" w:author="Sumithra J Mandrekar" w:date="2014-11-10T14:38:00Z">
+      <w:del w:id="32" w:author="Sumithra J Mandrekar" w:date="2014-11-10T14:38:00Z">
         <w:r>
           <w:rPr>
             <w:rFonts w:ascii="Times" w:hAnsi="Times"/>
@@ -600,7 +610,7 @@
           <w:delText xml:space="preserve">as </w:delText>
         </w:r>
       </w:del>
-      <w:ins w:id="27" w:author="Sumithra J Mandrekar" w:date="2014-11-10T14:38:00Z">
+      <w:ins w:id="33" w:author="Sumithra J Mandrekar" w:date="2014-11-10T14:38:00Z">
         <w:r>
           <w:rPr>
             <w:rFonts w:ascii="Times" w:hAnsi="Times"/>
@@ -616,7 +626,7 @@
         </w:rPr>
         <w:t xml:space="preserve">a practicing oncologist the question is: “Is this omics-based test something I want to use to improve </w:t>
       </w:r>
-      <w:ins w:id="28" w:author="Sumithra J Mandrekar" w:date="2014-11-10T14:39:00Z">
+      <w:ins w:id="34" w:author="Sumithra J Mandrekar" w:date="2014-11-10T14:39:00Z">
         <w:r>
           <w:rPr>
             <w:rFonts w:ascii="Times" w:hAnsi="Times"/>
@@ -632,7 +642,7 @@
         </w:rPr>
         <w:t>patient</w:t>
       </w:r>
-      <w:ins w:id="29" w:author="Sumithra J Mandrekar" w:date="2014-11-10T14:39:00Z">
+      <w:ins w:id="35" w:author="Sumithra J Mandrekar" w:date="2014-11-10T14:39:00Z">
         <w:r>
           <w:rPr>
             <w:rFonts w:ascii="Times" w:hAnsi="Times"/>
@@ -648,7 +658,7 @@
         </w:rPr>
         <w:t xml:space="preserve"> </w:t>
       </w:r>
-      <w:del w:id="30" w:author="Sumithra J Mandrekar" w:date="2014-11-10T14:39:00Z">
+      <w:del w:id="36" w:author="Sumithra J Mandrekar" w:date="2014-11-10T14:39:00Z">
         <w:r>
           <w:rPr>
             <w:rFonts w:ascii="Times" w:hAnsi="Times"/>
@@ -695,7 +705,7 @@
         </w:rPr>
         <w:t>The long road to implementing a test in a practice starts with analytical validation of the assay involved, that is, demonstrating that the omics-based assay accurately and reproducibly measures the molecular quantities. After the assay performance is established</w:t>
       </w:r>
-      <w:ins w:id="31" w:author="Larsen, Rhonda R." w:date="2014-11-10T13:19:00Z">
+      <w:ins w:id="37" w:author="Larsen, Rhonda R." w:date="2014-11-10T13:19:00Z">
         <w:r>
           <w:rPr>
             <w:rFonts w:ascii="Times" w:hAnsi="Times"/>
@@ -711,7 +721,7 @@
         </w:rPr>
         <w:t xml:space="preserve"> </w:t>
       </w:r>
-      <w:del w:id="32" w:author="Sumithra J Mandrekar" w:date="2014-11-10T14:40:00Z">
+      <w:del w:id="38" w:author="Sumithra J Mandrekar" w:date="2014-11-10T14:40:00Z">
         <w:r>
           <w:rPr>
             <w:rFonts w:ascii="Times" w:hAnsi="Times"/>
@@ -720,7 +730,7 @@
           <w:delText xml:space="preserve">test </w:delText>
         </w:r>
       </w:del>
-      <w:del w:id="33" w:author="Larsen, Rhonda R." w:date="2014-11-10T13:19:00Z">
+      <w:del w:id="39" w:author="Larsen, Rhonda R." w:date="2014-11-10T13:19:00Z">
         <w:r>
           <w:rPr>
             <w:rFonts w:ascii="Times" w:hAnsi="Times"/>
@@ -736,7 +746,7 @@
         </w:rPr>
         <w:t xml:space="preserve">development </w:t>
       </w:r>
-      <w:ins w:id="34" w:author="Sumithra J Mandrekar" w:date="2014-11-10T14:39:00Z">
+      <w:ins w:id="40" w:author="Sumithra J Mandrekar" w:date="2014-11-10T14:39:00Z">
         <w:r>
           <w:rPr>
             <w:rFonts w:ascii="Times" w:hAnsi="Times"/>
@@ -752,7 +762,7 @@
         </w:rPr>
         <w:t>and preliminary evaluation</w:t>
       </w:r>
-      <w:ins w:id="35" w:author="Larsen, Rhonda R." w:date="2014-11-10T13:19:00Z">
+      <w:ins w:id="41" w:author="Larsen, Rhonda R." w:date="2014-11-10T13:19:00Z">
         <w:r>
           <w:rPr>
             <w:rFonts w:ascii="Times" w:hAnsi="Times"/>
@@ -768,7 +778,7 @@
         </w:rPr>
         <w:t xml:space="preserve">. </w:t>
       </w:r>
-      <w:del w:id="36" w:author="Larsen, Rhonda R." w:date="2014-11-10T13:19:00Z">
+      <w:del w:id="42" w:author="Larsen, Rhonda R." w:date="2014-11-10T13:19:00Z">
         <w:r>
           <w:rPr>
             <w:rFonts w:ascii="Times" w:hAnsi="Times"/>
@@ -777,7 +787,7 @@
           <w:delText xml:space="preserve">This </w:delText>
         </w:r>
       </w:del>
-      <w:ins w:id="37" w:author="Sumithra J Mandrekar" w:date="2014-11-10T14:40:00Z">
+      <w:ins w:id="43" w:author="Sumithra J Mandrekar" w:date="2014-11-10T14:40:00Z">
         <w:r>
           <w:rPr>
             <w:rFonts w:ascii="Times" w:hAnsi="Times"/>
@@ -786,7 +796,7 @@
           <w:t>T</w:t>
         </w:r>
       </w:ins>
-      <w:del w:id="38" w:author="Sumithra J Mandrekar" w:date="2014-11-10T14:40:00Z">
+      <w:del w:id="44" w:author="Sumithra J Mandrekar" w:date="2014-11-10T14:40:00Z">
         <w:r>
           <w:rPr>
             <w:rFonts w:ascii="Times" w:hAnsi="Times"/>
@@ -795,7 +805,7 @@
           <w:delText>t</w:delText>
         </w:r>
       </w:del>
-      <w:ins w:id="39" w:author="Larsen, Rhonda R." w:date="2014-11-10T13:19:00Z">
+      <w:ins w:id="45" w:author="Larsen, Rhonda R." w:date="2014-11-10T13:19:00Z">
         <w:r>
           <w:rPr>
             <w:rFonts w:ascii="Times" w:hAnsi="Times"/>
@@ -811,7 +821,7 @@
         </w:rPr>
         <w:t>involve</w:t>
       </w:r>
-      <w:del w:id="40" w:author="Larsen, Rhonda R." w:date="2014-11-10T13:19:00Z">
+      <w:del w:id="46" w:author="Larsen, Rhonda R." w:date="2014-11-10T13:19:00Z">
         <w:r>
           <w:rPr>
             <w:rFonts w:ascii="Times" w:hAnsi="Times"/>
@@ -827,7 +837,7 @@
         </w:rPr>
         <w:t xml:space="preserve"> reducing the high-dimensional data into a one-dimensional quantity that will be used to make a decision. This one-dimensional quantity is often a risk score: an estimate of the probability of a specific clinical outcome. It is necessary to establish the clinical validity of this risk score, that is, </w:t>
       </w:r>
-      <w:ins w:id="41" w:author="Larsen, Rhonda R." w:date="2014-11-10T13:20:00Z">
+      <w:ins w:id="47" w:author="Larsen, Rhonda R." w:date="2014-11-10T13:20:00Z">
         <w:r>
           <w:rPr>
             <w:rFonts w:ascii="Times" w:hAnsi="Times"/>
@@ -843,7 +853,7 @@
         </w:rPr>
         <w:t xml:space="preserve">demonstrate that the risk score is independently </w:t>
       </w:r>
-      <w:ins w:id="42" w:author="Unknown Author" w:date="2014-12-16T15:48:00Z">
+      <w:ins w:id="48" w:author="Unknown Author" w:date="2014-12-16T15:48:00Z">
         <w:r>
           <w:rPr>
             <w:rFonts w:ascii="Times" w:hAnsi="Times"/>
@@ -873,7 +883,7 @@
         </w:rPr>
         <w:t xml:space="preserve">The following sections specify questions </w:t>
       </w:r>
-      <w:del w:id="43" w:author="Larsen, Rhonda R." w:date="2014-11-10T13:20:00Z">
+      <w:del w:id="49" w:author="Larsen, Rhonda R." w:date="2014-11-10T13:20:00Z">
         <w:r>
           <w:rPr>
             <w:rFonts w:ascii="Times" w:hAnsi="Times"/>
@@ -882,7 +892,7 @@
           <w:delText>you should ask</w:delText>
         </w:r>
       </w:del>
-      <w:ins w:id="44" w:author="Larsen, Rhonda R." w:date="2014-11-10T13:20:00Z">
+      <w:ins w:id="50" w:author="Larsen, Rhonda R." w:date="2014-11-10T13:20:00Z">
         <w:r>
           <w:rPr>
             <w:rFonts w:ascii="Times" w:hAnsi="Times"/>
@@ -898,7 +908,7 @@
         </w:rPr>
         <w:t xml:space="preserve"> while reading a report of an omics-based clinical study. We review the importance of such questions, and common pitfalls to watch for. </w:t>
       </w:r>
-      <w:del w:id="45" w:author="Larsen, Rhonda R." w:date="2014-11-10T13:20:00Z">
+      <w:del w:id="51" w:author="Larsen, Rhonda R." w:date="2014-11-10T13:20:00Z">
         <w:r>
           <w:rPr>
             <w:rFonts w:ascii="Times" w:hAnsi="Times"/>
@@ -907,7 +917,7 @@
           <w:delText>If you are</w:delText>
         </w:r>
       </w:del>
-      <w:ins w:id="46" w:author="Larsen, Rhonda R." w:date="2014-11-10T13:20:00Z">
+      <w:ins w:id="52" w:author="Larsen, Rhonda R." w:date="2014-11-10T13:20:00Z">
         <w:r>
           <w:rPr>
             <w:rFonts w:ascii="Times" w:hAnsi="Times"/>
@@ -923,7 +933,7 @@
         </w:rPr>
         <w:t xml:space="preserve"> planning or reporting o</w:t>
       </w:r>
-      <w:ins w:id="47" w:author="Sumithra J Mandrekar" w:date="2014-11-10T14:40:00Z">
+      <w:ins w:id="53" w:author="Sumithra J Mandrekar" w:date="2014-11-10T14:40:00Z">
         <w:r>
           <w:rPr>
             <w:rFonts w:ascii="Times" w:hAnsi="Times"/>
@@ -932,7 +942,7 @@
           <w:t>f</w:t>
         </w:r>
       </w:ins>
-      <w:del w:id="48" w:author="Sumithra J Mandrekar" w:date="2014-11-10T14:40:00Z">
+      <w:del w:id="54" w:author="Sumithra J Mandrekar" w:date="2014-11-10T14:40:00Z">
         <w:r>
           <w:rPr>
             <w:rFonts w:ascii="Times" w:hAnsi="Times"/>
@@ -948,7 +958,7 @@
         </w:rPr>
         <w:t xml:space="preserve"> an omics-based trial, answers to these questions should be made clear to the reader. Formal efforts to guide reporting have been developed, such as the REMARK checklist (1), the GRIPS statement (2), and </w:t>
       </w:r>
-      <w:del w:id="49" w:author="Larsen, Rhonda R." w:date="2014-11-10T13:20:00Z">
+      <w:del w:id="55" w:author="Larsen, Rhonda R." w:date="2014-11-10T13:20:00Z">
         <w:r>
           <w:rPr>
             <w:rFonts w:ascii="Times" w:hAnsi="Times"/>
@@ -957,7 +967,7 @@
           <w:delText>a the</w:delText>
         </w:r>
       </w:del>
-      <w:ins w:id="50" w:author="Larsen, Rhonda R." w:date="2014-11-10T13:20:00Z">
+      <w:ins w:id="56" w:author="Larsen, Rhonda R." w:date="2014-11-10T13:20:00Z">
         <w:r>
           <w:rPr>
             <w:rFonts w:ascii="Times" w:hAnsi="Times"/>
@@ -973,7 +983,7 @@
         </w:rPr>
         <w:t xml:space="preserve"> omics checklist (3). </w:t>
       </w:r>
-      <w:del w:id="51" w:author="Larsen, Rhonda R." w:date="2014-11-10T13:20:00Z">
+      <w:del w:id="57" w:author="Larsen, Rhonda R." w:date="2014-11-10T13:20:00Z">
         <w:r>
           <w:rPr>
             <w:rFonts w:ascii="Times" w:hAnsi="Times"/>
@@ -1023,7 +1033,7 @@
         </w:rPr>
         <w:t>An omics-based test, or simpl</w:t>
       </w:r>
-      <w:ins w:id="52" w:author="Sumithra J Mandrekar" w:date="2014-11-10T14:41:00Z">
+      <w:ins w:id="58" w:author="Sumithra J Mandrekar" w:date="2014-11-10T14:41:00Z">
         <w:r>
           <w:rPr>
             <w:rFonts w:ascii="Times" w:hAnsi="Times"/>
@@ -1032,7 +1042,7 @@
           <w:t>y</w:t>
         </w:r>
       </w:ins>
-      <w:del w:id="53" w:author="Sumithra J Mandrekar" w:date="2014-11-10T14:41:00Z">
+      <w:del w:id="59" w:author="Sumithra J Mandrekar" w:date="2014-11-10T14:41:00Z">
         <w:r>
           <w:rPr>
             <w:rFonts w:ascii="Times" w:hAnsi="Times"/>
@@ -1063,7 +1073,7 @@
         </w:rPr>
         <w:t xml:space="preserve">, is a mapping from the set of features on the omics assay to a single number. This number can be a binary value, such as good or poor prognosis, or it can provide a continuous scale, such as a risk score. It must be feasible to perform the test on an individual patient basis, by measuring the omics assay on the individual’s tissue. The assay generates </w:t>
       </w:r>
-      <w:del w:id="54" w:author="Larsen, Rhonda R." w:date="2014-11-10T13:21:00Z">
+      <w:del w:id="60" w:author="Larsen, Rhonda R." w:date="2014-11-10T13:21:00Z">
         <w:r>
           <w:rPr>
             <w:rFonts w:ascii="Times" w:hAnsi="Times"/>
@@ -1072,7 +1082,7 @@
           <w:delText xml:space="preserve">lots </w:delText>
         </w:r>
       </w:del>
-      <w:ins w:id="55" w:author="Larsen, Rhonda R." w:date="2014-11-10T13:21:00Z">
+      <w:ins w:id="61" w:author="Larsen, Rhonda R." w:date="2014-11-10T13:21:00Z">
         <w:r>
           <w:rPr>
             <w:rFonts w:ascii="Times" w:hAnsi="Times"/>
@@ -1254,7 +1264,7 @@
         </w:rPr>
         <w:t xml:space="preserve"> sets of samples. </w:t>
       </w:r>
-      <w:del w:id="56" w:author="Unknown Author" w:date="2014-12-08T14:21:00Z">
+      <w:del w:id="62" w:author="Unknown Author" w:date="2014-12-08T14:21:00Z">
         <w:r>
           <w:rPr>
             <w:rFonts w:ascii="Times" w:hAnsi="Times"/>
@@ -1263,7 +1273,7 @@
           <w:delText>report</w:delText>
         </w:r>
       </w:del>
-      <w:del w:id="57" w:author="Unknown Author" w:date="2014-12-08T14:25:00Z">
+      <w:del w:id="63" w:author="Unknown Author" w:date="2014-12-08T14:25:00Z">
         <w:r>
           <w:rPr>
             <w:rFonts w:ascii="Times" w:hAnsi="Times"/>
@@ -1286,7 +1296,7 @@
         </w:rPr>
         <w:commentReference w:id="9"/>
       </w:r>
-      <w:del w:id="58" w:author="Unknown Author" w:date="2014-12-08T14:25:00Z">
+      <w:del w:id="64" w:author="Unknown Author" w:date="2014-12-08T14:25:00Z">
         <w:r>
           <w:rPr>
             <w:rFonts w:ascii="Times" w:hAnsi="Times"/>
@@ -1338,7 +1348,7 @@
         <w:pStyle w:val="Normal"/>
         <w:spacing w:lineRule="auto" w:line="480"/>
       </w:pPr>
-      <w:ins w:id="59" w:author="Unknown Author" w:date="2014-12-08T14:25:00Z">
+      <w:ins w:id="65" w:author="Unknown Author" w:date="2014-12-08T14:25:00Z">
         <w:r>
           <w:rPr>
             <w:rFonts w:ascii="Times" w:hAnsi="Times"/>
@@ -1347,7 +1357,7 @@
           <w:t xml:space="preserve">A </w:t>
         </w:r>
       </w:ins>
-      <w:ins w:id="60" w:author="Unknown Author" w:date="2014-12-08T14:25:00Z">
+      <w:ins w:id="66" w:author="Unknown Author" w:date="2014-12-08T14:25:00Z">
         <w:commentRangeStart w:id="10"/>
         <w:r>
           <w:rPr>
@@ -1374,7 +1384,7 @@
         </w:rPr>
         <w:commentReference w:id="11"/>
       </w:r>
-      <w:ins w:id="61" w:author="Unknown Author" w:date="2014-12-08T14:25:00Z">
+      <w:ins w:id="67" w:author="Unknown Author" w:date="2014-12-08T14:25:00Z">
         <w:r>
           <w:rPr>
             <w:rFonts w:ascii="Times" w:hAnsi="Times"/>
@@ -1461,7 +1471,7 @@
         </w:rPr>
         <w:t xml:space="preserve"> test is used to predict the likely clinical outcome of a patient. </w:t>
       </w:r>
-      <w:del w:id="62" w:author="Larsen, Rhonda R." w:date="2014-11-10T13:22:00Z">
+      <w:del w:id="68" w:author="Larsen, Rhonda R." w:date="2014-11-10T13:22:00Z">
         <w:r>
           <w:rPr>
             <w:rFonts w:ascii="Times" w:hAnsi="Times"/>
@@ -1477,7 +1487,7 @@
         </w:rPr>
         <w:t xml:space="preserve">Often a prognosis is used to guide management of the disease. Patients with a very good prognosis may opt not to receive any treatment, while patients with a poor prognosis may opt for more aggressive treatment. An omics-based prognostic test that is currently used in practice is EndoPredict, which is used to predict </w:t>
       </w:r>
-      <w:ins w:id="63" w:author="Larsen, Rhonda R." w:date="2014-11-10T13:22:00Z">
+      <w:ins w:id="69" w:author="Larsen, Rhonda R." w:date="2014-11-10T13:22:00Z">
         <w:r>
           <w:rPr>
             <w:rFonts w:ascii="Times" w:hAnsi="Times"/>
@@ -1493,7 +1503,7 @@
         </w:rPr>
         <w:t>recurrence in ER-positive, HER2-negative breast cancer (</w:t>
       </w:r>
-      <w:ins w:id="64" w:author="Unknown Author" w:date="2014-12-15T16:19:00Z">
+      <w:ins w:id="70" w:author="Unknown Author" w:date="2014-12-15T16:19:00Z">
         <w:r>
           <w:rPr>
             <w:rFonts w:ascii="Times" w:hAnsi="Times"/>
@@ -1502,7 +1512,7 @@
           <w:t>8</w:t>
         </w:r>
       </w:ins>
-      <w:del w:id="65" w:author="Unknown Author" w:date="2014-12-15T16:19:00Z">
+      <w:del w:id="71" w:author="Unknown Author" w:date="2014-12-15T16:19:00Z">
         <w:r>
           <w:rPr>
             <w:rFonts w:ascii="Times" w:hAnsi="Times"/>
@@ -1540,7 +1550,7 @@
         </w:rPr>
         <w:t xml:space="preserve"> tests are most useful for selecting patient populations for treatment with specific targeted therapies. This presumes the existence of a particular molecular targeted therapy. The predictive test is used to identify patients who will benefit from the targeted therapy. Predictive tests are generally based on only one or a few molecular characteristics that the therapy targets. For example, HER-2 is a gene that is associated with a more aggressive form of breast cancer. Trastuzumab is a drug that specifically targets HER-2 and has been shown to be effective in HER-2 positive breast cancer (</w:t>
       </w:r>
-      <w:ins w:id="66" w:author="Unknown Author" w:date="2014-12-15T16:19:00Z">
+      <w:ins w:id="72" w:author="Unknown Author" w:date="2014-12-15T16:19:00Z">
         <w:r>
           <w:rPr>
             <w:rFonts w:ascii="Times" w:hAnsi="Times"/>
@@ -1549,7 +1559,7 @@
           <w:t>9</w:t>
         </w:r>
       </w:ins>
-      <w:del w:id="67" w:author="Unknown Author" w:date="2014-12-15T16:19:00Z">
+      <w:del w:id="73" w:author="Unknown Author" w:date="2014-12-15T16:19:00Z">
         <w:r>
           <w:rPr>
             <w:rFonts w:ascii="Times" w:hAnsi="Times"/>
@@ -1565,7 +1575,7 @@
         </w:rPr>
         <w:t>). While targeted therapies generally target only one molecular characteristic, omics assays can be used to identify molecular targets for less well-understood drugs. However, most successful targeted therapies have associated predictive tests that were developed based on the underlying biology rather than a broad search over a large number of molecular features (</w:t>
       </w:r>
-      <w:ins w:id="68" w:author="Unknown Author" w:date="2014-12-15T16:19:00Z">
+      <w:ins w:id="74" w:author="Unknown Author" w:date="2014-12-15T16:19:00Z">
         <w:r>
           <w:rPr>
             <w:rFonts w:ascii="Times" w:hAnsi="Times"/>
@@ -1574,7 +1584,7 @@
           <w:t>10</w:t>
         </w:r>
       </w:ins>
-      <w:del w:id="69" w:author="Unknown Author" w:date="2014-12-15T16:19:00Z">
+      <w:del w:id="75" w:author="Unknown Author" w:date="2014-12-15T16:19:00Z">
         <w:r>
           <w:rPr>
             <w:rFonts w:ascii="Times" w:hAnsi="Times"/>
@@ -1653,7 +1663,7 @@
         </w:rPr>
         <w:t xml:space="preserve">The expected benefit of a new omics-based test could differ greatly by patient population. For instance, a prognostic test has more potential for benefit in stage 2 breast cancer than it does in stage 1 breast cancer, as the prognosis for stage 1 is already very good. Evaluating an omics-based test in </w:t>
       </w:r>
-      <w:del w:id="70" w:author="Sumithra J Mandrekar" w:date="2014-11-10T14:44:00Z">
+      <w:del w:id="76" w:author="Sumithra J Mandrekar" w:date="2014-11-10T14:44:00Z">
         <w:r>
           <w:rPr>
             <w:rFonts w:ascii="Times" w:hAnsi="Times"/>
@@ -1725,7 +1735,7 @@
         <w:pStyle w:val="Normal"/>
         <w:spacing w:lineRule="auto" w:line="480"/>
       </w:pPr>
-      <w:del w:id="71" w:author="Larsen, Rhonda R." w:date="2014-11-10T13:22:00Z">
+      <w:del w:id="77" w:author="Larsen, Rhonda R." w:date="2014-11-10T13:22:00Z">
         <w:r>
           <w:rPr>
             <w:rFonts w:ascii="Times" w:hAnsi="Times"/>
@@ -1734,7 +1744,7 @@
           <w:delText>Did the authors of the</w:delText>
         </w:r>
       </w:del>
-      <w:ins w:id="72" w:author="Larsen, Rhonda R." w:date="2014-11-10T13:22:00Z">
+      <w:ins w:id="78" w:author="Larsen, Rhonda R." w:date="2014-11-10T13:22:00Z">
         <w:r>
           <w:rPr>
             <w:rFonts w:ascii="Times" w:hAnsi="Times"/>
@@ -1750,7 +1760,7 @@
         </w:rPr>
         <w:t xml:space="preserve"> report</w:t>
       </w:r>
-      <w:ins w:id="73" w:author="Larsen, Rhonda R." w:date="2014-11-10T13:22:00Z">
+      <w:ins w:id="79" w:author="Larsen, Rhonda R." w:date="2014-11-10T13:22:00Z">
         <w:r>
           <w:rPr>
             <w:rFonts w:ascii="Times" w:hAnsi="Times"/>
@@ -1766,7 +1776,7 @@
         </w:rPr>
         <w:t xml:space="preserve"> state what type of specimens </w:t>
       </w:r>
-      <w:del w:id="74" w:author="Unknown Author" w:date="2014-12-16T15:48:00Z">
+      <w:del w:id="80" w:author="Unknown Author" w:date="2014-12-16T15:48:00Z">
         <w:r>
           <w:rPr>
             <w:rFonts w:ascii="Times" w:hAnsi="Times"/>
@@ -1775,7 +1785,7 @@
           <w:delText>we</w:delText>
         </w:r>
       </w:del>
-      <w:ins w:id="75" w:author="Unknown Author" w:date="2014-12-16T15:48:00Z">
+      <w:ins w:id="81" w:author="Unknown Author" w:date="2014-12-16T15:48:00Z">
         <w:r>
           <w:rPr>
             <w:rFonts w:ascii="Times" w:hAnsi="Times"/>
@@ -1791,7 +1801,7 @@
         </w:rPr>
         <w:t>re used</w:t>
       </w:r>
-      <w:ins w:id="76" w:author="Larsen, Rhonda R." w:date="2014-11-10T13:23:00Z">
+      <w:ins w:id="82" w:author="Larsen, Rhonda R." w:date="2014-11-10T13:23:00Z">
         <w:r>
           <w:rPr>
             <w:rFonts w:ascii="Times" w:hAnsi="Times"/>
@@ -1807,7 +1817,7 @@
         </w:rPr>
         <w:t xml:space="preserve"> </w:t>
       </w:r>
-      <w:del w:id="77" w:author="Larsen, Rhonda R." w:date="2014-11-10T13:23:00Z">
+      <w:del w:id="83" w:author="Larsen, Rhonda R." w:date="2014-11-10T13:23:00Z">
         <w:r>
           <w:rPr>
             <w:rFonts w:ascii="Times" w:hAnsi="Times"/>
@@ -1816,7 +1826,7 @@
           <w:delText>in the study? Can</w:delText>
         </w:r>
       </w:del>
-      <w:ins w:id="78" w:author="Larsen, Rhonda R." w:date="2014-11-10T13:23:00Z">
+      <w:ins w:id="84" w:author="Larsen, Rhonda R." w:date="2014-11-10T13:23:00Z">
         <w:r>
           <w:rPr>
             <w:rFonts w:ascii="Times" w:hAnsi="Times"/>
@@ -1832,7 +1842,7 @@
         </w:rPr>
         <w:t xml:space="preserve"> the test </w:t>
       </w:r>
-      <w:del w:id="79" w:author="Unknown Author" w:date="2014-12-16T15:49:00Z">
+      <w:del w:id="85" w:author="Unknown Author" w:date="2014-12-16T15:49:00Z">
         <w:r>
           <w:rPr>
             <w:rFonts w:ascii="Times" w:hAnsi="Times"/>
@@ -1841,7 +1851,7 @@
           <w:delText>be</w:delText>
         </w:r>
       </w:del>
-      <w:ins w:id="80" w:author="Unknown Author" w:date="2014-12-16T15:49:00Z">
+      <w:ins w:id="86" w:author="Unknown Author" w:date="2014-12-16T15:49:00Z">
         <w:r>
           <w:rPr>
             <w:rFonts w:ascii="Times" w:hAnsi="Times"/>
@@ -1857,7 +1867,7 @@
         </w:rPr>
         <w:t xml:space="preserve"> applied to formalin-fixed paraffin embedded (FFPE)</w:t>
       </w:r>
-      <w:del w:id="81" w:author="Larsen, Rhonda R." w:date="2014-11-10T13:23:00Z">
+      <w:del w:id="87" w:author="Larsen, Rhonda R." w:date="2014-11-10T13:23:00Z">
         <w:r>
           <w:rPr>
             <w:rFonts w:ascii="Times" w:hAnsi="Times"/>
@@ -1873,7 +1883,7 @@
         </w:rPr>
         <w:t xml:space="preserve"> or only fresh-frozen</w:t>
       </w:r>
-      <w:ins w:id="82" w:author="Larsen, Rhonda R." w:date="2014-11-10T13:23:00Z">
+      <w:ins w:id="88" w:author="Larsen, Rhonda R." w:date="2014-11-10T13:23:00Z">
         <w:r>
           <w:rPr>
             <w:rFonts w:ascii="Times" w:hAnsi="Times"/>
@@ -1882,7 +1892,7 @@
           <w:t xml:space="preserve"> tissue</w:t>
         </w:r>
       </w:ins>
-      <w:ins w:id="83" w:author="Unknown Author" w:date="2014-12-15T15:49:00Z">
+      <w:ins w:id="89" w:author="Unknown Author" w:date="2014-12-15T15:49:00Z">
         <w:r>
           <w:rPr>
             <w:rFonts w:ascii="Times" w:hAnsi="Times"/>
@@ -1891,7 +1901,7 @@
           <w:t>.</w:t>
         </w:r>
       </w:ins>
-      <w:del w:id="84" w:author="Unknown Author" w:date="2014-12-15T15:49:00Z">
+      <w:del w:id="90" w:author="Unknown Author" w:date="2014-12-15T15:49:00Z">
         <w:r>
           <w:rPr>
             <w:rFonts w:ascii="Times" w:hAnsi="Times"/>
@@ -1921,7 +1931,7 @@
         </w:rPr>
         <w:t>Molecular assays can successfully be run on decades old FFPE tissue (</w:t>
       </w:r>
-      <w:ins w:id="85" w:author="Unknown Author" w:date="2014-12-15T16:20:00Z">
+      <w:ins w:id="91" w:author="Unknown Author" w:date="2014-12-15T16:20:00Z">
         <w:r>
           <w:rPr>
             <w:rFonts w:ascii="Times" w:hAnsi="Times"/>
@@ -1930,7 +1940,7 @@
           <w:t>11</w:t>
         </w:r>
       </w:ins>
-      <w:del w:id="86" w:author="Unknown Author" w:date="2014-12-15T16:20:00Z">
+      <w:del w:id="92" w:author="Unknown Author" w:date="2014-12-15T16:20:00Z">
         <w:r>
           <w:rPr>
             <w:rFonts w:ascii="Times" w:hAnsi="Times"/>
@@ -1946,7 +1956,7 @@
         </w:rPr>
         <w:t xml:space="preserve">). However, factors involved in the tissue processing and storage can impact the </w:t>
       </w:r>
-      <w:del w:id="87" w:author="Unknown Author" w:date="2014-12-15T15:14:00Z">
+      <w:del w:id="93" w:author="Unknown Author" w:date="2014-12-15T15:14:00Z">
         <w:r>
           <w:rPr>
             <w:rFonts w:ascii="Times" w:hAnsi="Times"/>
@@ -1955,7 +1965,7 @@
           <w:delText>results</w:delText>
         </w:r>
       </w:del>
-      <w:ins w:id="88" w:author="Unknown Author" w:date="2014-12-15T15:14:00Z">
+      <w:ins w:id="94" w:author="Unknown Author" w:date="2014-12-15T15:14:00Z">
         <w:r>
           <w:rPr>
             <w:rFonts w:ascii="Times" w:hAnsi="Times"/>
@@ -1971,7 +1981,7 @@
         </w:rPr>
         <w:t xml:space="preserve"> (</w:t>
       </w:r>
-      <w:ins w:id="89" w:author="Unknown Author" w:date="2014-12-15T16:20:00Z">
+      <w:ins w:id="95" w:author="Unknown Author" w:date="2014-12-15T16:20:00Z">
         <w:r>
           <w:rPr>
             <w:rFonts w:ascii="Times" w:hAnsi="Times"/>
@@ -1980,7 +1990,7 @@
           <w:t>12</w:t>
         </w:r>
       </w:ins>
-      <w:del w:id="90" w:author="Unknown Author" w:date="2014-12-15T16:20:00Z">
+      <w:del w:id="96" w:author="Unknown Author" w:date="2014-12-15T16:20:00Z">
         <w:r>
           <w:rPr>
             <w:rFonts w:ascii="Times" w:hAnsi="Times"/>
@@ -1996,7 +2006,7 @@
         </w:rPr>
         <w:t>–1</w:t>
       </w:r>
-      <w:ins w:id="91" w:author="Unknown Author" w:date="2014-12-15T16:20:00Z">
+      <w:ins w:id="97" w:author="Unknown Author" w:date="2014-12-15T16:20:00Z">
         <w:r>
           <w:rPr>
             <w:rFonts w:ascii="Times" w:hAnsi="Times"/>
@@ -2005,7 +2015,7 @@
           <w:t>4</w:t>
         </w:r>
       </w:ins>
-      <w:del w:id="92" w:author="Unknown Author" w:date="2014-12-15T16:20:00Z">
+      <w:del w:id="98" w:author="Unknown Author" w:date="2014-12-15T16:20:00Z">
         <w:r>
           <w:rPr>
             <w:rFonts w:ascii="Times" w:hAnsi="Times"/>
@@ -2021,7 +2031,7 @@
         </w:rPr>
         <w:t xml:space="preserve">). </w:t>
       </w:r>
-      <w:ins w:id="93" w:author="Unknown Author" w:date="2014-12-15T15:15:00Z">
+      <w:ins w:id="99" w:author="Unknown Author" w:date="2014-12-15T15:15:00Z">
         <w:r>
           <w:rPr>
             <w:rFonts w:ascii="Times" w:hAnsi="Times"/>
@@ -2030,7 +2040,7 @@
           <w:t>Relatively little attention has been given to studying the downstream effects of pre-analytic factors on the individual omics features. In one study, the authors observe that older FFPE specimen</w:t>
         </w:r>
       </w:ins>
-      <w:ins w:id="94" w:author="Unknown Author" w:date="2014-12-15T15:16:00Z">
+      <w:ins w:id="100" w:author="Unknown Author" w:date="2014-12-15T15:16:00Z">
         <w:r>
           <w:rPr>
             <w:rFonts w:ascii="Times" w:hAnsi="Times"/>
@@ -2039,7 +2049,7 @@
           <w:t xml:space="preserve">s tended to have lower expression levels and that this effect was different for different genes. </w:t>
         </w:r>
       </w:ins>
-      <w:ins w:id="95" w:author="Unknown Author" w:date="2014-12-15T15:17:00Z">
+      <w:ins w:id="101" w:author="Unknown Author" w:date="2014-12-15T15:17:00Z">
         <w:r>
           <w:rPr>
             <w:rFonts w:ascii="Times" w:hAnsi="Times"/>
@@ -2087,7 +2097,7 @@
         </w:rPr>
         <w:t>In addition to processing and storage, technical aspects of an assay can impact the final results in a predictable way (1</w:t>
       </w:r>
-      <w:del w:id="96" w:author="Unknown Author" w:date="2014-12-15T16:20:00Z">
+      <w:del w:id="102" w:author="Unknown Author" w:date="2014-12-15T16:20:00Z">
         <w:r>
           <w:rPr>
             <w:rFonts w:ascii="Times" w:hAnsi="Times"/>
@@ -2096,7 +2106,7 @@
           <w:delText>1</w:delText>
         </w:r>
       </w:del>
-      <w:ins w:id="97" w:author="Unknown Author" w:date="2014-12-15T16:20:00Z">
+      <w:ins w:id="103" w:author="Unknown Author" w:date="2014-12-15T16:20:00Z">
         <w:r>
           <w:rPr>
             <w:rFonts w:ascii="Times" w:hAnsi="Times"/>
@@ -2112,7 +2122,7 @@
         </w:rPr>
         <w:t>,1</w:t>
       </w:r>
-      <w:del w:id="98" w:author="Unknown Author" w:date="2014-12-15T16:20:00Z">
+      <w:del w:id="104" w:author="Unknown Author" w:date="2014-12-15T16:20:00Z">
         <w:r>
           <w:rPr>
             <w:rFonts w:ascii="Times" w:hAnsi="Times"/>
@@ -2121,7 +2131,7 @@
           <w:delText>2</w:delText>
         </w:r>
       </w:del>
-      <w:ins w:id="99" w:author="Unknown Author" w:date="2014-12-15T16:20:00Z">
+      <w:ins w:id="105" w:author="Unknown Author" w:date="2014-12-15T16:20:00Z">
         <w:r>
           <w:rPr>
             <w:rFonts w:ascii="Times" w:hAnsi="Times"/>
@@ -2137,7 +2147,7 @@
         </w:rPr>
         <w:t>). There could be technical effects, differences due to reagent lots, and other batch effects. Such batch effects are commonly recognized yet often ignored in high-dimensional assays (1</w:t>
       </w:r>
-      <w:ins w:id="100" w:author="Unknown Author" w:date="2014-12-15T16:20:00Z">
+      <w:ins w:id="106" w:author="Unknown Author" w:date="2014-12-15T16:20:00Z">
         <w:r>
           <w:rPr>
             <w:rFonts w:ascii="Times" w:hAnsi="Times"/>
@@ -2146,7 +2156,7 @@
           <w:t>8</w:t>
         </w:r>
       </w:ins>
-      <w:del w:id="101" w:author="Unknown Author" w:date="2014-12-15T16:20:00Z">
+      <w:del w:id="107" w:author="Unknown Author" w:date="2014-12-15T16:20:00Z">
         <w:r>
           <w:rPr>
             <w:rFonts w:ascii="Times" w:hAnsi="Times"/>
@@ -2176,7 +2186,7 @@
         </w:rPr>
         <w:t>Similar to developing criteria for rejection of tissue specimens, in omics settings, criteria should be developed for the rejection of individual features (e.g. genes, proteins) prior to the development of the test</w:t>
       </w:r>
-      <w:ins w:id="102" w:author="Unknown Author" w:date="2014-12-15T15:18:00Z">
+      <w:ins w:id="108" w:author="Unknown Author" w:date="2014-12-15T15:18:00Z">
         <w:r>
           <w:rPr>
             <w:rFonts w:ascii="Times" w:hAnsi="Times"/>
@@ -2185,7 +2195,7 @@
           <w:t xml:space="preserve">, if </w:t>
         </w:r>
       </w:ins>
-      <w:ins w:id="103" w:author="Unknown Author" w:date="2014-12-15T15:19:00Z">
+      <w:ins w:id="109" w:author="Unknown Author" w:date="2014-12-15T15:19:00Z">
         <w:r>
           <w:rPr>
             <w:rFonts w:ascii="Times" w:hAnsi="Times"/>
@@ -2209,7 +2219,7 @@
         </w:rPr>
         <w:t xml:space="preserve">As a concrete example, in the development of </w:t>
       </w:r>
-      <w:del w:id="104" w:author="Unknown Author" w:date="2014-12-15T15:12:00Z">
+      <w:del w:id="110" w:author="Unknown Author" w:date="2014-12-15T15:12:00Z">
         <w:r>
           <w:rPr>
             <w:rFonts w:ascii="Times" w:hAnsi="Times"/>
@@ -2218,7 +2228,7 @@
           <w:delText>a</w:delText>
         </w:r>
       </w:del>
-      <w:ins w:id="105" w:author="Unknown Author" w:date="2014-12-15T15:12:00Z">
+      <w:ins w:id="111" w:author="Unknown Author" w:date="2014-12-15T15:12:00Z">
         <w:r>
           <w:rPr>
             <w:rFonts w:ascii="Times" w:hAnsi="Times"/>
@@ -2234,7 +2244,7 @@
         </w:rPr>
         <w:t xml:space="preserve"> gene expression based test</w:t>
       </w:r>
-      <w:ins w:id="106" w:author="Unknown Author" w:date="2014-12-15T15:12:00Z">
+      <w:ins w:id="112" w:author="Unknown Author" w:date="2014-12-15T15:12:00Z">
         <w:r>
           <w:rPr>
             <w:rFonts w:ascii="Times" w:hAnsi="Times"/>
@@ -2250,7 +2260,7 @@
         </w:rPr>
         <w:t xml:space="preserve">, investigators </w:t>
       </w:r>
-      <w:del w:id="107" w:author="Unknown Author" w:date="2014-12-16T15:49:00Z">
+      <w:del w:id="113" w:author="Unknown Author" w:date="2014-12-16T15:49:00Z">
         <w:r>
           <w:rPr>
             <w:rFonts w:ascii="Times" w:hAnsi="Times"/>
@@ -2266,7 +2276,7 @@
         </w:rPr>
         <w:t>ch</w:t>
       </w:r>
-      <w:del w:id="108" w:author="Unknown Author" w:date="2014-12-15T15:12:00Z">
+      <w:del w:id="114" w:author="Unknown Author" w:date="2014-12-15T15:12:00Z">
         <w:r>
           <w:rPr>
             <w:rFonts w:ascii="Times" w:hAnsi="Times"/>
@@ -2282,7 +2292,7 @@
         </w:rPr>
         <w:t xml:space="preserve">ose to exclude probe locations that have a dynamic range </w:t>
       </w:r>
-      <w:del w:id="109" w:author="Unknown Author" w:date="2014-12-15T15:12:00Z">
+      <w:del w:id="115" w:author="Unknown Author" w:date="2014-12-15T15:12:00Z">
         <w:r>
           <w:rPr>
             <w:rFonts w:ascii="Times" w:hAnsi="Times"/>
@@ -2291,7 +2301,7 @@
           <w:delText>under some threshold</w:delText>
         </w:r>
       </w:del>
-      <w:ins w:id="110" w:author="Unknown Author" w:date="2014-12-15T15:12:00Z">
+      <w:ins w:id="116" w:author="Unknown Author" w:date="2014-12-15T15:12:00Z">
         <w:r>
           <w:rPr>
             <w:rFonts w:ascii="Times" w:hAnsi="Times"/>
@@ -2307,7 +2317,7 @@
         </w:rPr>
         <w:t xml:space="preserve">, </w:t>
       </w:r>
-      <w:del w:id="111" w:author="Unknown Author" w:date="2014-12-15T15:13:00Z">
+      <w:del w:id="117" w:author="Unknown Author" w:date="2014-12-15T15:13:00Z">
         <w:r>
           <w:rPr>
             <w:rFonts w:ascii="Times" w:hAnsi="Times"/>
@@ -2323,7 +2333,7 @@
         </w:rPr>
         <w:t xml:space="preserve">probes for which </w:t>
       </w:r>
-      <w:del w:id="112" w:author="Unknown Author" w:date="2014-12-15T15:13:00Z">
+      <w:del w:id="118" w:author="Unknown Author" w:date="2014-12-15T15:13:00Z">
         <w:r>
           <w:rPr>
             <w:rFonts w:ascii="Times" w:hAnsi="Times"/>
@@ -2332,7 +2342,7 @@
           <w:delText>only a small proportion</w:delText>
         </w:r>
       </w:del>
-      <w:ins w:id="113" w:author="Unknown Author" w:date="2014-12-15T15:13:00Z">
+      <w:ins w:id="119" w:author="Unknown Author" w:date="2014-12-15T15:13:00Z">
         <w:r>
           <w:rPr>
             <w:rFonts w:ascii="Times" w:hAnsi="Times"/>
@@ -2348,7 +2358,7 @@
         </w:rPr>
         <w:t xml:space="preserve"> of the specimens had calls, </w:t>
       </w:r>
-      <w:del w:id="114" w:author="Unknown Author" w:date="2014-12-15T15:13:00Z">
+      <w:del w:id="120" w:author="Unknown Author" w:date="2014-12-15T15:13:00Z">
         <w:r>
           <w:rPr>
             <w:rFonts w:ascii="Times" w:hAnsi="Times"/>
@@ -2357,7 +2367,7 @@
           <w:delText>or</w:delText>
         </w:r>
       </w:del>
-      <w:ins w:id="115" w:author="Unknown Author" w:date="2014-12-15T15:13:00Z">
+      <w:ins w:id="121" w:author="Unknown Author" w:date="2014-12-15T15:13:00Z">
         <w:r>
           <w:rPr>
             <w:rFonts w:ascii="Times" w:hAnsi="Times"/>
@@ -2373,7 +2383,7 @@
         </w:rPr>
         <w:t xml:space="preserve"> probes </w:t>
       </w:r>
-      <w:del w:id="116" w:author="Unknown Author" w:date="2014-12-15T15:13:00Z">
+      <w:del w:id="122" w:author="Unknown Author" w:date="2014-12-15T15:13:00Z">
         <w:r>
           <w:rPr>
             <w:rFonts w:ascii="Times" w:hAnsi="Times"/>
@@ -2382,7 +2392,7 @@
           <w:delText>that have absolute expression levels below some threshold</w:delText>
         </w:r>
       </w:del>
-      <w:ins w:id="117" w:author="Unknown Author" w:date="2014-12-15T15:13:00Z">
+      <w:ins w:id="123" w:author="Unknown Author" w:date="2014-12-15T15:13:00Z">
         <w:r>
           <w:rPr>
             <w:rFonts w:ascii="Times" w:hAnsi="Times"/>
@@ -2391,7 +2401,7 @@
           <w:t>whose 90</w:t>
         </w:r>
       </w:ins>
-      <w:ins w:id="118" w:author="Unknown Author" w:date="2014-12-15T15:13:00Z">
+      <w:ins w:id="124" w:author="Unknown Author" w:date="2014-12-15T15:13:00Z">
         <w:r>
           <w:rPr>
             <w:rFonts w:ascii="Times" w:hAnsi="Times"/>
@@ -2401,16 +2411,34 @@
           <w:t>th</w:t>
         </w:r>
       </w:ins>
-      <w:ins w:id="119" w:author="Unknown Author" w:date="2014-12-15T15:13:00Z">
-        <w:r>
-          <w:rPr>
-            <w:rFonts w:ascii="Times" w:hAnsi="Times"/>
-            <w:color w:val="000000"/>
-          </w:rPr>
-          <w:t xml:space="preserve"> percentile was less than 350 (</w:t>
-        </w:r>
-      </w:ins>
-      <w:ins w:id="120" w:author="Unknown Author" w:date="2014-12-15T16:20:00Z">
+      <w:ins w:id="125" w:author="Unknown Author" w:date="2014-12-15T15:13:00Z">
+        <w:r>
+          <w:rPr>
+            <w:rFonts w:ascii="Times" w:hAnsi="Times"/>
+            <w:color w:val="000000"/>
+          </w:rPr>
+          <w:t xml:space="preserve"> percentile was less than 350 </w:t>
+        </w:r>
+      </w:ins>
+      <w:ins w:id="126" w:author="Unknown Author" w:date="2014-12-15T15:13:00Z">
+        <w:r>
+          <w:rPr>
+            <w:rFonts w:ascii="Times" w:hAnsi="Times"/>
+            <w:color w:val="000000"/>
+          </w:rPr>
+          <w:t xml:space="preserve">units </w:t>
+        </w:r>
+      </w:ins>
+      <w:ins w:id="127" w:author="Unknown Author" w:date="2014-12-15T15:13:00Z">
+        <w:r>
+          <w:rPr>
+            <w:rFonts w:ascii="Times" w:hAnsi="Times"/>
+            <w:color w:val="000000"/>
+          </w:rPr>
+          <w:t>(</w:t>
+        </w:r>
+      </w:ins>
+      <w:ins w:id="128" w:author="Unknown Author" w:date="2014-12-15T16:20:00Z">
         <w:r>
           <w:rPr>
             <w:rFonts w:ascii="Times" w:hAnsi="Times"/>
@@ -2419,7 +2447,7 @@
           <w:t>8</w:t>
         </w:r>
       </w:ins>
-      <w:ins w:id="121" w:author="Unknown Author" w:date="2014-12-15T15:14:00Z">
+      <w:ins w:id="129" w:author="Unknown Author" w:date="2014-12-15T15:14:00Z">
         <w:r>
           <w:rPr>
             <w:rFonts w:ascii="Times" w:hAnsi="Times"/>
@@ -2452,7 +2480,7 @@
         </w:rPr>
         <w:t xml:space="preserve"> Quality control steps </w:t>
       </w:r>
-      <w:del w:id="122" w:author="Larsen, Rhonda R." w:date="2014-11-10T13:24:00Z">
+      <w:del w:id="130" w:author="Larsen, Rhonda R." w:date="2014-11-10T13:24:00Z">
         <w:r>
           <w:rPr>
             <w:rFonts w:ascii="Times" w:hAnsi="Times"/>
@@ -2461,7 +2489,7 @@
           <w:delText>like this</w:delText>
         </w:r>
       </w:del>
-      <w:ins w:id="123" w:author="Larsen, Rhonda R." w:date="2014-11-10T13:24:00Z">
+      <w:ins w:id="131" w:author="Larsen, Rhonda R." w:date="2014-11-10T13:24:00Z">
         <w:r>
           <w:rPr>
             <w:rFonts w:ascii="Times" w:hAnsi="Times"/>
@@ -2491,7 +2519,7 @@
         </w:rPr>
         <w:t xml:space="preserve">Even with careful quality control and a locked down standard operating procedure, it is difficult to completely eliminate the effects of technical factors on assay results. Therefore, when designing the development phase, </w:t>
       </w:r>
-      <w:ins w:id="124" w:author="Larsen, Rhonda R." w:date="2014-11-10T13:25:00Z">
+      <w:ins w:id="132" w:author="Larsen, Rhonda R." w:date="2014-11-10T13:25:00Z">
         <w:r>
           <w:rPr>
             <w:rFonts w:ascii="Times" w:hAnsi="Times"/>
@@ -2507,7 +2535,7 @@
         </w:rPr>
         <w:t xml:space="preserve">be mindful not to confound </w:t>
       </w:r>
-      <w:del w:id="125" w:author="Larsen, Rhonda R." w:date="2014-11-10T13:25:00Z">
+      <w:del w:id="133" w:author="Larsen, Rhonda R." w:date="2014-11-10T13:25:00Z">
         <w:r>
           <w:rPr>
             <w:rFonts w:ascii="Times" w:hAnsi="Times"/>
@@ -2523,7 +2551,7 @@
         </w:rPr>
         <w:t>technical factors with the clinical outcomes. The problem of batch effects is widespread in omics research and can lead to spurious or irreproducible results (1</w:t>
       </w:r>
-      <w:ins w:id="126" w:author="Unknown Author" w:date="2014-12-15T16:20:00Z">
+      <w:ins w:id="134" w:author="Unknown Author" w:date="2014-12-15T16:20:00Z">
         <w:r>
           <w:rPr>
             <w:rFonts w:ascii="Times" w:hAnsi="Times"/>
@@ -2532,7 +2560,7 @@
           <w:t>8</w:t>
         </w:r>
       </w:ins>
-      <w:del w:id="127" w:author="Unknown Author" w:date="2014-12-15T16:20:00Z">
+      <w:del w:id="135" w:author="Unknown Author" w:date="2014-12-15T16:20:00Z">
         <w:r>
           <w:rPr>
             <w:rFonts w:ascii="Times" w:hAnsi="Times"/>
@@ -2548,7 +2576,7 @@
         </w:rPr>
         <w:t>,1</w:t>
       </w:r>
-      <w:ins w:id="128" w:author="Unknown Author" w:date="2014-12-15T16:20:00Z">
+      <w:ins w:id="136" w:author="Unknown Author" w:date="2014-12-15T16:20:00Z">
         <w:r>
           <w:rPr>
             <w:rFonts w:ascii="Times" w:hAnsi="Times"/>
@@ -2557,7 +2585,7 @@
           <w:t>9</w:t>
         </w:r>
       </w:ins>
-      <w:del w:id="129" w:author="Unknown Author" w:date="2014-12-15T16:20:00Z">
+      <w:del w:id="137" w:author="Unknown Author" w:date="2014-12-15T16:20:00Z">
         <w:r>
           <w:rPr>
             <w:rFonts w:ascii="Times" w:hAnsi="Times"/>
@@ -2573,7 +2601,7 @@
         </w:rPr>
         <w:t xml:space="preserve">). As an extreme example, consider developing an omics-based test to predict a binary clinical response. In the development phase, all of the assays for the clinical responders were run using reagent A, while all of the assays for the clinical non-responders were run using reagent B. </w:t>
       </w:r>
-      <w:del w:id="130" w:author="Larsen, Rhonda R." w:date="2014-11-10T13:25:00Z">
+      <w:del w:id="138" w:author="Larsen, Rhonda R." w:date="2014-11-10T13:25:00Z">
         <w:r>
           <w:rPr>
             <w:rFonts w:ascii="Times" w:hAnsi="Times"/>
@@ -2582,7 +2610,7 @@
           <w:delText>It turns out</w:delText>
         </w:r>
       </w:del>
-      <w:ins w:id="131" w:author="Larsen, Rhonda R." w:date="2014-11-10T13:25:00Z">
+      <w:ins w:id="139" w:author="Larsen, Rhonda R." w:date="2014-11-10T13:25:00Z">
         <w:r>
           <w:rPr>
             <w:rFonts w:ascii="Times" w:hAnsi="Times"/>
@@ -2598,7 +2626,7 @@
         </w:rPr>
         <w:t xml:space="preserve"> that the reagent has a significant effect on the assays</w:t>
       </w:r>
-      <w:del w:id="132" w:author="Larsen, Rhonda R." w:date="2014-11-10T13:26:00Z">
+      <w:del w:id="140" w:author="Larsen, Rhonda R." w:date="2014-11-10T13:26:00Z">
         <w:r>
           <w:rPr>
             <w:rFonts w:ascii="Times" w:hAnsi="Times"/>
@@ -2607,7 +2635,7 @@
           <w:delText>. T</w:delText>
         </w:r>
       </w:del>
-      <w:ins w:id="133" w:author="Larsen, Rhonda R." w:date="2014-11-10T13:26:00Z">
+      <w:ins w:id="141" w:author="Larsen, Rhonda R." w:date="2014-11-10T13:26:00Z">
         <w:r>
           <w:rPr>
             <w:rFonts w:ascii="Times" w:hAnsi="Times"/>
@@ -2662,7 +2690,7 @@
         </w:rPr>
         <w:t xml:space="preserve">Once the analytical validity of the omics assay is established, the features are translated into a binary classification, a multi-category classification, or a continuous risk score. </w:t>
       </w:r>
-      <w:del w:id="134" w:author="Larsen, Rhonda R." w:date="2014-11-10T13:26:00Z">
+      <w:del w:id="142" w:author="Larsen, Rhonda R." w:date="2014-11-10T13:26:00Z">
         <w:r>
           <w:rPr>
             <w:rFonts w:ascii="Times" w:hAnsi="Times"/>
@@ -2671,7 +2699,7 @@
           <w:delText>Carefully evaluate t</w:delText>
         </w:r>
       </w:del>
-      <w:ins w:id="135" w:author="Larsen, Rhonda R." w:date="2014-11-10T13:26:00Z">
+      <w:ins w:id="143" w:author="Larsen, Rhonda R." w:date="2014-11-10T13:26:00Z">
         <w:r>
           <w:rPr>
             <w:rFonts w:ascii="Times" w:hAnsi="Times"/>
@@ -2687,7 +2715,7 @@
         </w:rPr>
         <w:t xml:space="preserve">he methods used to perform this translation </w:t>
       </w:r>
-      <w:del w:id="136" w:author="Larsen, Rhonda R." w:date="2014-11-10T13:26:00Z">
+      <w:del w:id="144" w:author="Larsen, Rhonda R." w:date="2014-11-10T13:26:00Z">
         <w:r>
           <w:rPr>
             <w:rFonts w:ascii="Times" w:hAnsi="Times"/>
@@ -2696,7 +2724,7 @@
           <w:delText>and ask how are</w:delText>
         </w:r>
       </w:del>
-      <w:ins w:id="137" w:author="Larsen, Rhonda R." w:date="2014-11-10T13:26:00Z">
+      <w:ins w:id="145" w:author="Larsen, Rhonda R." w:date="2014-11-10T13:26:00Z">
         <w:r>
           <w:rPr>
             <w:rFonts w:ascii="Times" w:hAnsi="Times"/>
@@ -2712,7 +2740,7 @@
         </w:rPr>
         <w:t xml:space="preserve"> the features of the omics assay </w:t>
       </w:r>
-      <w:ins w:id="138" w:author="Larsen, Rhonda R." w:date="2014-11-10T13:26:00Z">
+      <w:ins w:id="146" w:author="Larsen, Rhonda R." w:date="2014-11-10T13:26:00Z">
         <w:r>
           <w:rPr>
             <w:rFonts w:ascii="Times" w:hAnsi="Times"/>
@@ -2728,7 +2756,7 @@
         </w:rPr>
         <w:t>translated into a clinically meaningful quantity</w:t>
       </w:r>
-      <w:del w:id="139" w:author="Larsen, Rhonda R." w:date="2014-11-10T13:27:00Z">
+      <w:del w:id="147" w:author="Larsen, Rhonda R." w:date="2014-11-10T13:27:00Z">
         <w:r>
           <w:rPr>
             <w:rFonts w:ascii="Times" w:hAnsi="Times"/>
@@ -2737,7 +2765,7 @@
           <w:delText>?</w:delText>
         </w:r>
       </w:del>
-      <w:ins w:id="140" w:author="Larsen, Rhonda R." w:date="2014-11-10T13:27:00Z">
+      <w:ins w:id="148" w:author="Larsen, Rhonda R." w:date="2014-11-10T13:27:00Z">
         <w:r>
           <w:rPr>
             <w:rFonts w:ascii="Times" w:hAnsi="Times"/>
@@ -2760,7 +2788,7 @@
         </w:rPr>
         <w:t>Unfortunately, a common approach to developing prediction models is to use cluster analysis of omics features, ignoring the clinical outcome among the development samples. Cluster analysis is a class of methods that is used to partition individuals into groups based on the similarities or differences among the omics features (</w:t>
       </w:r>
-      <w:ins w:id="141" w:author="Unknown Author" w:date="2014-12-15T16:26:00Z">
+      <w:ins w:id="149" w:author="Unknown Author" w:date="2014-12-15T16:26:00Z">
         <w:r>
           <w:rPr>
             <w:rFonts w:ascii="Times" w:hAnsi="Times"/>
@@ -2769,7 +2797,7 @@
           <w:t>20</w:t>
         </w:r>
       </w:ins>
-      <w:del w:id="142" w:author="Unknown Author" w:date="2014-12-15T16:26:00Z">
+      <w:del w:id="150" w:author="Unknown Author" w:date="2014-12-15T16:26:00Z">
         <w:r>
           <w:rPr>
             <w:rFonts w:ascii="Times" w:hAnsi="Times"/>
@@ -2785,7 +2813,7 @@
         </w:rPr>
         <w:t>). The number of groups or clusters is not known in advance, but rather it is data dependent. Clustering is unsupervised in the sense that discovery of the groups is done without regard to the clinical outcome. The resulting clusters are not designed to provide valid information regarding a prognosis or prediction of response to therapy (</w:t>
       </w:r>
-      <w:del w:id="143" w:author="Unknown Author" w:date="2014-12-15T16:27:00Z">
+      <w:del w:id="151" w:author="Unknown Author" w:date="2014-12-15T16:27:00Z">
         <w:r>
           <w:rPr>
             <w:rFonts w:ascii="Times" w:hAnsi="Times"/>
@@ -2794,7 +2822,7 @@
           <w:delText>16</w:delText>
         </w:r>
       </w:del>
-      <w:ins w:id="144" w:author="Unknown Author" w:date="2014-12-15T16:27:00Z">
+      <w:ins w:id="152" w:author="Unknown Author" w:date="2014-12-15T16:27:00Z">
         <w:r>
           <w:rPr>
             <w:rFonts w:ascii="Times" w:hAnsi="Times"/>
@@ -2825,7 +2853,7 @@
         </w:rPr>
         <w:t xml:space="preserve">. For developing omics-based prognostic or predictive tests, it is better to use </w:t>
       </w:r>
-      <w:ins w:id="145" w:author="Unknown Author" w:date="2014-12-08T14:28:00Z">
+      <w:ins w:id="153" w:author="Unknown Author" w:date="2014-12-08T14:28:00Z">
         <w:r>
           <w:rPr>
             <w:rFonts w:ascii="Times" w:hAnsi="Times"/>
@@ -2834,7 +2862,7 @@
           <w:t>supervi</w:t>
         </w:r>
       </w:ins>
-      <w:ins w:id="146" w:author="Unknown Author" w:date="2014-12-08T14:29:00Z">
+      <w:ins w:id="154" w:author="Unknown Author" w:date="2014-12-08T14:29:00Z">
         <w:r>
           <w:rPr>
             <w:rFonts w:ascii="Times" w:hAnsi="Times"/>
@@ -2850,7 +2878,7 @@
         </w:rPr>
         <w:t>statistical methods which are designed to address those aims</w:t>
       </w:r>
-      <w:ins w:id="147" w:author="Sumithra J Mandrekar" w:date="2014-11-10T14:48:00Z">
+      <w:ins w:id="155" w:author="Sumithra J Mandrekar" w:date="2014-11-10T14:48:00Z">
         <w:r>
           <w:rPr>
             <w:rFonts w:ascii="Times" w:hAnsi="Times"/>
@@ -2859,7 +2887,7 @@
           <w:t>, outlined below</w:t>
         </w:r>
       </w:ins>
-      <w:del w:id="148" w:author="Unknown Author" w:date="2014-12-08T14:29:00Z">
+      <w:del w:id="156" w:author="Unknown Author" w:date="2014-12-08T14:29:00Z">
         <w:r>
           <w:rPr>
             <w:rFonts w:ascii="Times" w:hAnsi="Times"/>
@@ -2933,7 +2961,7 @@
         </w:rPr>
         <w:t>Filtering is a statistical approach where univariate methods are applied to each of the many omics features in turn. Typically, the univariate method involves estimating the association of the feature with the clinical outcome. Then</w:t>
       </w:r>
-      <w:del w:id="149" w:author="Larsen, Rhonda R." w:date="2014-11-10T13:27:00Z">
+      <w:del w:id="157" w:author="Larsen, Rhonda R." w:date="2014-11-10T13:27:00Z">
         <w:r>
           <w:rPr>
             <w:rFonts w:ascii="Times" w:hAnsi="Times"/>
@@ -2942,7 +2970,7 @@
           <w:delText>, some</w:delText>
         </w:r>
       </w:del>
-      <w:ins w:id="150" w:author="Larsen, Rhonda R." w:date="2014-11-10T13:27:00Z">
+      <w:ins w:id="158" w:author="Larsen, Rhonda R." w:date="2014-11-10T13:27:00Z">
         <w:r>
           <w:rPr>
             <w:rFonts w:ascii="Times" w:hAnsi="Times"/>
@@ -2958,7 +2986,7 @@
         </w:rPr>
         <w:t xml:space="preserve"> criterion, </w:t>
       </w:r>
-      <w:del w:id="151" w:author="Larsen, Rhonda R." w:date="2014-11-10T13:27:00Z">
+      <w:del w:id="159" w:author="Larsen, Rhonda R." w:date="2014-11-10T13:27:00Z">
         <w:r>
           <w:rPr>
             <w:rFonts w:ascii="Times" w:hAnsi="Times"/>
@@ -2974,7 +3002,7 @@
         </w:rPr>
         <w:t xml:space="preserve">chosen in advance or selected using cross-validation, is applied to the statistic to select a subset of features. For example, </w:t>
       </w:r>
-      <w:del w:id="152" w:author="Larsen, Rhonda R." w:date="2014-11-10T13:27:00Z">
+      <w:del w:id="160" w:author="Larsen, Rhonda R." w:date="2014-11-10T13:27:00Z">
         <w:r>
           <w:rPr>
             <w:rFonts w:ascii="Times" w:hAnsi="Times"/>
@@ -2983,7 +3011,7 @@
           <w:delText>I am</w:delText>
         </w:r>
       </w:del>
-      <w:ins w:id="153" w:author="Larsen, Rhonda R." w:date="2014-11-10T13:27:00Z">
+      <w:ins w:id="161" w:author="Larsen, Rhonda R." w:date="2014-11-10T13:27:00Z">
         <w:r>
           <w:rPr>
             <w:rFonts w:ascii="Times" w:hAnsi="Times"/>
@@ -2999,7 +3027,7 @@
         </w:rPr>
         <w:t xml:space="preserve"> interested in developing a gene expression based test to predict clinical response to a new therapy. For each of the 1000 gene expression features that </w:t>
       </w:r>
-      <w:del w:id="154" w:author="Larsen, Rhonda R." w:date="2014-11-10T13:28:00Z">
+      <w:del w:id="162" w:author="Larsen, Rhonda R." w:date="2014-11-10T13:28:00Z">
         <w:r>
           <w:rPr>
             <w:rFonts w:ascii="Times" w:hAnsi="Times"/>
@@ -3008,7 +3036,7 @@
           <w:delText>I have, I can</w:delText>
         </w:r>
       </w:del>
-      <w:ins w:id="155" w:author="Larsen, Rhonda R." w:date="2014-11-10T13:28:00Z">
+      <w:ins w:id="163" w:author="Larsen, Rhonda R." w:date="2014-11-10T13:28:00Z">
         <w:r>
           <w:rPr>
             <w:rFonts w:ascii="Times" w:hAnsi="Times"/>
@@ -3024,7 +3052,7 @@
         </w:rPr>
         <w:t xml:space="preserve"> compute a t-statistic comparing the expression levels for responders versus non-responders. </w:t>
       </w:r>
-      <w:del w:id="156" w:author="Larsen, Rhonda R." w:date="2014-11-10T13:28:00Z">
+      <w:del w:id="164" w:author="Larsen, Rhonda R." w:date="2014-11-10T13:28:00Z">
         <w:r>
           <w:rPr>
             <w:rFonts w:ascii="Times" w:hAnsi="Times"/>
@@ -3033,7 +3061,7 @@
           <w:delText>I then filter out the g</w:delText>
         </w:r>
       </w:del>
-      <w:ins w:id="157" w:author="Larsen, Rhonda R." w:date="2014-11-10T13:28:00Z">
+      <w:ins w:id="165" w:author="Larsen, Rhonda R." w:date="2014-11-10T13:28:00Z">
         <w:r>
           <w:rPr>
             <w:rFonts w:ascii="Times" w:hAnsi="Times"/>
@@ -3049,7 +3077,7 @@
         </w:rPr>
         <w:t>enes with t-test p-values greater than 0.0001</w:t>
       </w:r>
-      <w:ins w:id="158" w:author="Larsen, Rhonda R." w:date="2014-11-10T13:29:00Z">
+      <w:ins w:id="166" w:author="Larsen, Rhonda R." w:date="2014-11-10T13:29:00Z">
         <w:r>
           <w:rPr>
             <w:rFonts w:ascii="Times" w:hAnsi="Times"/>
@@ -3065,7 +3093,7 @@
         </w:rPr>
         <w:t xml:space="preserve">, and </w:t>
       </w:r>
-      <w:del w:id="159" w:author="Larsen, Rhonda R." w:date="2014-11-10T13:29:00Z">
+      <w:del w:id="167" w:author="Larsen, Rhonda R." w:date="2014-11-10T13:29:00Z">
         <w:r>
           <w:rPr>
             <w:rFonts w:ascii="Times" w:hAnsi="Times"/>
@@ -3081,7 +3109,7 @@
         </w:rPr>
         <w:t xml:space="preserve">the remaining ones </w:t>
       </w:r>
-      <w:ins w:id="160" w:author="Larsen, Rhonda R." w:date="2014-11-10T13:29:00Z">
+      <w:ins w:id="168" w:author="Larsen, Rhonda R." w:date="2014-11-10T13:29:00Z">
         <w:r>
           <w:rPr>
             <w:rFonts w:ascii="Times" w:hAnsi="Times"/>
@@ -3097,7 +3125,7 @@
         </w:rPr>
         <w:t>in a multivariable logistic regression model to predict response. (</w:t>
       </w:r>
-      <w:ins w:id="161" w:author="Unknown Author" w:date="2014-12-15T16:27:00Z">
+      <w:ins w:id="169" w:author="Unknown Author" w:date="2014-12-15T16:27:00Z">
         <w:r>
           <w:rPr>
             <w:rFonts w:ascii="Times" w:hAnsi="Times"/>
@@ -3106,7 +3134,7 @@
           <w:t>22</w:t>
         </w:r>
       </w:ins>
-      <w:del w:id="162" w:author="Unknown Author" w:date="2014-12-15T16:27:00Z">
+      <w:del w:id="170" w:author="Unknown Author" w:date="2014-12-15T16:27:00Z">
         <w:r>
           <w:rPr>
             <w:rFonts w:ascii="Times" w:hAnsi="Times"/>
@@ -3136,7 +3164,7 @@
         </w:rPr>
         <w:t xml:space="preserve">Regularization is an approach in which all of the features in consideration are entered into a special multivariable statistical model for prediction of the clinical outcome, even if there are more features than study participants. The special model includes a penalty component which encourages the model to </w:t>
       </w:r>
-      <w:ins w:id="163" w:author="Unknown Author" w:date="2014-12-16T15:49:00Z">
+      <w:ins w:id="171" w:author="Unknown Author" w:date="2014-12-16T15:49:00Z">
         <w:r>
           <w:rPr>
             <w:rFonts w:ascii="Times" w:hAnsi="Times"/>
@@ -3145,7 +3173,7 @@
           <w:t>remove completel</w:t>
         </w:r>
       </w:ins>
-      <w:ins w:id="164" w:author="Unknown Author" w:date="2014-12-16T15:50:00Z">
+      <w:ins w:id="172" w:author="Unknown Author" w:date="2014-12-16T15:50:00Z">
         <w:r>
           <w:rPr>
             <w:rFonts w:ascii="Times" w:hAnsi="Times"/>
@@ -3154,7 +3182,7 @@
           <w:t>y</w:t>
         </w:r>
       </w:ins>
-      <w:del w:id="165" w:author="Unknown Author" w:date="2014-12-16T15:49:00Z">
+      <w:del w:id="173" w:author="Unknown Author" w:date="2014-12-16T15:49:00Z">
         <w:r>
           <w:rPr>
             <w:rFonts w:ascii="Times" w:hAnsi="Times"/>
@@ -3170,7 +3198,7 @@
         </w:rPr>
         <w:t xml:space="preserve"> or downplay the impact of features that are not relevant. There are various types of penalty functions each with different properties, such as the lasso (</w:t>
       </w:r>
-      <w:ins w:id="166" w:author="Unknown Author" w:date="2014-12-15T16:27:00Z">
+      <w:ins w:id="174" w:author="Unknown Author" w:date="2014-12-15T16:27:00Z">
         <w:r>
           <w:rPr>
             <w:rFonts w:ascii="Times" w:hAnsi="Times"/>
@@ -3179,7 +3207,7 @@
           <w:t>23</w:t>
         </w:r>
       </w:ins>
-      <w:del w:id="167" w:author="Unknown Author" w:date="2014-12-15T16:27:00Z">
+      <w:del w:id="175" w:author="Unknown Author" w:date="2014-12-15T16:27:00Z">
         <w:r>
           <w:rPr>
             <w:rFonts w:ascii="Times" w:hAnsi="Times"/>
@@ -3195,7 +3223,7 @@
         </w:rPr>
         <w:t>), the ridge penalty (</w:t>
       </w:r>
-      <w:ins w:id="168" w:author="Unknown Author" w:date="2014-12-15T16:27:00Z">
+      <w:ins w:id="176" w:author="Unknown Author" w:date="2014-12-15T16:27:00Z">
         <w:r>
           <w:rPr>
             <w:rFonts w:ascii="Times" w:hAnsi="Times"/>
@@ -3204,7 +3232,7 @@
           <w:t>24</w:t>
         </w:r>
       </w:ins>
-      <w:del w:id="169" w:author="Unknown Author" w:date="2014-12-15T16:27:00Z">
+      <w:del w:id="177" w:author="Unknown Author" w:date="2014-12-15T16:27:00Z">
         <w:r>
           <w:rPr>
             <w:rFonts w:ascii="Times" w:hAnsi="Times"/>
@@ -3220,7 +3248,7 @@
         </w:rPr>
         <w:t>), the elastic net (2</w:t>
       </w:r>
-      <w:ins w:id="170" w:author="Unknown Author" w:date="2014-12-15T16:27:00Z">
+      <w:ins w:id="178" w:author="Unknown Author" w:date="2014-12-15T16:27:00Z">
         <w:r>
           <w:rPr>
             <w:rFonts w:ascii="Times" w:hAnsi="Times"/>
@@ -3229,7 +3257,7 @@
           <w:t>5</w:t>
         </w:r>
       </w:ins>
-      <w:del w:id="171" w:author="Unknown Author" w:date="2014-12-15T16:27:00Z">
+      <w:del w:id="179" w:author="Unknown Author" w:date="2014-12-15T16:27:00Z">
         <w:r>
           <w:rPr>
             <w:rFonts w:ascii="Times" w:hAnsi="Times"/>
@@ -3245,7 +3273,7 @@
         </w:rPr>
         <w:t>), and others (</w:t>
       </w:r>
-      <w:ins w:id="172" w:author="Unknown Author" w:date="2014-12-15T16:27:00Z">
+      <w:ins w:id="180" w:author="Unknown Author" w:date="2014-12-15T16:27:00Z">
         <w:r>
           <w:rPr>
             <w:rFonts w:ascii="Times" w:hAnsi="Times"/>
@@ -3254,7 +3282,7 @@
           <w:t>20</w:t>
         </w:r>
       </w:ins>
-      <w:del w:id="173" w:author="Unknown Author" w:date="2014-12-15T16:27:00Z">
+      <w:del w:id="181" w:author="Unknown Author" w:date="2014-12-15T16:27:00Z">
         <w:r>
           <w:rPr>
             <w:rFonts w:ascii="Times" w:hAnsi="Times"/>
@@ -3284,7 +3312,7 @@
         </w:rPr>
         <w:t>Each type of approach has its merits, and within each class there are a variety of specific models to choose from. It is difficult to determine what method will work best in advance. Instead of selecting a single model to use, multiple models can be averaged to improve prediction (2</w:t>
       </w:r>
-      <w:ins w:id="174" w:author="Unknown Author" w:date="2014-12-15T16:27:00Z">
+      <w:ins w:id="182" w:author="Unknown Author" w:date="2014-12-15T16:27:00Z">
         <w:r>
           <w:rPr>
             <w:rFonts w:ascii="Times" w:hAnsi="Times"/>
@@ -3293,7 +3321,7 @@
           <w:t>6</w:t>
         </w:r>
       </w:ins>
-      <w:del w:id="175" w:author="Unknown Author" w:date="2014-12-15T16:27:00Z">
+      <w:del w:id="183" w:author="Unknown Author" w:date="2014-12-15T16:27:00Z">
         <w:r>
           <w:rPr>
             <w:rFonts w:ascii="Times" w:hAnsi="Times"/>
@@ -3309,7 +3337,7 @@
         </w:rPr>
         <w:t>). This approach, called Bayesian model averaging</w:t>
       </w:r>
-      <w:ins w:id="176" w:author="Larsen, Rhonda R." w:date="2014-11-10T13:30:00Z">
+      <w:ins w:id="184" w:author="Larsen, Rhonda R." w:date="2014-11-10T13:30:00Z">
         <w:r>
           <w:rPr>
             <w:rFonts w:ascii="Times" w:hAnsi="Times"/>
@@ -3325,7 +3353,7 @@
         </w:rPr>
         <w:t xml:space="preserve"> has proven successful in different applications, including prediction of cancer subtypes (2</w:t>
       </w:r>
-      <w:ins w:id="177" w:author="Unknown Author" w:date="2014-12-15T16:27:00Z">
+      <w:ins w:id="185" w:author="Unknown Author" w:date="2014-12-15T16:27:00Z">
         <w:r>
           <w:rPr>
             <w:rFonts w:ascii="Times" w:hAnsi="Times"/>
@@ -3334,7 +3362,7 @@
           <w:t>7</w:t>
         </w:r>
       </w:ins>
-      <w:del w:id="178" w:author="Unknown Author" w:date="2014-12-15T16:27:00Z">
+      <w:del w:id="186" w:author="Unknown Author" w:date="2014-12-15T16:27:00Z">
         <w:r>
           <w:rPr>
             <w:rFonts w:ascii="Times" w:hAnsi="Times"/>
@@ -3350,7 +3378,7 @@
         </w:rPr>
         <w:t xml:space="preserve">). It is more common, however, to try </w:t>
       </w:r>
-      <w:del w:id="179" w:author="Larsen, Rhonda R." w:date="2014-11-10T13:30:00Z">
+      <w:del w:id="187" w:author="Larsen, Rhonda R." w:date="2014-11-10T13:30:00Z">
         <w:r>
           <w:rPr>
             <w:rFonts w:ascii="Times" w:hAnsi="Times"/>
@@ -3359,7 +3387,7 @@
           <w:delText xml:space="preserve">out </w:delText>
         </w:r>
       </w:del>
-      <w:del w:id="180" w:author="Unknown Author" w:date="2014-12-16T15:50:00Z">
+      <w:del w:id="188" w:author="Unknown Author" w:date="2014-12-16T15:50:00Z">
         <w:r>
           <w:rPr>
             <w:rFonts w:ascii="Times" w:hAnsi="Times"/>
@@ -3368,7 +3396,7 @@
           <w:delText>various</w:delText>
         </w:r>
       </w:del>
-      <w:ins w:id="181" w:author="Unknown Author" w:date="2014-12-16T15:50:00Z">
+      <w:ins w:id="189" w:author="Unknown Author" w:date="2014-12-16T15:50:00Z">
         <w:r>
           <w:rPr>
             <w:rFonts w:ascii="Times" w:hAnsi="Times"/>
@@ -3384,7 +3412,7 @@
         </w:rPr>
         <w:t xml:space="preserve"> different methods then select the one that performs the best on a small subset of the development sample. This is </w:t>
       </w:r>
-      <w:del w:id="182" w:author="Larsen, Rhonda R." w:date="2014-11-10T13:30:00Z">
+      <w:del w:id="190" w:author="Larsen, Rhonda R." w:date="2014-11-10T13:30:00Z">
         <w:r>
           <w:rPr>
             <w:rFonts w:ascii="Times" w:hAnsi="Times"/>
@@ -3393,7 +3421,7 @@
           <w:delText xml:space="preserve">fine </w:delText>
         </w:r>
       </w:del>
-      <w:ins w:id="183" w:author="Larsen, Rhonda R." w:date="2014-11-10T13:30:00Z">
+      <w:ins w:id="191" w:author="Larsen, Rhonda R." w:date="2014-11-10T13:30:00Z">
         <w:r>
           <w:rPr>
             <w:rFonts w:ascii="Times" w:hAnsi="Times"/>
@@ -3409,7 +3437,7 @@
         </w:rPr>
         <w:t xml:space="preserve">as long as the model selection is done entirely separately from the final validation sample. Leaking of information from the validation data into the model selection process can cause bias in insidious ways. </w:t>
       </w:r>
-      <w:del w:id="184" w:author="Larsen, Rhonda R." w:date="2014-11-10T13:30:00Z">
+      <w:del w:id="192" w:author="Larsen, Rhonda R." w:date="2014-11-10T13:30:00Z">
         <w:r>
           <w:rPr>
             <w:rFonts w:ascii="Times" w:hAnsi="Times"/>
@@ -3446,7 +3474,7 @@
         </w:rPr>
         <w:t xml:space="preserve">In many oncology settings, such as pediatric cancers, patients and specimens may be very sparse. It may be difficult to enroll sufficient subjects to develop an omics test and </w:t>
       </w:r>
-      <w:del w:id="185" w:author="Larsen, Rhonda R." w:date="2014-11-10T13:31:00Z">
+      <w:del w:id="193" w:author="Larsen, Rhonda R." w:date="2014-11-10T13:31:00Z">
         <w:r>
           <w:rPr>
             <w:rFonts w:ascii="Times" w:hAnsi="Times"/>
@@ -3455,7 +3483,7 @@
           <w:delText xml:space="preserve">do </w:delText>
         </w:r>
       </w:del>
-      <w:ins w:id="186" w:author="Larsen, Rhonda R." w:date="2014-11-10T13:31:00Z">
+      <w:ins w:id="194" w:author="Larsen, Rhonda R." w:date="2014-11-10T13:31:00Z">
         <w:r>
           <w:rPr>
             <w:rFonts w:ascii="Times" w:hAnsi="Times"/>
@@ -3471,7 +3499,7 @@
         </w:rPr>
         <w:t>preliminary validation on an independent sample. In that case, cross-validation can provide an unbiased estimate of prediction error, if done properly (</w:t>
       </w:r>
-      <w:ins w:id="187" w:author="Unknown Author" w:date="2014-12-15T16:28:00Z">
+      <w:ins w:id="195" w:author="Unknown Author" w:date="2014-12-15T16:28:00Z">
         <w:r>
           <w:rPr>
             <w:rFonts w:ascii="Times" w:hAnsi="Times"/>
@@ -3480,7 +3508,7 @@
           <w:t>20</w:t>
         </w:r>
       </w:ins>
-      <w:del w:id="188" w:author="Unknown Author" w:date="2014-12-15T16:28:00Z">
+      <w:del w:id="196" w:author="Unknown Author" w:date="2014-12-15T16:28:00Z">
         <w:r>
           <w:rPr>
             <w:rFonts w:ascii="Times" w:hAnsi="Times"/>
@@ -3496,7 +3524,7 @@
         </w:rPr>
         <w:t>). Cross-validation refers to the idea that a model can be evaluated in the same sample in which it is developed. Similar to a split sample approach, in cross-validation only a small portion of the sample is left out at a time. The model is estimated on the remaining samples, and the performance is evaluated on the left</w:t>
       </w:r>
-      <w:ins w:id="189" w:author="Unknown Author" w:date="2014-12-16T15:50:00Z">
+      <w:ins w:id="197" w:author="Unknown Author" w:date="2014-12-16T15:50:00Z">
         <w:r>
           <w:rPr>
             <w:rFonts w:ascii="Times" w:hAnsi="Times"/>
@@ -3505,7 +3533,7 @@
           <w:t xml:space="preserve"> </w:t>
         </w:r>
       </w:ins>
-      <w:del w:id="190" w:author="Unknown Author" w:date="2014-12-16T15:50:00Z">
+      <w:del w:id="198" w:author="Unknown Author" w:date="2014-12-16T15:50:00Z">
         <w:r>
           <w:rPr>
             <w:rFonts w:ascii="Times" w:hAnsi="Times"/>
@@ -3521,7 +3549,7 @@
         </w:rPr>
         <w:t>out independent portion. This process is repeated many times to get a more precise estimate of the performance. (2</w:t>
       </w:r>
-      <w:ins w:id="191" w:author="Unknown Author" w:date="2014-12-15T16:28:00Z">
+      <w:ins w:id="199" w:author="Unknown Author" w:date="2014-12-15T16:28:00Z">
         <w:r>
           <w:rPr>
             <w:rFonts w:ascii="Times" w:hAnsi="Times"/>
@@ -3530,7 +3558,7 @@
           <w:t>8</w:t>
         </w:r>
       </w:ins>
-      <w:del w:id="192" w:author="Unknown Author" w:date="2014-12-15T16:28:00Z">
+      <w:del w:id="200" w:author="Unknown Author" w:date="2014-12-15T16:28:00Z">
         <w:r>
           <w:rPr>
             <w:rFonts w:ascii="Times" w:hAnsi="Times"/>
@@ -3560,7 +3588,7 @@
         </w:rPr>
         <w:t xml:space="preserve">In doing cross-validation, it is important to validate the entire model estimation process, not only part of it. For that reason it is often best to avoid </w:t>
       </w:r>
-      <w:del w:id="193" w:author="Unknown Author" w:date="2014-12-15T15:58:00Z">
+      <w:del w:id="201" w:author="Unknown Author" w:date="2014-12-15T15:58:00Z">
         <w:r>
           <w:rPr>
             <w:rFonts w:ascii="Times" w:hAnsi="Times"/>
@@ -3569,7 +3597,7 @@
           <w:delText>convoluted</w:delText>
         </w:r>
       </w:del>
-      <w:ins w:id="194" w:author="Unknown Author" w:date="2014-12-15T15:58:00Z">
+      <w:ins w:id="202" w:author="Unknown Author" w:date="2014-12-15T15:58:00Z">
         <w:commentRangeStart w:id="17"/>
         <w:r>
           <w:rPr>
@@ -3596,7 +3624,7 @@
         </w:rPr>
         <w:t xml:space="preserve"> test development procedures</w:t>
       </w:r>
-      <w:ins w:id="195" w:author="Unknown Author" w:date="2014-12-15T15:58:00Z">
+      <w:ins w:id="203" w:author="Unknown Author" w:date="2014-12-15T15:58:00Z">
         <w:r>
           <w:rPr>
             <w:rFonts w:ascii="Times" w:hAnsi="Times"/>
@@ -3612,7 +3640,7 @@
         </w:rPr>
         <w:t xml:space="preserve"> so as not to mistakenly leak information from the validation data (2</w:t>
       </w:r>
-      <w:ins w:id="196" w:author="Unknown Author" w:date="2014-12-15T16:28:00Z">
+      <w:ins w:id="204" w:author="Unknown Author" w:date="2014-12-15T16:28:00Z">
         <w:r>
           <w:rPr>
             <w:rFonts w:ascii="Times" w:hAnsi="Times"/>
@@ -3621,7 +3649,7 @@
           <w:t>9</w:t>
         </w:r>
       </w:ins>
-      <w:del w:id="197" w:author="Unknown Author" w:date="2014-12-15T16:28:00Z">
+      <w:del w:id="205" w:author="Unknown Author" w:date="2014-12-15T16:28:00Z">
         <w:r>
           <w:rPr>
             <w:rFonts w:ascii="Times" w:hAnsi="Times"/>
@@ -3700,7 +3728,7 @@
         </w:rPr>
         <w:t>A definitive evaluation can be done retrospectively, meaning that stored specimens are selected from a study that has completed. The omics assay is then run on the archived specimens and the locked down test is associated with the clinical outcomes, which have already been observed at the time of the assay measurement. This retrospective design can yield high quality evidence of the test’s characteristics, if it is done carefully. It is imperative to develop a protocol for the study in which the omics test is clearly and completely defined, the main hypotheses are specified, and the assay standard operating procedures are detailed. The archived specimens need to come from a study or trial with a well-defined population under study, not a convenience sample. Sample size and power calculations should be done with the same rigor as they are in a clinical trial. Such a study, called “prospective-retrospective”, can yield a high degree of evidence in the evaluation of an omics-test, and with great efficiency. (</w:t>
       </w:r>
-      <w:ins w:id="198" w:author="Unknown Author" w:date="2014-12-15T16:28:00Z">
+      <w:ins w:id="206" w:author="Unknown Author" w:date="2014-12-15T16:28:00Z">
         <w:r>
           <w:rPr>
             <w:rFonts w:ascii="Times" w:hAnsi="Times"/>
@@ -3709,7 +3737,7 @@
           <w:t>30</w:t>
         </w:r>
       </w:ins>
-      <w:del w:id="199" w:author="Unknown Author" w:date="2014-12-15T16:28:00Z">
+      <w:del w:id="207" w:author="Unknown Author" w:date="2014-12-15T16:28:00Z">
         <w:r>
           <w:rPr>
             <w:rFonts w:ascii="Times" w:hAnsi="Times"/>
@@ -3739,7 +3767,7 @@
         </w:rPr>
         <w:t xml:space="preserve">Alternatively, prospective studies can be used to evaluate an omics-based test by performing the assay at the start of the study and then following patients for </w:t>
       </w:r>
-      <w:del w:id="200" w:author="Larsen, Rhonda R." w:date="2014-11-10T13:50:00Z">
+      <w:del w:id="208" w:author="Larsen, Rhonda R." w:date="2014-11-10T13:50:00Z">
         <w:r>
           <w:rPr>
             <w:rFonts w:ascii="Times" w:hAnsi="Times"/>
@@ -3755,7 +3783,7 @@
         </w:rPr>
         <w:t>clinical outcome</w:t>
       </w:r>
-      <w:ins w:id="201" w:author="Larsen, Rhonda R." w:date="2014-11-10T13:50:00Z">
+      <w:ins w:id="209" w:author="Larsen, Rhonda R." w:date="2014-11-10T13:50:00Z">
         <w:r>
           <w:rPr>
             <w:rFonts w:ascii="Times" w:hAnsi="Times"/>
@@ -3771,7 +3799,7 @@
         </w:rPr>
         <w:t>. Again, all of the key details need to be specified up front in the protocol. The details of the study design should be tailored to appropriately answer the clinical question definitively. Several review articles are available that describe the potential study designs for the evaluation of prognostic and predictive tests (</w:t>
       </w:r>
-      <w:ins w:id="202" w:author="Unknown Author" w:date="2014-12-15T16:28:00Z">
+      <w:ins w:id="210" w:author="Unknown Author" w:date="2014-12-15T16:28:00Z">
         <w:r>
           <w:rPr>
             <w:rFonts w:ascii="Times" w:hAnsi="Times"/>
@@ -3780,7 +3808,7 @@
           <w:t>31</w:t>
         </w:r>
       </w:ins>
-      <w:del w:id="203" w:author="Unknown Author" w:date="2014-12-15T16:28:00Z">
+      <w:del w:id="211" w:author="Unknown Author" w:date="2014-12-15T16:28:00Z">
         <w:r>
           <w:rPr>
             <w:rFonts w:ascii="Times" w:hAnsi="Times"/>
@@ -3796,7 +3824,7 @@
         </w:rPr>
         <w:t>–</w:t>
       </w:r>
-      <w:del w:id="204" w:author="Unknown Author" w:date="2014-12-15T16:28:00Z">
+      <w:del w:id="212" w:author="Unknown Author" w:date="2014-12-15T16:28:00Z">
         <w:r>
           <w:rPr>
             <w:rFonts w:ascii="Times" w:hAnsi="Times"/>
@@ -3805,7 +3833,7 @@
           <w:delText>29</w:delText>
         </w:r>
       </w:del>
-      <w:ins w:id="205" w:author="Unknown Author" w:date="2014-12-15T16:28:00Z">
+      <w:ins w:id="213" w:author="Unknown Author" w:date="2014-12-15T16:28:00Z">
         <w:r>
           <w:rPr>
             <w:rFonts w:ascii="Times" w:hAnsi="Times"/>
@@ -3821,7 +3849,7 @@
         </w:rPr>
         <w:t xml:space="preserve">). Details of specific designs and statistical approaches are available for </w:t>
       </w:r>
-      <w:del w:id="206" w:author="Larsen, Rhonda R." w:date="2014-11-10T13:50:00Z">
+      <w:del w:id="214" w:author="Larsen, Rhonda R." w:date="2014-11-10T13:50:00Z">
         <w:r>
           <w:rPr>
             <w:rFonts w:ascii="Times" w:hAnsi="Times"/>
@@ -3837,7 +3865,7 @@
         </w:rPr>
         <w:t>Bayesian approaches (3</w:t>
       </w:r>
-      <w:ins w:id="207" w:author="Unknown Author" w:date="2014-12-15T16:28:00Z">
+      <w:ins w:id="215" w:author="Unknown Author" w:date="2014-12-15T16:28:00Z">
         <w:r>
           <w:rPr>
             <w:rFonts w:ascii="Times" w:hAnsi="Times"/>
@@ -3846,7 +3874,7 @@
           <w:t>5</w:t>
         </w:r>
       </w:ins>
-      <w:del w:id="208" w:author="Unknown Author" w:date="2014-12-15T16:28:00Z">
+      <w:del w:id="216" w:author="Unknown Author" w:date="2014-12-15T16:28:00Z">
         <w:r>
           <w:rPr>
             <w:rFonts w:ascii="Times" w:hAnsi="Times"/>
@@ -3862,7 +3890,7 @@
         </w:rPr>
         <w:t>,3</w:t>
       </w:r>
-      <w:ins w:id="209" w:author="Unknown Author" w:date="2014-12-15T16:28:00Z">
+      <w:ins w:id="217" w:author="Unknown Author" w:date="2014-12-15T16:28:00Z">
         <w:r>
           <w:rPr>
             <w:rFonts w:ascii="Times" w:hAnsi="Times"/>
@@ -3871,7 +3899,7 @@
           <w:t>6</w:t>
         </w:r>
       </w:ins>
-      <w:del w:id="210" w:author="Unknown Author" w:date="2014-12-15T16:28:00Z">
+      <w:del w:id="218" w:author="Unknown Author" w:date="2014-12-15T16:28:00Z">
         <w:r>
           <w:rPr>
             <w:rFonts w:ascii="Times" w:hAnsi="Times"/>
@@ -3887,7 +3915,7 @@
         </w:rPr>
         <w:t>), adaptive or sequential approaches (3</w:t>
       </w:r>
-      <w:ins w:id="211" w:author="Unknown Author" w:date="2014-12-15T16:28:00Z">
+      <w:ins w:id="219" w:author="Unknown Author" w:date="2014-12-15T16:28:00Z">
         <w:r>
           <w:rPr>
             <w:rFonts w:ascii="Times" w:hAnsi="Times"/>
@@ -3896,7 +3924,7 @@
           <w:t>7</w:t>
         </w:r>
       </w:ins>
-      <w:del w:id="212" w:author="Unknown Author" w:date="2014-12-15T16:28:00Z">
+      <w:del w:id="220" w:author="Unknown Author" w:date="2014-12-15T16:28:00Z">
         <w:r>
           <w:rPr>
             <w:rFonts w:ascii="Times" w:hAnsi="Times"/>
@@ -3912,7 +3940,7 @@
         </w:rPr>
         <w:t>,3</w:t>
       </w:r>
-      <w:ins w:id="213" w:author="Unknown Author" w:date="2014-12-15T16:28:00Z">
+      <w:ins w:id="221" w:author="Unknown Author" w:date="2014-12-15T16:28:00Z">
         <w:r>
           <w:rPr>
             <w:rFonts w:ascii="Times" w:hAnsi="Times"/>
@@ -3921,7 +3949,7 @@
           <w:t>8</w:t>
         </w:r>
       </w:ins>
-      <w:del w:id="214" w:author="Unknown Author" w:date="2014-12-15T16:28:00Z">
+      <w:del w:id="222" w:author="Unknown Author" w:date="2014-12-15T16:28:00Z">
         <w:r>
           <w:rPr>
             <w:rFonts w:ascii="Times" w:hAnsi="Times"/>
@@ -3937,7 +3965,7 @@
         </w:rPr>
         <w:t>), and standard frequentist approaches (3</w:t>
       </w:r>
-      <w:ins w:id="215" w:author="Unknown Author" w:date="2014-12-15T16:29:00Z">
+      <w:ins w:id="223" w:author="Unknown Author" w:date="2014-12-15T16:29:00Z">
         <w:r>
           <w:rPr>
             <w:rFonts w:ascii="Times" w:hAnsi="Times"/>
@@ -3946,7 +3974,7 @@
           <w:t>9</w:t>
         </w:r>
       </w:ins>
-      <w:del w:id="216" w:author="Unknown Author" w:date="2014-12-15T16:29:00Z">
+      <w:del w:id="224" w:author="Unknown Author" w:date="2014-12-15T16:29:00Z">
         <w:r>
           <w:rPr>
             <w:rFonts w:ascii="Times" w:hAnsi="Times"/>
@@ -3962,7 +3990,7 @@
         </w:rPr>
         <w:t>–</w:t>
       </w:r>
-      <w:ins w:id="217" w:author="Unknown Author" w:date="2014-12-15T16:29:00Z">
+      <w:ins w:id="225" w:author="Unknown Author" w:date="2014-12-15T16:29:00Z">
         <w:r>
           <w:rPr>
             <w:rFonts w:ascii="Times" w:hAnsi="Times"/>
@@ -3971,7 +3999,7 @@
           <w:t>41</w:t>
         </w:r>
       </w:ins>
-      <w:del w:id="218" w:author="Unknown Author" w:date="2014-12-15T16:29:00Z">
+      <w:del w:id="226" w:author="Unknown Author" w:date="2014-12-15T16:29:00Z">
         <w:r>
           <w:rPr>
             <w:rFonts w:ascii="Times" w:hAnsi="Times"/>
@@ -3987,7 +4015,7 @@
         </w:rPr>
         <w:t xml:space="preserve">). This has been and continues to be an active research area in statistics, which means that </w:t>
       </w:r>
-      <w:del w:id="219" w:author="Larsen, Rhonda R." w:date="2014-11-10T13:50:00Z">
+      <w:del w:id="227" w:author="Larsen, Rhonda R." w:date="2014-11-10T13:50:00Z">
         <w:r>
           <w:rPr>
             <w:rFonts w:ascii="Times" w:hAnsi="Times"/>
@@ -4003,7 +4031,7 @@
         </w:rPr>
         <w:t>design</w:t>
       </w:r>
-      <w:ins w:id="220" w:author="Larsen, Rhonda R." w:date="2014-11-10T13:50:00Z">
+      <w:ins w:id="228" w:author="Larsen, Rhonda R." w:date="2014-11-10T13:50:00Z">
         <w:r>
           <w:rPr>
             <w:rFonts w:ascii="Times" w:hAnsi="Times"/>
@@ -4019,7 +4047,7 @@
         </w:rPr>
         <w:t xml:space="preserve"> </w:t>
       </w:r>
-      <w:del w:id="221" w:author="Larsen, Rhonda R." w:date="2014-11-10T13:50:00Z">
+      <w:del w:id="229" w:author="Larsen, Rhonda R." w:date="2014-11-10T13:50:00Z">
         <w:r>
           <w:rPr>
             <w:rFonts w:ascii="Times" w:hAnsi="Times"/>
@@ -4028,7 +4056,7 @@
           <w:delText>can be found or developed</w:delText>
         </w:r>
       </w:del>
-      <w:ins w:id="222" w:author="Larsen, Rhonda R." w:date="2014-11-10T13:50:00Z">
+      <w:ins w:id="230" w:author="Larsen, Rhonda R." w:date="2014-11-10T13:50:00Z">
         <w:r>
           <w:rPr>
             <w:rFonts w:ascii="Times" w:hAnsi="Times"/>
@@ -4058,7 +4086,7 @@
         </w:rPr>
         <w:t xml:space="preserve">In the design, careful consideration should be given to the </w:t>
       </w:r>
-      <w:ins w:id="223" w:author="Larsen, Rhonda R." w:date="2014-11-10T13:50:00Z">
+      <w:ins w:id="231" w:author="Larsen, Rhonda R." w:date="2014-11-10T13:50:00Z">
         <w:r>
           <w:rPr>
             <w:rFonts w:ascii="Times" w:hAnsi="Times"/>
@@ -4074,7 +4102,7 @@
         </w:rPr>
         <w:t xml:space="preserve">power and sample size. A prospective study in which patients may be undergoing painful biopsies or unnecessary treatment should not be done unless there is a high probability of definitively answering the scientific question. Likewise, precious archived specimens should not be wasted on a retrospective study that is under-powered. Most standard statistical tools for power analysis apply to prognostic tests, however predictive or therapy-guiding omics-based tests require a different approach. Many protocols </w:t>
       </w:r>
-      <w:del w:id="224" w:author="Larsen, Rhonda R." w:date="2014-11-10T13:51:00Z">
+      <w:del w:id="232" w:author="Larsen, Rhonda R." w:date="2014-11-10T13:51:00Z">
         <w:r>
           <w:rPr>
             <w:rFonts w:ascii="Times" w:hAnsi="Times"/>
@@ -4083,7 +4111,7 @@
           <w:delText xml:space="preserve">of </w:delText>
         </w:r>
       </w:del>
-      <w:ins w:id="225" w:author="Larsen, Rhonda R." w:date="2014-11-10T13:51:00Z">
+      <w:ins w:id="233" w:author="Larsen, Rhonda R." w:date="2014-11-10T13:51:00Z">
         <w:r>
           <w:rPr>
             <w:rFonts w:ascii="Times" w:hAnsi="Times"/>
@@ -4099,7 +4127,7 @@
         </w:rPr>
         <w:t>predictive tests are powered to detect the interaction effect between the treatment and the test (</w:t>
       </w:r>
-      <w:ins w:id="226" w:author="Unknown Author" w:date="2014-12-15T16:29:00Z">
+      <w:ins w:id="234" w:author="Unknown Author" w:date="2014-12-15T16:29:00Z">
         <w:r>
           <w:rPr>
             <w:rFonts w:ascii="Times" w:hAnsi="Times"/>
@@ -4108,7 +4136,7 @@
           <w:t>42</w:t>
         </w:r>
       </w:ins>
-      <w:del w:id="227" w:author="Unknown Author" w:date="2014-12-15T16:29:00Z">
+      <w:del w:id="235" w:author="Unknown Author" w:date="2014-12-15T16:29:00Z">
         <w:r>
           <w:rPr>
             <w:rFonts w:ascii="Times" w:hAnsi="Times"/>
@@ -4124,7 +4152,7 @@
         </w:rPr>
         <w:t>). The existence of a treatment</w:t>
       </w:r>
-      <w:ins w:id="228" w:author="Unknown Author" w:date="2014-12-16T15:50:00Z">
+      <w:ins w:id="236" w:author="Unknown Author" w:date="2014-12-16T15:50:00Z">
         <w:r>
           <w:rPr>
             <w:rFonts w:ascii="Times" w:hAnsi="Times"/>
@@ -4133,7 +4161,7 @@
           <w:t>-</w:t>
         </w:r>
       </w:ins>
-      <w:del w:id="229" w:author="Unknown Author" w:date="2014-12-16T15:50:00Z">
+      <w:del w:id="237" w:author="Unknown Author" w:date="2014-12-16T15:50:00Z">
         <w:r>
           <w:rPr>
             <w:rFonts w:ascii="Times" w:hAnsi="Times"/>
@@ -4149,7 +4177,7 @@
         </w:rPr>
         <w:t>by</w:t>
       </w:r>
-      <w:ins w:id="230" w:author="Unknown Author" w:date="2014-12-16T15:50:00Z">
+      <w:ins w:id="238" w:author="Unknown Author" w:date="2014-12-16T15:50:00Z">
         <w:r>
           <w:rPr>
             <w:rFonts w:ascii="Times" w:hAnsi="Times"/>
@@ -4158,7 +4186,7 @@
           <w:t>-</w:t>
         </w:r>
       </w:ins>
-      <w:del w:id="231" w:author="Unknown Author" w:date="2014-12-16T15:50:00Z">
+      <w:del w:id="239" w:author="Unknown Author" w:date="2014-12-16T15:50:00Z">
         <w:r>
           <w:rPr>
             <w:rFonts w:ascii="Times" w:hAnsi="Times"/>
@@ -4174,7 +4202,7 @@
         </w:rPr>
         <w:t>test interaction is necessary but not sufficient for the test to be useful in guiding therapy (</w:t>
       </w:r>
-      <w:ins w:id="232" w:author="Unknown Author" w:date="2014-12-15T16:29:00Z">
+      <w:ins w:id="240" w:author="Unknown Author" w:date="2014-12-15T16:29:00Z">
         <w:r>
           <w:rPr>
             <w:rFonts w:ascii="Times" w:hAnsi="Times"/>
@@ -4183,7 +4211,7 @@
           <w:t>43</w:t>
         </w:r>
       </w:ins>
-      <w:del w:id="233" w:author="Unknown Author" w:date="2014-12-15T16:29:00Z">
+      <w:del w:id="241" w:author="Unknown Author" w:date="2014-12-15T16:29:00Z">
         <w:r>
           <w:rPr>
             <w:rFonts w:ascii="Times" w:hAnsi="Times"/>
@@ -4199,7 +4227,7 @@
         </w:rPr>
         <w:t>). Tools for power and sample size analysis have been designed to specifically address the question of a qualitative interaction (</w:t>
       </w:r>
-      <w:ins w:id="234" w:author="Unknown Author" w:date="2014-12-15T16:29:00Z">
+      <w:ins w:id="242" w:author="Unknown Author" w:date="2014-12-15T16:29:00Z">
         <w:r>
           <w:rPr>
             <w:rFonts w:ascii="Times" w:hAnsi="Times"/>
@@ -4208,7 +4236,7 @@
           <w:t>44</w:t>
         </w:r>
       </w:ins>
-      <w:del w:id="235" w:author="Unknown Author" w:date="2014-12-15T16:29:00Z">
+      <w:del w:id="243" w:author="Unknown Author" w:date="2014-12-15T16:29:00Z">
         <w:r>
           <w:rPr>
             <w:rFonts w:ascii="Times" w:hAnsi="Times"/>
@@ -4224,7 +4252,7 @@
         </w:rPr>
         <w:t>–4</w:t>
       </w:r>
-      <w:ins w:id="236" w:author="Unknown Author" w:date="2014-12-15T16:29:00Z">
+      <w:ins w:id="244" w:author="Unknown Author" w:date="2014-12-15T16:29:00Z">
         <w:r>
           <w:rPr>
             <w:rFonts w:ascii="Times" w:hAnsi="Times"/>
@@ -4233,7 +4261,7 @@
           <w:t>6</w:t>
         </w:r>
       </w:ins>
-      <w:del w:id="237" w:author="Unknown Author" w:date="2014-12-15T16:29:00Z">
+      <w:del w:id="245" w:author="Unknown Author" w:date="2014-12-15T16:29:00Z">
         <w:r>
           <w:rPr>
             <w:rFonts w:ascii="Times" w:hAnsi="Times"/>
@@ -4290,7 +4318,7 @@
         </w:rPr>
         <w:t xml:space="preserve">This issue has </w:t>
       </w:r>
-      <w:del w:id="238" w:author="Larsen, Rhonda R." w:date="2014-11-10T13:51:00Z">
+      <w:del w:id="246" w:author="Larsen, Rhonda R." w:date="2014-11-10T13:51:00Z">
         <w:r>
           <w:rPr>
             <w:rFonts w:ascii="Times" w:hAnsi="Times"/>
@@ -4299,7 +4327,7 @@
           <w:delText>come up</w:delText>
         </w:r>
       </w:del>
-      <w:ins w:id="239" w:author="Larsen, Rhonda R." w:date="2014-11-10T13:51:00Z">
+      <w:ins w:id="247" w:author="Larsen, Rhonda R." w:date="2014-11-10T13:51:00Z">
         <w:r>
           <w:rPr>
             <w:rFonts w:ascii="Times" w:hAnsi="Times"/>
@@ -4315,7 +4343,7 @@
         </w:rPr>
         <w:t xml:space="preserve"> in previous sections, yet this error occurs so frequently that it </w:t>
       </w:r>
-      <w:del w:id="240" w:author="Larsen, Rhonda R." w:date="2014-11-10T13:51:00Z">
+      <w:del w:id="248" w:author="Larsen, Rhonda R." w:date="2014-11-10T13:51:00Z">
         <w:r>
           <w:rPr>
             <w:rFonts w:ascii="Times" w:hAnsi="Times"/>
@@ -4324,7 +4352,7 @@
           <w:delText>needs to be highlighted in its own section</w:delText>
         </w:r>
       </w:del>
-      <w:ins w:id="241" w:author="Larsen, Rhonda R." w:date="2014-11-10T13:51:00Z">
+      <w:ins w:id="249" w:author="Larsen, Rhonda R." w:date="2014-11-10T13:51:00Z">
         <w:r>
           <w:rPr>
             <w:rFonts w:ascii="Times" w:hAnsi="Times"/>
@@ -4340,7 +4368,7 @@
         </w:rPr>
         <w:t>. The evaluation sample for the assessment of a prognostic or predictive test needs to be completely independent from the development sample. This is especially true for omics-based tests, whose development is often complex</w:t>
       </w:r>
-      <w:del w:id="242" w:author="Larsen, Rhonda R." w:date="2014-11-10T13:52:00Z">
+      <w:del w:id="250" w:author="Larsen, Rhonda R." w:date="2014-11-10T13:52:00Z">
         <w:r>
           <w:rPr>
             <w:rFonts w:ascii="Times" w:hAnsi="Times"/>
@@ -4370,7 +4398,7 @@
         </w:rPr>
         <w:t xml:space="preserve">Leaking information between samples can happen in subtle ways. Sometimes, part of the model development process is </w:t>
       </w:r>
-      <w:del w:id="243" w:author="Larsen, Rhonda R." w:date="2014-11-10T13:52:00Z">
+      <w:del w:id="251" w:author="Larsen, Rhonda R." w:date="2014-11-10T13:52:00Z">
         <w:r>
           <w:rPr>
             <w:rFonts w:ascii="Times" w:hAnsi="Times"/>
@@ -4379,7 +4407,7 @@
           <w:delText xml:space="preserve">done </w:delText>
         </w:r>
       </w:del>
-      <w:ins w:id="244" w:author="Larsen, Rhonda R." w:date="2014-11-10T13:52:00Z">
+      <w:ins w:id="252" w:author="Larsen, Rhonda R." w:date="2014-11-10T13:52:00Z">
         <w:r>
           <w:rPr>
             <w:rFonts w:ascii="Times" w:hAnsi="Times"/>
@@ -4395,7 +4423,7 @@
         </w:rPr>
         <w:t>on the validation data</w:t>
       </w:r>
-      <w:del w:id="245" w:author="Larsen, Rhonda R." w:date="2014-11-10T13:52:00Z">
+      <w:del w:id="253" w:author="Larsen, Rhonda R." w:date="2014-11-10T13:52:00Z">
         <w:r>
           <w:rPr>
             <w:rFonts w:ascii="Times" w:hAnsi="Times"/>
@@ -4411,7 +4439,7 @@
         </w:rPr>
         <w:t>. This is called partial resubstitution (</w:t>
       </w:r>
-      <w:ins w:id="246" w:author="Unknown Author" w:date="2014-12-15T16:29:00Z">
+      <w:ins w:id="254" w:author="Unknown Author" w:date="2014-12-15T16:29:00Z">
         <w:r>
           <w:rPr>
             <w:rFonts w:ascii="Times" w:hAnsi="Times"/>
@@ -4420,7 +4448,7 @@
           <w:t>21</w:t>
         </w:r>
       </w:ins>
-      <w:del w:id="247" w:author="Unknown Author" w:date="2014-12-15T16:29:00Z">
+      <w:del w:id="255" w:author="Unknown Author" w:date="2014-12-15T16:29:00Z">
         <w:r>
           <w:rPr>
             <w:rFonts w:ascii="Times" w:hAnsi="Times"/>
@@ -4454,7 +4482,7 @@
         </w:rPr>
         <w:t>In settings where relatively few samples are available, cross-validation is an efficient and valid approach to estimating performance (4</w:t>
       </w:r>
-      <w:ins w:id="248" w:author="Unknown Author" w:date="2014-12-15T16:29:00Z">
+      <w:ins w:id="256" w:author="Unknown Author" w:date="2014-12-15T16:29:00Z">
         <w:r>
           <w:rPr>
             <w:rFonts w:ascii="Times" w:hAnsi="Times"/>
@@ -4463,7 +4491,7 @@
           <w:t>7</w:t>
         </w:r>
       </w:ins>
-      <w:del w:id="249" w:author="Unknown Author" w:date="2014-12-15T16:29:00Z">
+      <w:del w:id="257" w:author="Unknown Author" w:date="2014-12-15T16:29:00Z">
         <w:r>
           <w:rPr>
             <w:rFonts w:ascii="Times" w:hAnsi="Times"/>
@@ -4479,7 +4507,7 @@
         </w:rPr>
         <w:t xml:space="preserve">). The key point whether using the split sample approach or cross validation is that the entire model building process must be validated. Even informal checks of the model on the validation sample, such as viewing survival curve plots, prior to locking down the model can unknowingly cause bias. </w:t>
       </w:r>
-      <w:del w:id="250" w:author="Larsen, Rhonda R." w:date="2014-11-10T13:52:00Z">
+      <w:del w:id="258" w:author="Larsen, Rhonda R." w:date="2014-11-10T13:52:00Z">
         <w:r>
           <w:rPr>
             <w:rFonts w:ascii="Times" w:hAnsi="Times"/>
@@ -4488,7 +4516,7 @@
           <w:delText xml:space="preserve">Therefore, once again we highlight the imperative that the validation sample be strictly separated from the </w:delText>
         </w:r>
       </w:del>
-      <w:del w:id="251" w:author="Larsen, Rhonda R." w:date="2014-11-10T13:52:00Z">
+      <w:del w:id="259" w:author="Larsen, Rhonda R." w:date="2014-11-10T13:52:00Z">
         <w:r>
           <w:rPr>
             <w:rFonts w:ascii="Times" w:hAnsi="Times"/>
@@ -4498,7 +4526,7 @@
           <w:delText>entire</w:delText>
         </w:r>
       </w:del>
-      <w:del w:id="252" w:author="Larsen, Rhonda R." w:date="2014-11-10T13:52:00Z">
+      <w:del w:id="260" w:author="Larsen, Rhonda R." w:date="2014-11-10T13:52:00Z">
         <w:r>
           <w:rPr>
             <w:rFonts w:ascii="Times" w:hAnsi="Times"/>
@@ -4548,7 +4576,7 @@
         </w:rPr>
         <w:t xml:space="preserve">To assess the value of an omics-based test for prognosis or prediction we need to estimate the association between the test and the clinical outcome on an independent sample (the validation sample). </w:t>
       </w:r>
-      <w:del w:id="253" w:author="Larsen, Rhonda R." w:date="2014-11-10T13:52:00Z">
+      <w:del w:id="261" w:author="Larsen, Rhonda R." w:date="2014-11-10T13:52:00Z">
         <w:r>
           <w:rPr>
             <w:rFonts w:ascii="Times" w:hAnsi="Times"/>
@@ -4557,7 +4585,7 @@
           <w:delText>What statistic or</w:delText>
         </w:r>
       </w:del>
-      <w:ins w:id="254" w:author="Larsen, Rhonda R." w:date="2014-11-10T13:52:00Z">
+      <w:ins w:id="262" w:author="Larsen, Rhonda R." w:date="2014-11-10T13:52:00Z">
         <w:r>
           <w:rPr>
             <w:rFonts w:ascii="Times" w:hAnsi="Times"/>
@@ -4573,7 +4601,7 @@
         </w:rPr>
         <w:t xml:space="preserve"> statistics are </w:t>
       </w:r>
-      <w:del w:id="255" w:author="Larsen, Rhonda R." w:date="2014-11-10T13:52:00Z">
+      <w:del w:id="263" w:author="Larsen, Rhonda R." w:date="2014-11-10T13:52:00Z">
         <w:r>
           <w:rPr>
             <w:rFonts w:ascii="Times" w:hAnsi="Times"/>
@@ -4582,7 +4610,7 @@
           <w:delText xml:space="preserve">used </w:delText>
         </w:r>
       </w:del>
-      <w:ins w:id="256" w:author="Larsen, Rhonda R." w:date="2014-11-10T13:52:00Z">
+      <w:ins w:id="264" w:author="Larsen, Rhonda R." w:date="2014-11-10T13:52:00Z">
         <w:r>
           <w:rPr>
             <w:rFonts w:ascii="Times" w:hAnsi="Times"/>
@@ -4598,7 +4626,7 @@
         </w:rPr>
         <w:t>to measure this association</w:t>
       </w:r>
-      <w:del w:id="257" w:author="Larsen, Rhonda R." w:date="2014-11-10T13:53:00Z">
+      <w:del w:id="265" w:author="Larsen, Rhonda R." w:date="2014-11-10T13:53:00Z">
         <w:r>
           <w:rPr>
             <w:rFonts w:ascii="Times" w:hAnsi="Times"/>
@@ -4607,7 +4635,7 @@
           <w:delText xml:space="preserve">? </w:delText>
         </w:r>
       </w:del>
-      <w:ins w:id="258" w:author="Larsen, Rhonda R." w:date="2014-11-10T13:53:00Z">
+      <w:ins w:id="266" w:author="Larsen, Rhonda R." w:date="2014-11-10T13:53:00Z">
         <w:r>
           <w:rPr>
             <w:rFonts w:ascii="Times" w:hAnsi="Times"/>
@@ -4623,7 +4651,7 @@
         </w:rPr>
         <w:t>Often, investigators will report only the odds ratio (in the case of a binary clinical outcome) or the hazard ratio (for a time-to-event clinical outcome) for the omics test. The odds ratio or hazard ratio is insufficient to determine the clinical utility of an omics-based test (4</w:t>
       </w:r>
-      <w:ins w:id="259" w:author="Unknown Author" w:date="2014-12-15T16:29:00Z">
+      <w:ins w:id="267" w:author="Unknown Author" w:date="2014-12-15T16:29:00Z">
         <w:r>
           <w:rPr>
             <w:rFonts w:ascii="Times" w:hAnsi="Times"/>
@@ -4632,7 +4660,7 @@
           <w:t>8</w:t>
         </w:r>
       </w:ins>
-      <w:del w:id="260" w:author="Unknown Author" w:date="2014-12-15T16:29:00Z">
+      <w:del w:id="268" w:author="Unknown Author" w:date="2014-12-15T16:29:00Z">
         <w:r>
           <w:rPr>
             <w:rFonts w:ascii="Times" w:hAnsi="Times"/>
@@ -4662,7 +4690,7 @@
         </w:rPr>
         <w:t xml:space="preserve">For a prognostic test, how often does the test correctly predict recurrence (true positives) and how often does it correctly predict non-recurrence (true negatives)? It is imperative to report both of these measures, also known as the sensitivity and specificity, because one can correctly predict all true positives simply by predicting that all cases are positive. Is the performance good enough to change clinical practice? Patients want to know </w:t>
       </w:r>
-      <w:del w:id="261" w:author="Larsen, Rhonda R." w:date="2014-11-10T13:53:00Z">
+      <w:del w:id="269" w:author="Larsen, Rhonda R." w:date="2014-11-10T13:53:00Z">
         <w:r>
           <w:rPr>
             <w:rFonts w:ascii="Times" w:hAnsi="Times"/>
@@ -4678,7 +4706,7 @@
         </w:rPr>
         <w:t xml:space="preserve">the likelihood of recurrence given their test results; this is called the positive predictive value. If the likelihood of recurrence is very low overall in the population, as it is in stage 1 breast cancer, then a new test must be highly informative for it to be practice changing. For continuous-valued tests, extensions to these measures exist and can be visualized with the receiver operating characteristic (ROC) curve. Furthermore, extensions also exist for time-to-event clinical outcomes </w:t>
       </w:r>
-      <w:del w:id="262" w:author="Larsen, Rhonda R." w:date="2014-11-10T13:53:00Z">
+      <w:del w:id="270" w:author="Larsen, Rhonda R." w:date="2014-11-10T13:53:00Z">
         <w:r>
           <w:rPr>
             <w:rFonts w:ascii="Times" w:hAnsi="Times"/>
@@ -4687,7 +4715,7 @@
           <w:delText>like survival</w:delText>
         </w:r>
       </w:del>
-      <w:ins w:id="263" w:author="Larsen, Rhonda R." w:date="2014-11-10T13:53:00Z">
+      <w:ins w:id="271" w:author="Larsen, Rhonda R." w:date="2014-11-10T13:53:00Z">
         <w:r>
           <w:rPr>
             <w:rFonts w:ascii="Times" w:hAnsi="Times"/>
@@ -4703,7 +4731,7 @@
         </w:rPr>
         <w:t xml:space="preserve"> or progression free survival. (4</w:t>
       </w:r>
-      <w:ins w:id="264" w:author="Unknown Author" w:date="2014-12-15T16:30:00Z">
+      <w:ins w:id="272" w:author="Unknown Author" w:date="2014-12-15T16:30:00Z">
         <w:r>
           <w:rPr>
             <w:rFonts w:ascii="Times" w:hAnsi="Times"/>
@@ -4712,7 +4740,7 @@
           <w:t>9</w:t>
         </w:r>
       </w:ins>
-      <w:del w:id="265" w:author="Unknown Author" w:date="2014-12-15T16:30:00Z">
+      <w:del w:id="273" w:author="Unknown Author" w:date="2014-12-15T16:30:00Z">
         <w:r>
           <w:rPr>
             <w:rFonts w:ascii="Times" w:hAnsi="Times"/>
@@ -4728,7 +4756,7 @@
         </w:rPr>
         <w:t xml:space="preserve">) </w:t>
       </w:r>
-      <w:del w:id="266" w:author="Larsen, Rhonda R." w:date="2014-11-10T13:54:00Z">
+      <w:del w:id="274" w:author="Larsen, Rhonda R." w:date="2014-11-10T13:54:00Z">
         <w:r>
           <w:rPr>
             <w:rFonts w:ascii="Times" w:hAnsi="Times"/>
@@ -4737,7 +4765,7 @@
           <w:delText>is the</w:delText>
         </w:r>
       </w:del>
-      <w:ins w:id="267" w:author="Larsen, Rhonda R." w:date="2014-11-10T13:54:00Z">
+      <w:ins w:id="275" w:author="Larsen, Rhonda R." w:date="2014-11-10T13:54:00Z">
         <w:r>
           <w:rPr>
             <w:rFonts w:ascii="Times" w:hAnsi="Times"/>
@@ -4746,7 +4774,7 @@
           <w:t>provide</w:t>
         </w:r>
       </w:ins>
-      <w:ins w:id="268" w:author="Sumithra J Mandrekar" w:date="2014-11-10T14:51:00Z">
+      <w:ins w:id="276" w:author="Sumithra J Mandrekar" w:date="2014-11-10T14:51:00Z">
         <w:r>
           <w:rPr>
             <w:rFonts w:ascii="Times" w:hAnsi="Times"/>
@@ -4755,7 +4783,7 @@
           <w:t>s</w:t>
         </w:r>
       </w:ins>
-      <w:del w:id="269" w:author="Sumithra J Mandrekar" w:date="2014-11-10T14:51:00Z">
+      <w:del w:id="277" w:author="Sumithra J Mandrekar" w:date="2014-11-10T14:51:00Z">
         <w:r>
           <w:rPr>
             <w:rFonts w:ascii="Times" w:hAnsi="Times"/>
@@ -4771,7 +4799,7 @@
         </w:rPr>
         <w:t xml:space="preserve"> </w:t>
       </w:r>
-      <w:del w:id="270" w:author="Larsen, Rhonda R." w:date="2014-11-10T13:54:00Z">
+      <w:del w:id="278" w:author="Larsen, Rhonda R." w:date="2014-11-10T13:54:00Z">
         <w:r>
           <w:rPr>
             <w:rFonts w:ascii="Times" w:hAnsi="Times"/>
@@ -4780,7 +4808,7 @@
           <w:delText xml:space="preserve">definitive </w:delText>
         </w:r>
       </w:del>
-      <w:ins w:id="271" w:author="Larsen, Rhonda R." w:date="2014-11-10T13:54:00Z">
+      <w:ins w:id="279" w:author="Larsen, Rhonda R." w:date="2014-11-10T13:54:00Z">
         <w:r>
           <w:rPr>
             <w:rFonts w:ascii="Times" w:hAnsi="Times"/>
@@ -4789,7 +4817,7 @@
           <w:t>an</w:t>
         </w:r>
       </w:ins>
-      <w:del w:id="272" w:author="Sumithra J Mandrekar" w:date="2014-11-10T14:51:00Z">
+      <w:del w:id="280" w:author="Sumithra J Mandrekar" w:date="2014-11-10T14:51:00Z">
         <w:r>
           <w:rPr>
             <w:rFonts w:ascii="Times" w:hAnsi="Times"/>
@@ -4798,7 +4826,7 @@
           <w:delText>d</w:delText>
         </w:r>
       </w:del>
-      <w:ins w:id="273" w:author="Larsen, Rhonda R." w:date="2014-11-10T13:54:00Z">
+      <w:ins w:id="281" w:author="Larsen, Rhonda R." w:date="2014-11-10T13:54:00Z">
         <w:r>
           <w:rPr>
             <w:rFonts w:ascii="Times" w:hAnsi="Times"/>
@@ -4843,7 +4871,7 @@
         </w:rPr>
         <w:t xml:space="preserve"> classifies patients (</w:t>
       </w:r>
-      <w:ins w:id="274" w:author="Unknown Author" w:date="2014-12-15T16:30:00Z">
+      <w:ins w:id="282" w:author="Unknown Author" w:date="2014-12-15T16:30:00Z">
         <w:r>
           <w:rPr>
             <w:rFonts w:ascii="Times" w:hAnsi="Times"/>
@@ -4852,7 +4880,7 @@
           <w:t>50</w:t>
         </w:r>
       </w:ins>
-      <w:del w:id="275" w:author="Unknown Author" w:date="2014-12-15T16:30:00Z">
+      <w:del w:id="283" w:author="Unknown Author" w:date="2014-12-15T16:30:00Z">
         <w:r>
           <w:rPr>
             <w:rFonts w:ascii="Times" w:hAnsi="Times"/>
@@ -4868,7 +4896,7 @@
         </w:rPr>
         <w:t>,</w:t>
       </w:r>
-      <w:del w:id="276" w:author="Unknown Author" w:date="2014-12-15T16:30:00Z">
+      <w:del w:id="284" w:author="Unknown Author" w:date="2014-12-15T16:30:00Z">
         <w:r>
           <w:rPr>
             <w:rFonts w:ascii="Times" w:hAnsi="Times"/>
@@ -4877,7 +4905,7 @@
           <w:delText>46</w:delText>
         </w:r>
       </w:del>
-      <w:ins w:id="277" w:author="Unknown Author" w:date="2014-12-15T16:30:00Z">
+      <w:ins w:id="285" w:author="Unknown Author" w:date="2014-12-15T16:30:00Z">
         <w:r>
           <w:rPr>
             <w:rFonts w:ascii="Times" w:hAnsi="Times"/>
@@ -4893,7 +4921,7 @@
         </w:rPr>
         <w:t>). Others have noted additional problems with the statistical operating characteristics of the method, most importantly, that it is not a valid measure (</w:t>
       </w:r>
-      <w:ins w:id="278" w:author="Unknown Author" w:date="2014-12-15T16:30:00Z">
+      <w:ins w:id="286" w:author="Unknown Author" w:date="2014-12-15T16:30:00Z">
         <w:r>
           <w:rPr>
             <w:rFonts w:ascii="Times" w:hAnsi="Times"/>
@@ -4902,7 +4930,7 @@
           <w:t>52</w:t>
         </w:r>
       </w:ins>
-      <w:del w:id="279" w:author="Unknown Author" w:date="2014-12-15T16:30:00Z">
+      <w:del w:id="287" w:author="Unknown Author" w:date="2014-12-15T16:30:00Z">
         <w:r>
           <w:rPr>
             <w:rFonts w:ascii="Times" w:hAnsi="Times"/>
@@ -4918,7 +4946,7 @@
         </w:rPr>
         <w:t>–</w:t>
       </w:r>
-      <w:del w:id="280" w:author="Unknown Author" w:date="2014-12-15T16:30:00Z">
+      <w:del w:id="288" w:author="Unknown Author" w:date="2014-12-15T16:30:00Z">
         <w:r>
           <w:rPr>
             <w:rFonts w:ascii="Times" w:hAnsi="Times"/>
@@ -4927,7 +4955,7 @@
           <w:delText>49</w:delText>
         </w:r>
       </w:del>
-      <w:ins w:id="281" w:author="Unknown Author" w:date="2014-12-15T16:30:00Z">
+      <w:ins w:id="289" w:author="Unknown Author" w:date="2014-12-15T16:30:00Z">
         <w:r>
           <w:rPr>
             <w:rFonts w:ascii="Times" w:hAnsi="Times"/>
@@ -4943,7 +4971,7 @@
         </w:rPr>
         <w:t xml:space="preserve">). More fundamentally, it is not clear what clinical question this measure addresses; </w:t>
       </w:r>
-      <w:del w:id="282" w:author="Larsen, Rhonda R." w:date="2014-11-10T13:54:00Z">
+      <w:del w:id="290" w:author="Larsen, Rhonda R." w:date="2014-11-10T13:54:00Z">
         <w:r>
           <w:rPr>
             <w:rFonts w:ascii="Times" w:hAnsi="Times"/>
@@ -4952,7 +4980,7 @@
           <w:delText>who cares</w:delText>
         </w:r>
       </w:del>
-      <w:ins w:id="283" w:author="Larsen, Rhonda R." w:date="2014-11-10T13:54:00Z">
+      <w:ins w:id="291" w:author="Larsen, Rhonda R." w:date="2014-11-10T13:54:00Z">
         <w:r>
           <w:rPr>
             <w:rFonts w:ascii="Times" w:hAnsi="Times"/>
@@ -4968,7 +4996,7 @@
         </w:rPr>
         <w:t xml:space="preserve"> if patients are classified differently if we don’t know whether they are classified correctly? </w:t>
       </w:r>
-      <w:del w:id="284" w:author="Larsen, Rhonda R." w:date="2014-11-10T13:54:00Z">
+      <w:del w:id="292" w:author="Larsen, Rhonda R." w:date="2014-11-10T13:54:00Z">
         <w:r>
           <w:rPr>
             <w:rFonts w:ascii="Times" w:hAnsi="Times"/>
@@ -4984,7 +5012,7 @@
         <w:pStyle w:val="Normal"/>
         <w:spacing w:lineRule="auto" w:line="480"/>
       </w:pPr>
-      <w:del w:id="285" w:author="Larsen, Rhonda R." w:date="2014-11-10T13:55:00Z">
+      <w:del w:id="293" w:author="Larsen, Rhonda R." w:date="2014-11-10T13:55:00Z">
         <w:r>
           <w:rPr>
             <w:rFonts w:ascii="Times" w:hAnsi="Times"/>
@@ -4993,7 +5021,7 @@
           <w:delText xml:space="preserve">As opposed to </w:delText>
         </w:r>
       </w:del>
-      <w:del w:id="286" w:author="Larsen, Rhonda R." w:date="2014-11-10T13:55:00Z">
+      <w:del w:id="294" w:author="Larsen, Rhonda R." w:date="2014-11-10T13:55:00Z">
         <w:r>
           <w:rPr>
             <w:rFonts w:ascii="Times" w:hAnsi="Times"/>
@@ -5003,7 +5031,7 @@
           <w:delText>ad hoc</w:delText>
         </w:r>
       </w:del>
-      <w:del w:id="287" w:author="Larsen, Rhonda R." w:date="2014-11-10T13:55:00Z">
+      <w:del w:id="295" w:author="Larsen, Rhonda R." w:date="2014-11-10T13:55:00Z">
         <w:r>
           <w:rPr>
             <w:rFonts w:ascii="Times" w:hAnsi="Times"/>
@@ -5012,7 +5040,7 @@
           <w:delText xml:space="preserve"> methods or misleading statistics, a good</w:delText>
         </w:r>
       </w:del>
-      <w:ins w:id="288" w:author="Larsen, Rhonda R." w:date="2014-11-10T13:55:00Z">
+      <w:ins w:id="296" w:author="Larsen, Rhonda R." w:date="2014-11-10T13:55:00Z">
         <w:r>
           <w:rPr>
             <w:rFonts w:ascii="Times" w:hAnsi="Times"/>
@@ -5028,7 +5056,7 @@
         </w:rPr>
         <w:t xml:space="preserve"> evaluation of an omics-based test takes a comprehensive and pre-specified approach to address the intended clinical use. </w:t>
       </w:r>
-      <w:del w:id="289" w:author="Larsen, Rhonda R." w:date="2014-11-10T13:55:00Z">
+      <w:del w:id="297" w:author="Larsen, Rhonda R." w:date="2014-11-10T13:55:00Z">
         <w:r>
           <w:rPr>
             <w:rFonts w:ascii="Times" w:hAnsi="Times"/>
@@ -5044,7 +5072,7 @@
         </w:rPr>
         <w:t xml:space="preserve">For predictive omics-based tests to guide therapy, a rigorous approach to </w:t>
       </w:r>
-      <w:del w:id="290" w:author="Larsen, Rhonda R." w:date="2014-11-10T13:55:00Z">
+      <w:del w:id="298" w:author="Larsen, Rhonda R." w:date="2014-11-10T13:55:00Z">
         <w:r>
           <w:rPr>
             <w:rFonts w:ascii="Times" w:hAnsi="Times"/>
@@ -5060,7 +5088,7 @@
         </w:rPr>
         <w:t>evaluation has been described, along with statistical software for general use (5</w:t>
       </w:r>
-      <w:ins w:id="291" w:author="Unknown Author" w:date="2014-12-15T16:30:00Z">
+      <w:ins w:id="299" w:author="Unknown Author" w:date="2014-12-15T16:30:00Z">
         <w:r>
           <w:rPr>
             <w:rFonts w:ascii="Times" w:hAnsi="Times"/>
@@ -5069,7 +5097,7 @@
           <w:t>5</w:t>
         </w:r>
       </w:ins>
-      <w:del w:id="292" w:author="Unknown Author" w:date="2014-12-15T16:30:00Z">
+      <w:del w:id="300" w:author="Unknown Author" w:date="2014-12-15T16:30:00Z">
         <w:r>
           <w:rPr>
             <w:rFonts w:ascii="Times" w:hAnsi="Times"/>
@@ -5085,7 +5113,7 @@
         </w:rPr>
         <w:t xml:space="preserve">). This continues to be an active area of </w:t>
       </w:r>
-      <w:ins w:id="293" w:author="Larsen, Rhonda R." w:date="2014-11-10T13:56:00Z">
+      <w:ins w:id="301" w:author="Larsen, Rhonda R." w:date="2014-11-10T13:56:00Z">
         <w:r>
           <w:rPr>
             <w:rFonts w:ascii="Times" w:hAnsi="Times"/>
@@ -5101,7 +5129,7 @@
         </w:rPr>
         <w:t>research</w:t>
       </w:r>
-      <w:del w:id="294" w:author="Larsen, Rhonda R." w:date="2014-11-10T13:56:00Z">
+      <w:del w:id="302" w:author="Larsen, Rhonda R." w:date="2014-11-10T13:56:00Z">
         <w:r>
           <w:rPr>
             <w:rFonts w:ascii="Times" w:hAnsi="Times"/>
@@ -5158,7 +5186,7 @@
         </w:rPr>
         <w:t>The use of omics-based tests for prognosis, predicting, and therapy selection is steadily increasing in oncology. Careful evaluation of the quality of studies by consumers of the clinical oncology literature is imperative to provide a high level of patient care. Formal sets of reporting criteria exist for the producers of such literature (1–3,5</w:t>
       </w:r>
-      <w:ins w:id="295" w:author="Unknown Author" w:date="2014-12-15T16:30:00Z">
+      <w:ins w:id="303" w:author="Unknown Author" w:date="2014-12-15T16:30:00Z">
         <w:r>
           <w:rPr>
             <w:rFonts w:ascii="Times" w:hAnsi="Times"/>
@@ -5167,7 +5195,7 @@
           <w:t>6</w:t>
         </w:r>
       </w:ins>
-      <w:del w:id="296" w:author="Unknown Author" w:date="2014-12-15T16:30:00Z">
+      <w:del w:id="304" w:author="Unknown Author" w:date="2014-12-15T16:30:00Z">
         <w:r>
           <w:rPr>
             <w:rFonts w:ascii="Times" w:hAnsi="Times"/>
@@ -5183,7 +5211,7 @@
         </w:rPr>
         <w:t xml:space="preserve">) and </w:t>
       </w:r>
-      <w:del w:id="297" w:author="Larsen, Rhonda R." w:date="2014-11-10T13:56:00Z">
+      <w:del w:id="305" w:author="Larsen, Rhonda R." w:date="2014-11-10T13:56:00Z">
         <w:r>
           <w:rPr>
             <w:rFonts w:ascii="Times" w:hAnsi="Times"/>
@@ -5192,7 +5220,7 @@
           <w:delText xml:space="preserve">they </w:delText>
         </w:r>
       </w:del>
-      <w:ins w:id="298" w:author="Larsen, Rhonda R." w:date="2014-11-10T13:56:00Z">
+      <w:ins w:id="306" w:author="Larsen, Rhonda R." w:date="2014-11-10T13:56:00Z">
         <w:r>
           <w:rPr>
             <w:rFonts w:ascii="Times" w:hAnsi="Times"/>
@@ -5201,7 +5229,7 @@
           <w:t xml:space="preserve">these are also </w:t>
         </w:r>
       </w:ins>
-      <w:del w:id="299" w:author="Larsen, Rhonda R." w:date="2014-11-10T13:56:00Z">
+      <w:del w:id="307" w:author="Larsen, Rhonda R." w:date="2014-11-10T13:56:00Z">
         <w:r>
           <w:rPr>
             <w:rFonts w:ascii="Times" w:hAnsi="Times"/>
@@ -5217,7 +5245,7 @@
         </w:rPr>
         <w:t>useful for readers to be aware of</w:t>
       </w:r>
-      <w:del w:id="300" w:author="Larsen, Rhonda R." w:date="2014-11-10T13:56:00Z">
+      <w:del w:id="308" w:author="Larsen, Rhonda R." w:date="2014-11-10T13:56:00Z">
         <w:r>
           <w:rPr>
             <w:rFonts w:ascii="Times" w:hAnsi="Times"/>
@@ -5337,7 +5365,7 @@
           <w:color w:val="000000"/>
         </w:rPr>
       </w:pPr>
-      <w:del w:id="301" w:author="Unknown Author" w:date="2014-12-15T16:31:00Z">
+      <w:del w:id="309" w:author="Unknown Author" w:date="2014-12-15T16:31:00Z">
         <w:r>
           <w:rPr>
             <w:rFonts w:ascii="Times" w:hAnsi="Times"/>
@@ -5357,7 +5385,7 @@
           <w:color w:val="000000"/>
         </w:rPr>
       </w:pPr>
-      <w:del w:id="302" w:author="Unknown Author" w:date="2014-12-15T16:31:00Z">
+      <w:del w:id="310" w:author="Unknown Author" w:date="2014-12-15T16:31:00Z">
         <w:r>
           <w:rPr>
             <w:rFonts w:ascii="Times" w:hAnsi="Times"/>
@@ -5377,7 +5405,7 @@
           <w:color w:val="000000"/>
         </w:rPr>
       </w:pPr>
-      <w:del w:id="303" w:author="Unknown Author" w:date="2014-12-15T16:31:00Z">
+      <w:del w:id="311" w:author="Unknown Author" w:date="2014-12-15T16:31:00Z">
         <w:r>
           <w:rPr>
             <w:rFonts w:ascii="Times" w:hAnsi="Times"/>
@@ -5397,7 +5425,7 @@
           <w:color w:val="000000"/>
         </w:rPr>
       </w:pPr>
-      <w:del w:id="304" w:author="Unknown Author" w:date="2014-12-15T16:31:00Z">
+      <w:del w:id="312" w:author="Unknown Author" w:date="2014-12-15T16:31:00Z">
         <w:r>
           <w:rPr>
             <w:rFonts w:ascii="Times" w:hAnsi="Times"/>
@@ -5417,7 +5445,7 @@
           <w:color w:val="000000"/>
         </w:rPr>
       </w:pPr>
-      <w:del w:id="305" w:author="Unknown Author" w:date="2014-12-15T16:31:00Z">
+      <w:del w:id="313" w:author="Unknown Author" w:date="2014-12-15T16:31:00Z">
         <w:r>
           <w:rPr>
             <w:rFonts w:ascii="Times" w:hAnsi="Times"/>
@@ -5437,7 +5465,7 @@
           <w:color w:val="000000"/>
         </w:rPr>
       </w:pPr>
-      <w:del w:id="306" w:author="Unknown Author" w:date="2014-12-15T16:31:00Z">
+      <w:del w:id="314" w:author="Unknown Author" w:date="2014-12-15T16:31:00Z">
         <w:r>
           <w:rPr>
             <w:rFonts w:ascii="Times" w:hAnsi="Times"/>
@@ -5457,7 +5485,7 @@
           <w:color w:val="000000"/>
         </w:rPr>
       </w:pPr>
-      <w:del w:id="307" w:author="Unknown Author" w:date="2014-12-15T16:31:00Z">
+      <w:del w:id="315" w:author="Unknown Author" w:date="2014-12-15T16:31:00Z">
         <w:r>
           <w:rPr>
             <w:rFonts w:ascii="Times" w:hAnsi="Times"/>
@@ -5477,7 +5505,7 @@
           <w:color w:val="000000"/>
         </w:rPr>
       </w:pPr>
-      <w:del w:id="308" w:author="Unknown Author" w:date="2014-12-15T16:31:00Z">
+      <w:del w:id="316" w:author="Unknown Author" w:date="2014-12-15T16:31:00Z">
         <w:r>
           <w:rPr>
             <w:rFonts w:ascii="Times" w:hAnsi="Times"/>
@@ -5497,7 +5525,7 @@
           <w:color w:val="000000"/>
         </w:rPr>
       </w:pPr>
-      <w:del w:id="309" w:author="Unknown Author" w:date="2014-12-15T16:31:00Z">
+      <w:del w:id="317" w:author="Unknown Author" w:date="2014-12-15T16:31:00Z">
         <w:r>
           <w:rPr>
             <w:rFonts w:ascii="Times" w:hAnsi="Times"/>
@@ -5517,7 +5545,7 @@
           <w:color w:val="000000"/>
         </w:rPr>
       </w:pPr>
-      <w:del w:id="310" w:author="Unknown Author" w:date="2014-12-15T16:31:00Z">
+      <w:del w:id="318" w:author="Unknown Author" w:date="2014-12-15T16:31:00Z">
         <w:r>
           <w:rPr>
             <w:rFonts w:ascii="Times" w:hAnsi="Times"/>
@@ -5537,7 +5565,7 @@
           <w:color w:val="000000"/>
         </w:rPr>
       </w:pPr>
-      <w:del w:id="311" w:author="Unknown Author" w:date="2014-12-15T16:31:00Z">
+      <w:del w:id="319" w:author="Unknown Author" w:date="2014-12-15T16:31:00Z">
         <w:r>
           <w:rPr>
             <w:rFonts w:ascii="Times" w:hAnsi="Times"/>
@@ -5557,7 +5585,7 @@
           <w:color w:val="000000"/>
         </w:rPr>
       </w:pPr>
-      <w:del w:id="312" w:author="Unknown Author" w:date="2014-12-15T16:31:00Z">
+      <w:del w:id="320" w:author="Unknown Author" w:date="2014-12-15T16:31:00Z">
         <w:r>
           <w:rPr>
             <w:rFonts w:ascii="Times" w:hAnsi="Times"/>
@@ -5577,7 +5605,7 @@
           <w:color w:val="000000"/>
         </w:rPr>
       </w:pPr>
-      <w:del w:id="313" w:author="Unknown Author" w:date="2014-12-15T16:31:00Z">
+      <w:del w:id="321" w:author="Unknown Author" w:date="2014-12-15T16:31:00Z">
         <w:r>
           <w:rPr>
             <w:rFonts w:ascii="Times" w:hAnsi="Times"/>
@@ -5597,7 +5625,7 @@
           <w:color w:val="000000"/>
         </w:rPr>
       </w:pPr>
-      <w:del w:id="314" w:author="Unknown Author" w:date="2014-12-15T16:31:00Z">
+      <w:del w:id="322" w:author="Unknown Author" w:date="2014-12-15T16:31:00Z">
         <w:r>
           <w:rPr>
             <w:rFonts w:ascii="Times" w:hAnsi="Times"/>
@@ -5617,7 +5645,7 @@
           <w:color w:val="000000"/>
         </w:rPr>
       </w:pPr>
-      <w:del w:id="315" w:author="Unknown Author" w:date="2014-12-15T16:31:00Z">
+      <w:del w:id="323" w:author="Unknown Author" w:date="2014-12-15T16:31:00Z">
         <w:r>
           <w:rPr>
             <w:rFonts w:ascii="Times" w:hAnsi="Times"/>
@@ -5637,7 +5665,7 @@
           <w:color w:val="000000"/>
         </w:rPr>
       </w:pPr>
-      <w:del w:id="316" w:author="Unknown Author" w:date="2014-12-15T16:31:00Z">
+      <w:del w:id="324" w:author="Unknown Author" w:date="2014-12-15T16:31:00Z">
         <w:r>
           <w:rPr>
             <w:rFonts w:ascii="Times" w:hAnsi="Times"/>
@@ -5657,7 +5685,7 @@
           <w:color w:val="000000"/>
         </w:rPr>
       </w:pPr>
-      <w:del w:id="317" w:author="Unknown Author" w:date="2014-12-15T16:31:00Z">
+      <w:del w:id="325" w:author="Unknown Author" w:date="2014-12-15T16:31:00Z">
         <w:r>
           <w:rPr>
             <w:rFonts w:ascii="Times" w:hAnsi="Times"/>
@@ -5677,7 +5705,7 @@
           <w:color w:val="000000"/>
         </w:rPr>
       </w:pPr>
-      <w:del w:id="318" w:author="Unknown Author" w:date="2014-12-15T16:31:00Z">
+      <w:del w:id="326" w:author="Unknown Author" w:date="2014-12-15T16:31:00Z">
         <w:r>
           <w:rPr>
             <w:rFonts w:ascii="Times" w:hAnsi="Times"/>
@@ -5697,7 +5725,7 @@
           <w:color w:val="000000"/>
         </w:rPr>
       </w:pPr>
-      <w:del w:id="319" w:author="Unknown Author" w:date="2014-12-15T16:31:00Z">
+      <w:del w:id="327" w:author="Unknown Author" w:date="2014-12-15T16:31:00Z">
         <w:r>
           <w:rPr>
             <w:rFonts w:ascii="Times" w:hAnsi="Times"/>
@@ -5717,7 +5745,7 @@
           <w:color w:val="000000"/>
         </w:rPr>
       </w:pPr>
-      <w:del w:id="320" w:author="Unknown Author" w:date="2014-12-15T16:31:00Z">
+      <w:del w:id="328" w:author="Unknown Author" w:date="2014-12-15T16:31:00Z">
         <w:r>
           <w:rPr>
             <w:rFonts w:ascii="Times" w:hAnsi="Times"/>
@@ -5737,7 +5765,7 @@
           <w:color w:val="000000"/>
         </w:rPr>
       </w:pPr>
-      <w:del w:id="321" w:author="Unknown Author" w:date="2014-12-15T16:31:00Z">
+      <w:del w:id="329" w:author="Unknown Author" w:date="2014-12-15T16:31:00Z">
         <w:r>
           <w:rPr>
             <w:rFonts w:ascii="Times" w:hAnsi="Times"/>
@@ -5757,7 +5785,7 @@
           <w:color w:val="000000"/>
         </w:rPr>
       </w:pPr>
-      <w:del w:id="322" w:author="Unknown Author" w:date="2014-12-15T16:31:00Z">
+      <w:del w:id="330" w:author="Unknown Author" w:date="2014-12-15T16:31:00Z">
         <w:r>
           <w:rPr>
             <w:rFonts w:ascii="Times" w:hAnsi="Times"/>
@@ -5777,7 +5805,7 @@
           <w:color w:val="000000"/>
         </w:rPr>
       </w:pPr>
-      <w:del w:id="323" w:author="Unknown Author" w:date="2014-12-15T16:31:00Z">
+      <w:del w:id="331" w:author="Unknown Author" w:date="2014-12-15T16:31:00Z">
         <w:r>
           <w:rPr>
             <w:rFonts w:ascii="Times" w:hAnsi="Times"/>
@@ -5797,7 +5825,7 @@
           <w:color w:val="000000"/>
         </w:rPr>
       </w:pPr>
-      <w:del w:id="324" w:author="Unknown Author" w:date="2014-12-15T16:31:00Z">
+      <w:del w:id="332" w:author="Unknown Author" w:date="2014-12-15T16:31:00Z">
         <w:r>
           <w:rPr>
             <w:rFonts w:ascii="Times" w:hAnsi="Times"/>
@@ -5817,7 +5845,7 @@
           <w:color w:val="000000"/>
         </w:rPr>
       </w:pPr>
-      <w:del w:id="325" w:author="Unknown Author" w:date="2014-12-15T16:31:00Z">
+      <w:del w:id="333" w:author="Unknown Author" w:date="2014-12-15T16:31:00Z">
         <w:r>
           <w:rPr>
             <w:rFonts w:ascii="Times" w:hAnsi="Times"/>
@@ -5837,7 +5865,7 @@
           <w:color w:val="000000"/>
         </w:rPr>
       </w:pPr>
-      <w:del w:id="326" w:author="Unknown Author" w:date="2014-12-15T16:31:00Z">
+      <w:del w:id="334" w:author="Unknown Author" w:date="2014-12-15T16:31:00Z">
         <w:r>
           <w:rPr>
             <w:rFonts w:ascii="Times" w:hAnsi="Times"/>
@@ -5857,7 +5885,7 @@
           <w:color w:val="000000"/>
         </w:rPr>
       </w:pPr>
-      <w:del w:id="327" w:author="Unknown Author" w:date="2014-12-15T16:31:00Z">
+      <w:del w:id="335" w:author="Unknown Author" w:date="2014-12-15T16:31:00Z">
         <w:r>
           <w:rPr>
             <w:rFonts w:ascii="Times" w:hAnsi="Times"/>
@@ -5877,7 +5905,7 @@
           <w:color w:val="000000"/>
         </w:rPr>
       </w:pPr>
-      <w:del w:id="328" w:author="Unknown Author" w:date="2014-12-15T16:31:00Z">
+      <w:del w:id="336" w:author="Unknown Author" w:date="2014-12-15T16:31:00Z">
         <w:r>
           <w:rPr>
             <w:rFonts w:ascii="Times" w:hAnsi="Times"/>
@@ -5897,7 +5925,7 @@
           <w:color w:val="000000"/>
         </w:rPr>
       </w:pPr>
-      <w:del w:id="329" w:author="Unknown Author" w:date="2014-12-15T16:31:00Z">
+      <w:del w:id="337" w:author="Unknown Author" w:date="2014-12-15T16:31:00Z">
         <w:r>
           <w:rPr>
             <w:rFonts w:ascii="Times" w:hAnsi="Times"/>
@@ -5917,7 +5945,7 @@
           <w:color w:val="000000"/>
         </w:rPr>
       </w:pPr>
-      <w:del w:id="330" w:author="Unknown Author" w:date="2014-12-15T16:31:00Z">
+      <w:del w:id="338" w:author="Unknown Author" w:date="2014-12-15T16:31:00Z">
         <w:r>
           <w:rPr>
             <w:rFonts w:ascii="Times" w:hAnsi="Times"/>
@@ -5937,7 +5965,7 @@
           <w:color w:val="000000"/>
         </w:rPr>
       </w:pPr>
-      <w:del w:id="331" w:author="Unknown Author" w:date="2014-12-15T16:31:00Z">
+      <w:del w:id="339" w:author="Unknown Author" w:date="2014-12-15T16:31:00Z">
         <w:r>
           <w:rPr>
             <w:rFonts w:ascii="Times" w:hAnsi="Times"/>
@@ -5957,7 +5985,7 @@
           <w:color w:val="000000"/>
         </w:rPr>
       </w:pPr>
-      <w:del w:id="332" w:author="Unknown Author" w:date="2014-12-15T16:31:00Z">
+      <w:del w:id="340" w:author="Unknown Author" w:date="2014-12-15T16:31:00Z">
         <w:r>
           <w:rPr>
             <w:rFonts w:ascii="Times" w:hAnsi="Times"/>
@@ -5977,7 +6005,7 @@
           <w:color w:val="000000"/>
         </w:rPr>
       </w:pPr>
-      <w:del w:id="333" w:author="Unknown Author" w:date="2014-12-15T16:31:00Z">
+      <w:del w:id="341" w:author="Unknown Author" w:date="2014-12-15T16:31:00Z">
         <w:r>
           <w:rPr>
             <w:rFonts w:ascii="Times" w:hAnsi="Times"/>
@@ -5997,7 +6025,7 @@
           <w:color w:val="000000"/>
         </w:rPr>
       </w:pPr>
-      <w:del w:id="334" w:author="Unknown Author" w:date="2014-12-15T16:31:00Z">
+      <w:del w:id="342" w:author="Unknown Author" w:date="2014-12-15T16:31:00Z">
         <w:r>
           <w:rPr>
             <w:rFonts w:ascii="Times" w:hAnsi="Times"/>
@@ -6017,7 +6045,7 @@
           <w:color w:val="000000"/>
         </w:rPr>
       </w:pPr>
-      <w:del w:id="335" w:author="Unknown Author" w:date="2014-12-15T16:31:00Z">
+      <w:del w:id="343" w:author="Unknown Author" w:date="2014-12-15T16:31:00Z">
         <w:r>
           <w:rPr>
             <w:rFonts w:ascii="Times" w:hAnsi="Times"/>
@@ -6037,7 +6065,7 @@
           <w:color w:val="000000"/>
         </w:rPr>
       </w:pPr>
-      <w:del w:id="336" w:author="Unknown Author" w:date="2014-12-15T16:31:00Z">
+      <w:del w:id="344" w:author="Unknown Author" w:date="2014-12-15T16:31:00Z">
         <w:r>
           <w:rPr>
             <w:rFonts w:ascii="Times" w:hAnsi="Times"/>
@@ -6057,7 +6085,7 @@
           <w:color w:val="000000"/>
         </w:rPr>
       </w:pPr>
-      <w:del w:id="337" w:author="Unknown Author" w:date="2014-12-15T16:31:00Z">
+      <w:del w:id="345" w:author="Unknown Author" w:date="2014-12-15T16:31:00Z">
         <w:r>
           <w:rPr>
             <w:rFonts w:ascii="Times" w:hAnsi="Times"/>
@@ -6077,7 +6105,7 @@
           <w:color w:val="000000"/>
         </w:rPr>
       </w:pPr>
-      <w:del w:id="338" w:author="Unknown Author" w:date="2014-12-15T16:31:00Z">
+      <w:del w:id="346" w:author="Unknown Author" w:date="2014-12-15T16:31:00Z">
         <w:r>
           <w:rPr>
             <w:rFonts w:ascii="Times" w:hAnsi="Times"/>
@@ -6097,7 +6125,7 @@
           <w:color w:val="000000"/>
         </w:rPr>
       </w:pPr>
-      <w:del w:id="339" w:author="Unknown Author" w:date="2014-12-15T16:31:00Z">
+      <w:del w:id="347" w:author="Unknown Author" w:date="2014-12-15T16:31:00Z">
         <w:r>
           <w:rPr>
             <w:rFonts w:ascii="Times" w:hAnsi="Times"/>
@@ -6117,7 +6145,7 @@
           <w:color w:val="000000"/>
         </w:rPr>
       </w:pPr>
-      <w:del w:id="340" w:author="Unknown Author" w:date="2014-12-15T16:31:00Z">
+      <w:del w:id="348" w:author="Unknown Author" w:date="2014-12-15T16:31:00Z">
         <w:r>
           <w:rPr>
             <w:rFonts w:ascii="Times" w:hAnsi="Times"/>
@@ -6137,7 +6165,7 @@
           <w:color w:val="000000"/>
         </w:rPr>
       </w:pPr>
-      <w:del w:id="341" w:author="Unknown Author" w:date="2014-12-15T16:31:00Z">
+      <w:del w:id="349" w:author="Unknown Author" w:date="2014-12-15T16:31:00Z">
         <w:r>
           <w:rPr>
             <w:rFonts w:ascii="Times" w:hAnsi="Times"/>
@@ -6157,7 +6185,7 @@
           <w:color w:val="000000"/>
         </w:rPr>
       </w:pPr>
-      <w:del w:id="342" w:author="Unknown Author" w:date="2014-12-15T16:31:00Z">
+      <w:del w:id="350" w:author="Unknown Author" w:date="2014-12-15T16:31:00Z">
         <w:r>
           <w:rPr>
             <w:rFonts w:ascii="Times" w:hAnsi="Times"/>
@@ -6177,7 +6205,7 @@
           <w:color w:val="000000"/>
         </w:rPr>
       </w:pPr>
-      <w:del w:id="343" w:author="Unknown Author" w:date="2014-12-15T16:31:00Z">
+      <w:del w:id="351" w:author="Unknown Author" w:date="2014-12-15T16:31:00Z">
         <w:r>
           <w:rPr>
             <w:rFonts w:ascii="Times" w:hAnsi="Times"/>
@@ -6197,7 +6225,7 @@
           <w:color w:val="000000"/>
         </w:rPr>
       </w:pPr>
-      <w:del w:id="344" w:author="Unknown Author" w:date="2014-12-15T16:31:00Z">
+      <w:del w:id="352" w:author="Unknown Author" w:date="2014-12-15T16:31:00Z">
         <w:r>
           <w:rPr>
             <w:rFonts w:ascii="Times" w:hAnsi="Times"/>
@@ -6217,7 +6245,7 @@
           <w:color w:val="000000"/>
         </w:rPr>
       </w:pPr>
-      <w:del w:id="345" w:author="Unknown Author" w:date="2014-12-15T16:31:00Z">
+      <w:del w:id="353" w:author="Unknown Author" w:date="2014-12-15T16:31:00Z">
         <w:r>
           <w:rPr>
             <w:rFonts w:ascii="Times" w:hAnsi="Times"/>
@@ -6237,7 +6265,7 @@
           <w:color w:val="000000"/>
         </w:rPr>
       </w:pPr>
-      <w:del w:id="346" w:author="Unknown Author" w:date="2014-12-15T16:31:00Z">
+      <w:del w:id="354" w:author="Unknown Author" w:date="2014-12-15T16:31:00Z">
         <w:r>
           <w:rPr>
             <w:rFonts w:ascii="Times" w:hAnsi="Times"/>
@@ -6257,7 +6285,7 @@
           <w:color w:val="000000"/>
         </w:rPr>
       </w:pPr>
-      <w:del w:id="347" w:author="Unknown Author" w:date="2014-12-15T16:31:00Z">
+      <w:del w:id="355" w:author="Unknown Author" w:date="2014-12-15T16:31:00Z">
         <w:r>
           <w:rPr>
             <w:rFonts w:ascii="Times" w:hAnsi="Times"/>
@@ -6277,7 +6305,7 @@
           <w:color w:val="000000"/>
         </w:rPr>
       </w:pPr>
-      <w:del w:id="348" w:author="Unknown Author" w:date="2014-12-15T16:31:00Z">
+      <w:del w:id="356" w:author="Unknown Author" w:date="2014-12-15T16:31:00Z">
         <w:r>
           <w:rPr>
             <w:rFonts w:ascii="Times" w:hAnsi="Times"/>
@@ -6293,7 +6321,7 @@
         <w:pStyle w:val="Normal"/>
         <w:spacing w:lineRule="auto" w:line="480"/>
       </w:pPr>
-      <w:ins w:id="349" w:author="Unknown Author" w:date="2014-12-15T16:31:00Z">
+      <w:ins w:id="357" w:author="Unknown Author" w:date="2014-12-15T16:31:00Z">
         <w:r>
           <w:rPr>
             <w:rFonts w:ascii="Times New Roman" w:hAnsi="Times New Roman"/>
@@ -6317,7 +6345,7 @@
           <w:lang w:val="en-US" w:eastAsia="en-US" w:bidi="ar-SA"/>
         </w:rPr>
       </w:pPr>
-      <w:ins w:id="350" w:author="Unknown Author" w:date="2014-12-15T16:31:00Z">
+      <w:ins w:id="358" w:author="Unknown Author" w:date="2014-12-15T16:31:00Z">
         <w:r>
           <w:rPr>
             <w:rFonts w:ascii="Times New Roman" w:hAnsi="Times New Roman"/>
@@ -6341,7 +6369,7 @@
           <w:lang w:val="en-US" w:eastAsia="en-US" w:bidi="ar-SA"/>
         </w:rPr>
       </w:pPr>
-      <w:ins w:id="351" w:author="Unknown Author" w:date="2014-12-15T16:31:00Z">
+      <w:ins w:id="359" w:author="Unknown Author" w:date="2014-12-15T16:31:00Z">
         <w:r>
           <w:rPr>
             <w:rFonts w:ascii="Times New Roman" w:hAnsi="Times New Roman"/>
@@ -6365,7 +6393,7 @@
           <w:lang w:val="en-US" w:eastAsia="en-US" w:bidi="ar-SA"/>
         </w:rPr>
       </w:pPr>
-      <w:ins w:id="352" w:author="Unknown Author" w:date="2014-12-15T16:31:00Z">
+      <w:ins w:id="360" w:author="Unknown Author" w:date="2014-12-15T16:31:00Z">
         <w:r>
           <w:rPr>
             <w:rFonts w:ascii="Times New Roman" w:hAnsi="Times New Roman"/>
@@ -6389,7 +6417,7 @@
           <w:lang w:val="en-US" w:eastAsia="en-US" w:bidi="ar-SA"/>
         </w:rPr>
       </w:pPr>
-      <w:ins w:id="353" w:author="Unknown Author" w:date="2014-12-15T16:31:00Z">
+      <w:ins w:id="361" w:author="Unknown Author" w:date="2014-12-15T16:31:00Z">
         <w:r>
           <w:rPr>
             <w:rFonts w:ascii="Times New Roman" w:hAnsi="Times New Roman"/>
@@ -6413,7 +6441,7 @@
           <w:lang w:val="en-US" w:eastAsia="en-US" w:bidi="ar-SA"/>
         </w:rPr>
       </w:pPr>
-      <w:ins w:id="354" w:author="Unknown Author" w:date="2014-12-15T16:31:00Z">
+      <w:ins w:id="362" w:author="Unknown Author" w:date="2014-12-15T16:31:00Z">
         <w:r>
           <w:rPr>
             <w:rFonts w:ascii="Times New Roman" w:hAnsi="Times New Roman"/>
@@ -6437,7 +6465,7 @@
           <w:lang w:val="en-US" w:eastAsia="en-US" w:bidi="ar-SA"/>
         </w:rPr>
       </w:pPr>
-      <w:ins w:id="355" w:author="Unknown Author" w:date="2014-12-15T16:31:00Z">
+      <w:ins w:id="363" w:author="Unknown Author" w:date="2014-12-15T16:31:00Z">
         <w:r>
           <w:rPr>
             <w:rFonts w:ascii="Times New Roman" w:hAnsi="Times New Roman"/>
@@ -6461,7 +6489,7 @@
           <w:lang w:val="en-US" w:eastAsia="en-US" w:bidi="ar-SA"/>
         </w:rPr>
       </w:pPr>
-      <w:ins w:id="356" w:author="Unknown Author" w:date="2014-12-15T16:31:00Z">
+      <w:ins w:id="364" w:author="Unknown Author" w:date="2014-12-15T16:31:00Z">
         <w:r>
           <w:rPr>
             <w:rFonts w:ascii="Times New Roman" w:hAnsi="Times New Roman"/>
@@ -6485,7 +6513,7 @@
           <w:lang w:val="en-US" w:eastAsia="en-US" w:bidi="ar-SA"/>
         </w:rPr>
       </w:pPr>
-      <w:ins w:id="357" w:author="Unknown Author" w:date="2014-12-15T16:31:00Z">
+      <w:ins w:id="365" w:author="Unknown Author" w:date="2014-12-15T16:31:00Z">
         <w:r>
           <w:rPr>
             <w:rFonts w:ascii="Times New Roman" w:hAnsi="Times New Roman"/>
@@ -6509,7 +6537,7 @@
           <w:lang w:val="en-US" w:eastAsia="en-US" w:bidi="ar-SA"/>
         </w:rPr>
       </w:pPr>
-      <w:ins w:id="358" w:author="Unknown Author" w:date="2014-12-15T16:31:00Z">
+      <w:ins w:id="366" w:author="Unknown Author" w:date="2014-12-15T16:31:00Z">
         <w:r>
           <w:rPr>
             <w:rFonts w:ascii="Times New Roman" w:hAnsi="Times New Roman"/>
@@ -6533,7 +6561,7 @@
           <w:lang w:val="en-US" w:eastAsia="en-US" w:bidi="ar-SA"/>
         </w:rPr>
       </w:pPr>
-      <w:ins w:id="359" w:author="Unknown Author" w:date="2014-12-15T16:31:00Z">
+      <w:ins w:id="367" w:author="Unknown Author" w:date="2014-12-15T16:31:00Z">
         <w:r>
           <w:rPr>
             <w:rFonts w:ascii="Times New Roman" w:hAnsi="Times New Roman"/>
@@ -6557,7 +6585,7 @@
           <w:lang w:val="en-US" w:eastAsia="en-US" w:bidi="ar-SA"/>
         </w:rPr>
       </w:pPr>
-      <w:ins w:id="360" w:author="Unknown Author" w:date="2014-12-15T16:31:00Z">
+      <w:ins w:id="368" w:author="Unknown Author" w:date="2014-12-15T16:31:00Z">
         <w:r>
           <w:rPr>
             <w:rFonts w:ascii="Times New Roman" w:hAnsi="Times New Roman"/>
@@ -6581,7 +6609,7 @@
           <w:lang w:val="en-US" w:eastAsia="en-US" w:bidi="ar-SA"/>
         </w:rPr>
       </w:pPr>
-      <w:ins w:id="361" w:author="Unknown Author" w:date="2014-12-15T16:31:00Z">
+      <w:ins w:id="369" w:author="Unknown Author" w:date="2014-12-15T16:31:00Z">
         <w:r>
           <w:rPr>
             <w:rFonts w:ascii="Times New Roman" w:hAnsi="Times New Roman"/>
@@ -6605,7 +6633,7 @@
           <w:lang w:val="en-US" w:eastAsia="en-US" w:bidi="ar-SA"/>
         </w:rPr>
       </w:pPr>
-      <w:ins w:id="362" w:author="Unknown Author" w:date="2014-12-15T16:31:00Z">
+      <w:ins w:id="370" w:author="Unknown Author" w:date="2014-12-15T16:31:00Z">
         <w:r>
           <w:rPr>
             <w:rFonts w:ascii="Times New Roman" w:hAnsi="Times New Roman"/>
@@ -6629,7 +6657,7 @@
           <w:lang w:val="en-US" w:eastAsia="en-US" w:bidi="ar-SA"/>
         </w:rPr>
       </w:pPr>
-      <w:ins w:id="363" w:author="Unknown Author" w:date="2014-12-15T16:31:00Z">
+      <w:ins w:id="371" w:author="Unknown Author" w:date="2014-12-15T16:31:00Z">
         <w:r>
           <w:rPr>
             <w:rFonts w:ascii="Times New Roman" w:hAnsi="Times New Roman"/>
@@ -6653,7 +6681,7 @@
           <w:lang w:val="en-US" w:eastAsia="en-US" w:bidi="ar-SA"/>
         </w:rPr>
       </w:pPr>
-      <w:ins w:id="364" w:author="Unknown Author" w:date="2014-12-15T16:31:00Z">
+      <w:ins w:id="372" w:author="Unknown Author" w:date="2014-12-15T16:31:00Z">
         <w:r>
           <w:rPr>
             <w:rFonts w:ascii="Times New Roman" w:hAnsi="Times New Roman"/>
@@ -6677,7 +6705,7 @@
           <w:lang w:val="en-US" w:eastAsia="en-US" w:bidi="ar-SA"/>
         </w:rPr>
       </w:pPr>
-      <w:ins w:id="365" w:author="Unknown Author" w:date="2014-12-15T16:31:00Z">
+      <w:ins w:id="373" w:author="Unknown Author" w:date="2014-12-15T16:31:00Z">
         <w:r>
           <w:rPr>
             <w:rFonts w:ascii="Times New Roman" w:hAnsi="Times New Roman"/>
@@ -6701,7 +6729,7 @@
           <w:lang w:val="en-US" w:eastAsia="en-US" w:bidi="ar-SA"/>
         </w:rPr>
       </w:pPr>
-      <w:ins w:id="366" w:author="Unknown Author" w:date="2014-12-15T16:31:00Z">
+      <w:ins w:id="374" w:author="Unknown Author" w:date="2014-12-15T16:31:00Z">
         <w:r>
           <w:rPr>
             <w:rFonts w:ascii="Times New Roman" w:hAnsi="Times New Roman"/>
@@ -6725,7 +6753,7 @@
           <w:lang w:val="en-US" w:eastAsia="en-US" w:bidi="ar-SA"/>
         </w:rPr>
       </w:pPr>
-      <w:ins w:id="367" w:author="Unknown Author" w:date="2014-12-15T16:31:00Z">
+      <w:ins w:id="375" w:author="Unknown Author" w:date="2014-12-15T16:31:00Z">
         <w:r>
           <w:rPr>
             <w:rFonts w:ascii="Times New Roman" w:hAnsi="Times New Roman"/>
@@ -6749,7 +6777,7 @@
           <w:lang w:val="en-US" w:eastAsia="en-US" w:bidi="ar-SA"/>
         </w:rPr>
       </w:pPr>
-      <w:ins w:id="368" w:author="Unknown Author" w:date="2014-12-15T16:31:00Z">
+      <w:ins w:id="376" w:author="Unknown Author" w:date="2014-12-15T16:31:00Z">
         <w:r>
           <w:rPr>
             <w:rFonts w:ascii="Times New Roman" w:hAnsi="Times New Roman"/>
@@ -6773,7 +6801,7 @@
           <w:lang w:val="en-US" w:eastAsia="en-US" w:bidi="ar-SA"/>
         </w:rPr>
       </w:pPr>
-      <w:ins w:id="369" w:author="Unknown Author" w:date="2014-12-15T16:31:00Z">
+      <w:ins w:id="377" w:author="Unknown Author" w:date="2014-12-15T16:31:00Z">
         <w:r>
           <w:rPr>
             <w:rFonts w:ascii="Times New Roman" w:hAnsi="Times New Roman"/>
@@ -6797,7 +6825,7 @@
           <w:lang w:val="en-US" w:eastAsia="en-US" w:bidi="ar-SA"/>
         </w:rPr>
       </w:pPr>
-      <w:ins w:id="370" w:author="Unknown Author" w:date="2014-12-15T16:31:00Z">
+      <w:ins w:id="378" w:author="Unknown Author" w:date="2014-12-15T16:31:00Z">
         <w:r>
           <w:rPr>
             <w:rFonts w:ascii="Times New Roman" w:hAnsi="Times New Roman"/>
@@ -6821,7 +6849,7 @@
           <w:lang w:val="en-US" w:eastAsia="en-US" w:bidi="ar-SA"/>
         </w:rPr>
       </w:pPr>
-      <w:ins w:id="371" w:author="Unknown Author" w:date="2014-12-15T16:31:00Z">
+      <w:ins w:id="379" w:author="Unknown Author" w:date="2014-12-15T16:31:00Z">
         <w:r>
           <w:rPr>
             <w:rFonts w:ascii="Times New Roman" w:hAnsi="Times New Roman"/>
@@ -6845,7 +6873,7 @@
           <w:lang w:val="en-US" w:eastAsia="en-US" w:bidi="ar-SA"/>
         </w:rPr>
       </w:pPr>
-      <w:ins w:id="372" w:author="Unknown Author" w:date="2014-12-15T16:31:00Z">
+      <w:ins w:id="380" w:author="Unknown Author" w:date="2014-12-15T16:31:00Z">
         <w:r>
           <w:rPr>
             <w:rFonts w:ascii="Times New Roman" w:hAnsi="Times New Roman"/>
@@ -6869,7 +6897,7 @@
           <w:lang w:val="en-US" w:eastAsia="en-US" w:bidi="ar-SA"/>
         </w:rPr>
       </w:pPr>
-      <w:ins w:id="373" w:author="Unknown Author" w:date="2014-12-15T16:31:00Z">
+      <w:ins w:id="381" w:author="Unknown Author" w:date="2014-12-15T16:31:00Z">
         <w:r>
           <w:rPr>
             <w:rFonts w:ascii="Times New Roman" w:hAnsi="Times New Roman"/>
@@ -6893,7 +6921,7 @@
           <w:lang w:val="en-US" w:eastAsia="en-US" w:bidi="ar-SA"/>
         </w:rPr>
       </w:pPr>
-      <w:ins w:id="374" w:author="Unknown Author" w:date="2014-12-15T16:31:00Z">
+      <w:ins w:id="382" w:author="Unknown Author" w:date="2014-12-15T16:31:00Z">
         <w:r>
           <w:rPr>
             <w:rFonts w:ascii="Times New Roman" w:hAnsi="Times New Roman"/>
@@ -6917,7 +6945,7 @@
           <w:lang w:val="en-US" w:eastAsia="en-US" w:bidi="ar-SA"/>
         </w:rPr>
       </w:pPr>
-      <w:ins w:id="375" w:author="Unknown Author" w:date="2014-12-15T16:31:00Z">
+      <w:ins w:id="383" w:author="Unknown Author" w:date="2014-12-15T16:31:00Z">
         <w:r>
           <w:rPr>
             <w:rFonts w:ascii="Times New Roman" w:hAnsi="Times New Roman"/>
@@ -6933,7 +6961,7 @@
         <w:pStyle w:val="Normal"/>
         <w:spacing w:lineRule="auto" w:line="480"/>
       </w:pPr>
-      <w:ins w:id="376" w:author="Unknown Author" w:date="2014-12-15T16:31:00Z">
+      <w:ins w:id="384" w:author="Unknown Author" w:date="2014-12-15T16:31:00Z">
         <w:r>
           <w:rPr>
             <w:rFonts w:eastAsia="Cambria" w:cs="Times New Roman" w:ascii="Times New Roman" w:hAnsi="Times New Roman"/>
@@ -6960,7 +6988,7 @@
           <w:lang w:val="en-US" w:eastAsia="en-US" w:bidi="ar-SA"/>
         </w:rPr>
       </w:pPr>
-      <w:ins w:id="377" w:author="Unknown Author" w:date="2014-12-15T16:31:00Z">
+      <w:ins w:id="385" w:author="Unknown Author" w:date="2014-12-15T16:31:00Z">
         <w:r>
           <w:rPr>
             <w:rFonts w:ascii="Times New Roman" w:hAnsi="Times New Roman"/>
@@ -6984,7 +7012,7 @@
           <w:lang w:val="en-US" w:eastAsia="en-US" w:bidi="ar-SA"/>
         </w:rPr>
       </w:pPr>
-      <w:ins w:id="378" w:author="Unknown Author" w:date="2014-12-15T16:31:00Z">
+      <w:ins w:id="386" w:author="Unknown Author" w:date="2014-12-15T16:31:00Z">
         <w:r>
           <w:rPr>
             <w:rFonts w:ascii="Times New Roman" w:hAnsi="Times New Roman"/>
@@ -7008,7 +7036,7 @@
           <w:lang w:val="en-US" w:eastAsia="en-US" w:bidi="ar-SA"/>
         </w:rPr>
       </w:pPr>
-      <w:ins w:id="379" w:author="Unknown Author" w:date="2014-12-15T16:31:00Z">
+      <w:ins w:id="387" w:author="Unknown Author" w:date="2014-12-15T16:31:00Z">
         <w:r>
           <w:rPr>
             <w:rFonts w:ascii="Times New Roman" w:hAnsi="Times New Roman"/>
@@ -7032,7 +7060,7 @@
           <w:lang w:val="en-US" w:eastAsia="en-US" w:bidi="ar-SA"/>
         </w:rPr>
       </w:pPr>
-      <w:ins w:id="380" w:author="Unknown Author" w:date="2014-12-15T16:31:00Z">
+      <w:ins w:id="388" w:author="Unknown Author" w:date="2014-12-15T16:31:00Z">
         <w:r>
           <w:rPr>
             <w:rFonts w:ascii="Times New Roman" w:hAnsi="Times New Roman"/>
@@ -7056,7 +7084,7 @@
           <w:lang w:val="en-US" w:eastAsia="en-US" w:bidi="ar-SA"/>
         </w:rPr>
       </w:pPr>
-      <w:ins w:id="381" w:author="Unknown Author" w:date="2014-12-15T16:31:00Z">
+      <w:ins w:id="389" w:author="Unknown Author" w:date="2014-12-15T16:31:00Z">
         <w:r>
           <w:rPr>
             <w:rFonts w:ascii="Times New Roman" w:hAnsi="Times New Roman"/>
@@ -7080,7 +7108,7 @@
           <w:lang w:val="en-US" w:eastAsia="en-US" w:bidi="ar-SA"/>
         </w:rPr>
       </w:pPr>
-      <w:ins w:id="382" w:author="Unknown Author" w:date="2014-12-15T16:31:00Z">
+      <w:ins w:id="390" w:author="Unknown Author" w:date="2014-12-15T16:31:00Z">
         <w:r>
           <w:rPr>
             <w:rFonts w:ascii="Times New Roman" w:hAnsi="Times New Roman"/>
@@ -7104,7 +7132,7 @@
           <w:lang w:val="en-US" w:eastAsia="en-US" w:bidi="ar-SA"/>
         </w:rPr>
       </w:pPr>
-      <w:ins w:id="383" w:author="Unknown Author" w:date="2014-12-15T16:31:00Z">
+      <w:ins w:id="391" w:author="Unknown Author" w:date="2014-12-15T16:31:00Z">
         <w:r>
           <w:rPr>
             <w:rFonts w:ascii="Times New Roman" w:hAnsi="Times New Roman"/>
@@ -7128,7 +7156,7 @@
           <w:lang w:val="en-US" w:eastAsia="en-US" w:bidi="ar-SA"/>
         </w:rPr>
       </w:pPr>
-      <w:ins w:id="384" w:author="Unknown Author" w:date="2014-12-15T16:31:00Z">
+      <w:ins w:id="392" w:author="Unknown Author" w:date="2014-12-15T16:31:00Z">
         <w:r>
           <w:rPr>
             <w:rFonts w:ascii="Times New Roman" w:hAnsi="Times New Roman"/>
@@ -7152,7 +7180,7 @@
           <w:lang w:val="en-US" w:eastAsia="en-US" w:bidi="ar-SA"/>
         </w:rPr>
       </w:pPr>
-      <w:ins w:id="385" w:author="Unknown Author" w:date="2014-12-15T16:31:00Z">
+      <w:ins w:id="393" w:author="Unknown Author" w:date="2014-12-15T16:31:00Z">
         <w:r>
           <w:rPr>
             <w:rFonts w:ascii="Times New Roman" w:hAnsi="Times New Roman"/>
@@ -7176,7 +7204,7 @@
           <w:lang w:val="en-US" w:eastAsia="en-US" w:bidi="ar-SA"/>
         </w:rPr>
       </w:pPr>
-      <w:ins w:id="386" w:author="Unknown Author" w:date="2014-12-15T16:31:00Z">
+      <w:ins w:id="394" w:author="Unknown Author" w:date="2014-12-15T16:31:00Z">
         <w:r>
           <w:rPr>
             <w:rFonts w:ascii="Times New Roman" w:hAnsi="Times New Roman"/>
@@ -7200,7 +7228,7 @@
           <w:lang w:val="en-US" w:eastAsia="en-US" w:bidi="ar-SA"/>
         </w:rPr>
       </w:pPr>
-      <w:ins w:id="387" w:author="Unknown Author" w:date="2014-12-15T16:31:00Z">
+      <w:ins w:id="395" w:author="Unknown Author" w:date="2014-12-15T16:31:00Z">
         <w:r>
           <w:rPr>
             <w:rFonts w:ascii="Times New Roman" w:hAnsi="Times New Roman"/>
@@ -7224,7 +7252,7 @@
           <w:lang w:val="en-US" w:eastAsia="en-US" w:bidi="ar-SA"/>
         </w:rPr>
       </w:pPr>
-      <w:ins w:id="388" w:author="Unknown Author" w:date="2014-12-15T16:31:00Z">
+      <w:ins w:id="396" w:author="Unknown Author" w:date="2014-12-15T16:31:00Z">
         <w:r>
           <w:rPr>
             <w:rFonts w:ascii="Times New Roman" w:hAnsi="Times New Roman"/>
@@ -7248,7 +7276,7 @@
           <w:lang w:val="en-US" w:eastAsia="en-US" w:bidi="ar-SA"/>
         </w:rPr>
       </w:pPr>
-      <w:ins w:id="389" w:author="Unknown Author" w:date="2014-12-15T16:31:00Z">
+      <w:ins w:id="397" w:author="Unknown Author" w:date="2014-12-15T16:31:00Z">
         <w:r>
           <w:rPr>
             <w:rFonts w:ascii="Times New Roman" w:hAnsi="Times New Roman"/>
@@ -7272,7 +7300,7 @@
           <w:lang w:val="en-US" w:eastAsia="en-US" w:bidi="ar-SA"/>
         </w:rPr>
       </w:pPr>
-      <w:ins w:id="390" w:author="Unknown Author" w:date="2014-12-15T16:31:00Z">
+      <w:ins w:id="398" w:author="Unknown Author" w:date="2014-12-15T16:31:00Z">
         <w:r>
           <w:rPr>
             <w:rFonts w:ascii="Times New Roman" w:hAnsi="Times New Roman"/>
@@ -7296,7 +7324,7 @@
           <w:lang w:val="en-US" w:eastAsia="en-US" w:bidi="ar-SA"/>
         </w:rPr>
       </w:pPr>
-      <w:ins w:id="391" w:author="Unknown Author" w:date="2014-12-15T16:31:00Z">
+      <w:ins w:id="399" w:author="Unknown Author" w:date="2014-12-15T16:31:00Z">
         <w:r>
           <w:rPr>
             <w:rFonts w:ascii="Times New Roman" w:hAnsi="Times New Roman"/>
@@ -7320,7 +7348,7 @@
           <w:lang w:val="en-US" w:eastAsia="en-US" w:bidi="ar-SA"/>
         </w:rPr>
       </w:pPr>
-      <w:ins w:id="392" w:author="Unknown Author" w:date="2014-12-15T16:31:00Z">
+      <w:ins w:id="400" w:author="Unknown Author" w:date="2014-12-15T16:31:00Z">
         <w:r>
           <w:rPr>
             <w:rFonts w:ascii="Times New Roman" w:hAnsi="Times New Roman"/>
@@ -7344,7 +7372,7 @@
           <w:lang w:val="en-US" w:eastAsia="en-US" w:bidi="ar-SA"/>
         </w:rPr>
       </w:pPr>
-      <w:ins w:id="393" w:author="Unknown Author" w:date="2014-12-15T16:31:00Z">
+      <w:ins w:id="401" w:author="Unknown Author" w:date="2014-12-15T16:31:00Z">
         <w:r>
           <w:rPr>
             <w:rFonts w:ascii="Times New Roman" w:hAnsi="Times New Roman"/>
@@ -7368,7 +7396,7 @@
           <w:lang w:val="en-US" w:eastAsia="en-US" w:bidi="ar-SA"/>
         </w:rPr>
       </w:pPr>
-      <w:ins w:id="394" w:author="Unknown Author" w:date="2014-12-15T16:31:00Z">
+      <w:ins w:id="402" w:author="Unknown Author" w:date="2014-12-15T16:31:00Z">
         <w:r>
           <w:rPr>
             <w:rFonts w:ascii="Times New Roman" w:hAnsi="Times New Roman"/>
@@ -7392,7 +7420,7 @@
           <w:lang w:val="en-US" w:eastAsia="en-US" w:bidi="ar-SA"/>
         </w:rPr>
       </w:pPr>
-      <w:ins w:id="395" w:author="Unknown Author" w:date="2014-12-15T16:31:00Z">
+      <w:ins w:id="403" w:author="Unknown Author" w:date="2014-12-15T16:31:00Z">
         <w:r>
           <w:rPr>
             <w:rFonts w:ascii="Times New Roman" w:hAnsi="Times New Roman"/>
@@ -7416,7 +7444,7 @@
           <w:lang w:val="en-US" w:eastAsia="en-US" w:bidi="ar-SA"/>
         </w:rPr>
       </w:pPr>
-      <w:ins w:id="396" w:author="Unknown Author" w:date="2014-12-15T16:31:00Z">
+      <w:ins w:id="404" w:author="Unknown Author" w:date="2014-12-15T16:31:00Z">
         <w:r>
           <w:rPr>
             <w:rFonts w:ascii="Times New Roman" w:hAnsi="Times New Roman"/>
@@ -7440,7 +7468,7 @@
           <w:lang w:val="en-US" w:eastAsia="en-US" w:bidi="ar-SA"/>
         </w:rPr>
       </w:pPr>
-      <w:ins w:id="397" w:author="Unknown Author" w:date="2014-12-15T16:31:00Z">
+      <w:ins w:id="405" w:author="Unknown Author" w:date="2014-12-15T16:31:00Z">
         <w:r>
           <w:rPr>
             <w:rFonts w:ascii="Times New Roman" w:hAnsi="Times New Roman"/>
@@ -7464,7 +7492,7 @@
           <w:lang w:val="en-US" w:eastAsia="en-US" w:bidi="ar-SA"/>
         </w:rPr>
       </w:pPr>
-      <w:ins w:id="398" w:author="Unknown Author" w:date="2014-12-15T16:31:00Z">
+      <w:ins w:id="406" w:author="Unknown Author" w:date="2014-12-15T16:31:00Z">
         <w:r>
           <w:rPr>
             <w:rFonts w:ascii="Times New Roman" w:hAnsi="Times New Roman"/>
@@ -7488,7 +7516,7 @@
           <w:lang w:val="en-US" w:eastAsia="en-US" w:bidi="ar-SA"/>
         </w:rPr>
       </w:pPr>
-      <w:ins w:id="399" w:author="Unknown Author" w:date="2014-12-15T16:31:00Z">
+      <w:ins w:id="407" w:author="Unknown Author" w:date="2014-12-15T16:31:00Z">
         <w:r>
           <w:rPr>
             <w:rFonts w:ascii="Times New Roman" w:hAnsi="Times New Roman"/>
@@ -7512,7 +7540,7 @@
           <w:lang w:val="en-US" w:eastAsia="en-US" w:bidi="ar-SA"/>
         </w:rPr>
       </w:pPr>
-      <w:ins w:id="400" w:author="Unknown Author" w:date="2014-12-15T16:31:00Z">
+      <w:ins w:id="408" w:author="Unknown Author" w:date="2014-12-15T16:31:00Z">
         <w:r>
           <w:rPr>
             <w:rFonts w:ascii="Times New Roman" w:hAnsi="Times New Roman"/>
@@ -7536,7 +7564,7 @@
           <w:lang w:val="en-US" w:eastAsia="en-US" w:bidi="ar-SA"/>
         </w:rPr>
       </w:pPr>
-      <w:ins w:id="401" w:author="Unknown Author" w:date="2014-12-15T16:31:00Z">
+      <w:ins w:id="409" w:author="Unknown Author" w:date="2014-12-15T16:31:00Z">
         <w:r>
           <w:rPr>
             <w:rFonts w:ascii="Times New Roman" w:hAnsi="Times New Roman"/>
@@ -7563,7 +7591,7 @@
           <w:lang w:val="en-US" w:eastAsia="en-US" w:bidi="ar-SA"/>
         </w:rPr>
       </w:pPr>
-      <w:ins w:id="402" w:author="Unknown Author" w:date="2014-12-15T16:33:00Z">
+      <w:ins w:id="410" w:author="Unknown Author" w:date="2014-12-15T16:33:00Z">
         <w:bookmarkStart w:id="11" w:name="__DdeLink__1319_251249280"/>
         <w:bookmarkEnd w:id="11"/>
         <w:r>
@@ -7585,7 +7613,7 @@
         <w:pStyle w:val="Header"/>
         <w:spacing w:lineRule="auto" w:line="480"/>
       </w:pPr>
-      <w:ins w:id="403" w:author="Unknown Author" w:date="2014-12-15T16:34:00Z">
+      <w:ins w:id="411" w:author="Unknown Author" w:date="2014-12-15T16:34:00Z">
         <w:r>
           <w:rPr>
             <w:rFonts w:ascii="Times New Roman" w:hAnsi="Times New Roman"/>
@@ -7605,7 +7633,7 @@
         <w:pStyle w:val="Header"/>
         <w:spacing w:lineRule="auto" w:line="480"/>
       </w:pPr>
-      <w:ins w:id="404" w:author="Unknown Author" w:date="2014-12-16T11:08:00Z">
+      <w:ins w:id="412" w:author="Unknown Author" w:date="2014-12-16T11:08:00Z">
         <w:bookmarkStart w:id="12" w:name="__DdeLink__1021_214506250"/>
         <w:r>
           <w:rPr>
@@ -7620,7 +7648,7 @@
           <w:t>Figure 2. Schematic illustrating the t</w:t>
         </w:r>
       </w:ins>
-      <w:ins w:id="405" w:author="Unknown Author" w:date="2014-12-16T11:09:00Z">
+      <w:ins w:id="413" w:author="Unknown Author" w:date="2014-12-16T11:09:00Z">
         <w:bookmarkEnd w:id="12"/>
         <w:r>
           <w:rPr>
@@ -7651,13 +7679,10 @@
           <w:rFonts w:ascii="Times New Roman" w:hAnsi="Times New Roman" w:eastAsia="Cambria" w:cs="Times New Roman"/>
           <w:color w:val="000000"/>
           <w:lang w:val="en-US" w:eastAsia="en-US" w:bidi="ar-SA"/>
-          <w:del w:id="407" w:author="Unknown Author" w:date="2014-12-16T11:08:00Z"/>
-        </w:rPr>
-      </w:pPr>
-      <w:del w:id="406" w:author="Unknown Author" w:date="2014-12-16T11:08:00Z">
-        <w:bookmarkStart w:id="13" w:name="__DdeLink__1319_2512492801"/>
-        <w:bookmarkStart w:id="14" w:name="__DdeLink__1319_2512492801"/>
-        <w:bookmarkEnd w:id="14"/>
+          <w:del w:id="415" w:author="Unknown Author" w:date="2014-12-16T11:08:00Z"/>
+        </w:rPr>
+      </w:pPr>
+      <w:del w:id="414" w:author="Unknown Author" w:date="2014-12-16T11:08:00Z">
         <w:r>
           <w:rPr>
             <w:rFonts w:eastAsia="Cambria" w:cs="Times New Roman" w:ascii="Times New Roman" w:hAnsi="Times New Roman"/>
@@ -8063,7 +8088,7 @@
       <mc:AlternateContent>
         <mc:Choice Requires="wps">
           <w:drawing>
-            <wp:anchor behindDoc="1" distT="0" distB="0" distL="0" distR="0" simplePos="0" locked="0" layoutInCell="1" allowOverlap="1" relativeHeight="23">
+            <wp:anchor behindDoc="1" distT="0" distB="0" distL="0" distR="0" simplePos="0" locked="0" layoutInCell="1" allowOverlap="1" relativeHeight="10">
               <wp:simplePos x="0" y="0"/>
               <wp:positionH relativeFrom="column">
                 <wp:align>right</wp:align>
@@ -8189,7 +8214,7 @@
     <w:pPr>
       <w:widowControl/>
       <w:suppressAutoHyphens w:val="true"/>
-      <w:overflowPunct w:val="false"/>
+      <w:overflowPunct w:val="true"/>
       <w:bidi w:val="0"/>
       <w:spacing w:before="180" w:after="180"/>
       <w:jc w:val="left"/>
@@ -8560,7 +8585,7 @@
     <w:pPr>
       <w:widowControl w:val="false"/>
       <w:suppressAutoHyphens w:val="true"/>
-      <w:overflowPunct w:val="false"/>
+      <w:overflowPunct w:val="true"/>
       <w:bidi w:val="0"/>
       <w:jc w:val="left"/>
     </w:pPr>
@@ -8603,7 +8628,7 @@
       <w:keepLines/>
       <w:widowControl/>
       <w:suppressAutoHyphens w:val="true"/>
-      <w:overflowPunct w:val="false"/>
+      <w:overflowPunct w:val="true"/>
       <w:bidi w:val="0"/>
       <w:spacing w:before="0" w:after="200"/>
       <w:jc w:val="center"/>
@@ -8690,7 +8715,7 @@
       <w:keepLines/>
       <w:widowControl/>
       <w:suppressAutoHyphens w:val="true"/>
-      <w:overflowPunct w:val="false"/>
+      <w:overflowPunct w:val="true"/>
       <w:bidi w:val="0"/>
       <w:spacing w:before="0" w:after="200"/>
       <w:jc w:val="center"/>

</xml_diff>